<commit_message>
Empezado diseños casos de pruebas unit
</commit_message>
<xml_diff>
--- a/Método de la ingeniería/Primera Entrega.docx
+++ b/Método de la ingeniería/Primera Entrega.docx
@@ -962,8 +962,6 @@
         </w:rPr>
         <w:t xml:space="preserve">Visualizar los tesoros encontrados, ya sea que aún pertenezcan a la habitación o que pertenezcan al museo. Se debe mostrar su nombre, valor, habitación a la que pertenece o, en su defecto, que pertenece al museo. </w:t>
       </w:r>
-      <w:bookmarkStart w:id="1" w:name="_GoBack"/>
-      <w:bookmarkEnd w:id="1"/>
     </w:p>
     <w:p>
       <w:pPr>
@@ -1077,6 +1075,2528 @@
         <w:t>Operaciones estructurales</w:t>
       </w:r>
     </w:p>
+    <w:tbl>
+      <w:tblPr>
+        <w:tblStyle w:val="Tablaconcuadrcula"/>
+        <w:tblW w:w="0" w:type="auto"/>
+        <w:tblLook w:val="04A0" w:firstRow="1" w:lastRow="0" w:firstColumn="1" w:lastColumn="0" w:noHBand="0" w:noVBand="1"/>
+      </w:tblPr>
+      <w:tblGrid>
+        <w:gridCol w:w="1673"/>
+        <w:gridCol w:w="1739"/>
+        <w:gridCol w:w="2112"/>
+        <w:gridCol w:w="1230"/>
+        <w:gridCol w:w="2074"/>
+      </w:tblGrid>
+      <w:tr>
+        <w:tc>
+          <w:tcPr>
+            <w:tcW w:w="8828" w:type="dxa"/>
+            <w:gridSpan w:val="5"/>
+          </w:tcPr>
+          <w:p>
+            <w:pPr>
+              <w:jc w:val="both"/>
+              <w:rPr>
+                <w:rFonts w:ascii="Times New Roman" w:hAnsi="Times New Roman" w:cs="Times New Roman"/>
+              </w:rPr>
+            </w:pPr>
+            <w:r>
+              <w:rPr>
+                <w:rFonts w:ascii="Times New Roman" w:hAnsi="Times New Roman" w:cs="Times New Roman"/>
+              </w:rPr>
+              <w:t xml:space="preserve">Prueba 1: </w:t>
+            </w:r>
+            <w:r>
+              <w:rPr>
+                <w:rFonts w:ascii="Times New Roman" w:hAnsi="Times New Roman" w:cs="Times New Roman"/>
+              </w:rPr>
+              <w:t xml:space="preserve">Verifica que el método </w:t>
+            </w:r>
+            <w:proofErr w:type="spellStart"/>
+            <w:r>
+              <w:rPr>
+                <w:rFonts w:ascii="Times New Roman" w:hAnsi="Times New Roman" w:cs="Times New Roman"/>
+              </w:rPr>
+              <w:t>addVert</w:t>
+            </w:r>
+            <w:proofErr w:type="spellEnd"/>
+            <w:r>
+              <w:rPr>
+                <w:rFonts w:ascii="Times New Roman" w:hAnsi="Times New Roman" w:cs="Times New Roman"/>
+              </w:rPr>
+              <w:t xml:space="preserve"> añade correctamente un vértice al grafo</w:t>
+            </w:r>
+          </w:p>
+        </w:tc>
+      </w:tr>
+      <w:tr>
+        <w:tc>
+          <w:tcPr>
+            <w:tcW w:w="1673" w:type="dxa"/>
+          </w:tcPr>
+          <w:p>
+            <w:pPr>
+              <w:jc w:val="both"/>
+              <w:rPr>
+                <w:rFonts w:ascii="Times New Roman" w:hAnsi="Times New Roman" w:cs="Times New Roman"/>
+              </w:rPr>
+            </w:pPr>
+            <w:r>
+              <w:rPr>
+                <w:rFonts w:ascii="Times New Roman" w:hAnsi="Times New Roman" w:cs="Times New Roman"/>
+              </w:rPr>
+              <w:t>Clase</w:t>
+            </w:r>
+          </w:p>
+        </w:tc>
+        <w:tc>
+          <w:tcPr>
+            <w:tcW w:w="1739" w:type="dxa"/>
+          </w:tcPr>
+          <w:p>
+            <w:pPr>
+              <w:jc w:val="both"/>
+              <w:rPr>
+                <w:rFonts w:ascii="Times New Roman" w:hAnsi="Times New Roman" w:cs="Times New Roman"/>
+              </w:rPr>
+            </w:pPr>
+            <w:r>
+              <w:rPr>
+                <w:rFonts w:ascii="Times New Roman" w:hAnsi="Times New Roman" w:cs="Times New Roman"/>
+              </w:rPr>
+              <w:t>Método</w:t>
+            </w:r>
+          </w:p>
+        </w:tc>
+        <w:tc>
+          <w:tcPr>
+            <w:tcW w:w="2112" w:type="dxa"/>
+          </w:tcPr>
+          <w:p>
+            <w:pPr>
+              <w:jc w:val="both"/>
+              <w:rPr>
+                <w:rFonts w:ascii="Times New Roman" w:hAnsi="Times New Roman" w:cs="Times New Roman"/>
+              </w:rPr>
+            </w:pPr>
+            <w:r>
+              <w:rPr>
+                <w:rFonts w:ascii="Times New Roman" w:hAnsi="Times New Roman" w:cs="Times New Roman"/>
+              </w:rPr>
+              <w:t>Escenario</w:t>
+            </w:r>
+          </w:p>
+        </w:tc>
+        <w:tc>
+          <w:tcPr>
+            <w:tcW w:w="1230" w:type="dxa"/>
+          </w:tcPr>
+          <w:p>
+            <w:pPr>
+              <w:jc w:val="both"/>
+              <w:rPr>
+                <w:rFonts w:ascii="Times New Roman" w:hAnsi="Times New Roman" w:cs="Times New Roman"/>
+              </w:rPr>
+            </w:pPr>
+            <w:r>
+              <w:rPr>
+                <w:rFonts w:ascii="Times New Roman" w:hAnsi="Times New Roman" w:cs="Times New Roman"/>
+              </w:rPr>
+              <w:t>Entrada</w:t>
+            </w:r>
+          </w:p>
+        </w:tc>
+        <w:tc>
+          <w:tcPr>
+            <w:tcW w:w="2074" w:type="dxa"/>
+          </w:tcPr>
+          <w:p>
+            <w:pPr>
+              <w:jc w:val="both"/>
+              <w:rPr>
+                <w:rFonts w:ascii="Times New Roman" w:hAnsi="Times New Roman" w:cs="Times New Roman"/>
+              </w:rPr>
+            </w:pPr>
+            <w:r>
+              <w:rPr>
+                <w:rFonts w:ascii="Times New Roman" w:hAnsi="Times New Roman" w:cs="Times New Roman"/>
+              </w:rPr>
+              <w:t>Resultado</w:t>
+            </w:r>
+          </w:p>
+        </w:tc>
+      </w:tr>
+      <w:tr>
+        <w:tc>
+          <w:tcPr>
+            <w:tcW w:w="1673" w:type="dxa"/>
+          </w:tcPr>
+          <w:p>
+            <w:pPr>
+              <w:jc w:val="both"/>
+              <w:rPr>
+                <w:rFonts w:ascii="Times New Roman" w:hAnsi="Times New Roman" w:cs="Times New Roman"/>
+              </w:rPr>
+            </w:pPr>
+          </w:p>
+        </w:tc>
+        <w:tc>
+          <w:tcPr>
+            <w:tcW w:w="1739" w:type="dxa"/>
+          </w:tcPr>
+          <w:p>
+            <w:pPr>
+              <w:jc w:val="both"/>
+              <w:rPr>
+                <w:rFonts w:ascii="Times New Roman" w:hAnsi="Times New Roman" w:cs="Times New Roman"/>
+              </w:rPr>
+            </w:pPr>
+          </w:p>
+        </w:tc>
+        <w:tc>
+          <w:tcPr>
+            <w:tcW w:w="2112" w:type="dxa"/>
+          </w:tcPr>
+          <w:p>
+            <w:pPr>
+              <w:jc w:val="both"/>
+              <w:rPr>
+                <w:rFonts w:ascii="Times New Roman" w:hAnsi="Times New Roman" w:cs="Times New Roman"/>
+              </w:rPr>
+            </w:pPr>
+          </w:p>
+        </w:tc>
+        <w:tc>
+          <w:tcPr>
+            <w:tcW w:w="1230" w:type="dxa"/>
+          </w:tcPr>
+          <w:p>
+            <w:pPr>
+              <w:jc w:val="both"/>
+              <w:rPr>
+                <w:rFonts w:ascii="Times New Roman" w:hAnsi="Times New Roman" w:cs="Times New Roman"/>
+              </w:rPr>
+            </w:pPr>
+          </w:p>
+        </w:tc>
+        <w:tc>
+          <w:tcPr>
+            <w:tcW w:w="2074" w:type="dxa"/>
+          </w:tcPr>
+          <w:p>
+            <w:pPr>
+              <w:jc w:val="both"/>
+              <w:rPr>
+                <w:rFonts w:ascii="Times New Roman" w:hAnsi="Times New Roman" w:cs="Times New Roman"/>
+              </w:rPr>
+            </w:pPr>
+          </w:p>
+        </w:tc>
+      </w:tr>
+      <w:tr>
+        <w:tc>
+          <w:tcPr>
+            <w:tcW w:w="1673" w:type="dxa"/>
+          </w:tcPr>
+          <w:p>
+            <w:pPr>
+              <w:jc w:val="both"/>
+              <w:rPr>
+                <w:rFonts w:ascii="Times New Roman" w:hAnsi="Times New Roman" w:cs="Times New Roman"/>
+              </w:rPr>
+            </w:pPr>
+          </w:p>
+        </w:tc>
+        <w:tc>
+          <w:tcPr>
+            <w:tcW w:w="1739" w:type="dxa"/>
+          </w:tcPr>
+          <w:p>
+            <w:pPr>
+              <w:jc w:val="both"/>
+              <w:rPr>
+                <w:rFonts w:ascii="Times New Roman" w:hAnsi="Times New Roman" w:cs="Times New Roman"/>
+              </w:rPr>
+            </w:pPr>
+          </w:p>
+        </w:tc>
+        <w:tc>
+          <w:tcPr>
+            <w:tcW w:w="2112" w:type="dxa"/>
+          </w:tcPr>
+          <w:p>
+            <w:pPr>
+              <w:jc w:val="both"/>
+              <w:rPr>
+                <w:rFonts w:ascii="Times New Roman" w:hAnsi="Times New Roman" w:cs="Times New Roman"/>
+              </w:rPr>
+            </w:pPr>
+          </w:p>
+        </w:tc>
+        <w:tc>
+          <w:tcPr>
+            <w:tcW w:w="1230" w:type="dxa"/>
+          </w:tcPr>
+          <w:p>
+            <w:pPr>
+              <w:jc w:val="both"/>
+              <w:rPr>
+                <w:rFonts w:ascii="Times New Roman" w:hAnsi="Times New Roman" w:cs="Times New Roman"/>
+              </w:rPr>
+            </w:pPr>
+          </w:p>
+        </w:tc>
+        <w:tc>
+          <w:tcPr>
+            <w:tcW w:w="2074" w:type="dxa"/>
+          </w:tcPr>
+          <w:p>
+            <w:pPr>
+              <w:jc w:val="both"/>
+              <w:rPr>
+                <w:rFonts w:ascii="Times New Roman" w:hAnsi="Times New Roman" w:cs="Times New Roman"/>
+              </w:rPr>
+            </w:pPr>
+          </w:p>
+        </w:tc>
+      </w:tr>
+      <w:tr>
+        <w:tc>
+          <w:tcPr>
+            <w:tcW w:w="1673" w:type="dxa"/>
+          </w:tcPr>
+          <w:p>
+            <w:pPr>
+              <w:jc w:val="both"/>
+              <w:rPr>
+                <w:rFonts w:ascii="Times New Roman" w:hAnsi="Times New Roman" w:cs="Times New Roman"/>
+              </w:rPr>
+            </w:pPr>
+          </w:p>
+        </w:tc>
+        <w:tc>
+          <w:tcPr>
+            <w:tcW w:w="1739" w:type="dxa"/>
+          </w:tcPr>
+          <w:p>
+            <w:pPr>
+              <w:jc w:val="both"/>
+              <w:rPr>
+                <w:rFonts w:ascii="Times New Roman" w:hAnsi="Times New Roman" w:cs="Times New Roman"/>
+              </w:rPr>
+            </w:pPr>
+          </w:p>
+        </w:tc>
+        <w:tc>
+          <w:tcPr>
+            <w:tcW w:w="2112" w:type="dxa"/>
+          </w:tcPr>
+          <w:p>
+            <w:pPr>
+              <w:jc w:val="both"/>
+              <w:rPr>
+                <w:rFonts w:ascii="Times New Roman" w:hAnsi="Times New Roman" w:cs="Times New Roman"/>
+              </w:rPr>
+            </w:pPr>
+          </w:p>
+        </w:tc>
+        <w:tc>
+          <w:tcPr>
+            <w:tcW w:w="1230" w:type="dxa"/>
+          </w:tcPr>
+          <w:p>
+            <w:pPr>
+              <w:jc w:val="both"/>
+              <w:rPr>
+                <w:rFonts w:ascii="Times New Roman" w:hAnsi="Times New Roman" w:cs="Times New Roman"/>
+              </w:rPr>
+            </w:pPr>
+          </w:p>
+        </w:tc>
+        <w:tc>
+          <w:tcPr>
+            <w:tcW w:w="2074" w:type="dxa"/>
+          </w:tcPr>
+          <w:p>
+            <w:pPr>
+              <w:jc w:val="both"/>
+              <w:rPr>
+                <w:rFonts w:ascii="Times New Roman" w:hAnsi="Times New Roman" w:cs="Times New Roman"/>
+              </w:rPr>
+            </w:pPr>
+          </w:p>
+        </w:tc>
+      </w:tr>
+      <w:tr>
+        <w:tc>
+          <w:tcPr>
+            <w:tcW w:w="1673" w:type="dxa"/>
+          </w:tcPr>
+          <w:p>
+            <w:pPr>
+              <w:jc w:val="both"/>
+              <w:rPr>
+                <w:rFonts w:ascii="Times New Roman" w:hAnsi="Times New Roman" w:cs="Times New Roman"/>
+              </w:rPr>
+            </w:pPr>
+          </w:p>
+        </w:tc>
+        <w:tc>
+          <w:tcPr>
+            <w:tcW w:w="1739" w:type="dxa"/>
+          </w:tcPr>
+          <w:p>
+            <w:pPr>
+              <w:jc w:val="both"/>
+              <w:rPr>
+                <w:rFonts w:ascii="Times New Roman" w:hAnsi="Times New Roman" w:cs="Times New Roman"/>
+              </w:rPr>
+            </w:pPr>
+          </w:p>
+        </w:tc>
+        <w:tc>
+          <w:tcPr>
+            <w:tcW w:w="2112" w:type="dxa"/>
+          </w:tcPr>
+          <w:p>
+            <w:pPr>
+              <w:jc w:val="both"/>
+              <w:rPr>
+                <w:rFonts w:ascii="Times New Roman" w:hAnsi="Times New Roman" w:cs="Times New Roman"/>
+              </w:rPr>
+            </w:pPr>
+          </w:p>
+        </w:tc>
+        <w:tc>
+          <w:tcPr>
+            <w:tcW w:w="1230" w:type="dxa"/>
+          </w:tcPr>
+          <w:p>
+            <w:pPr>
+              <w:jc w:val="both"/>
+              <w:rPr>
+                <w:rFonts w:ascii="Times New Roman" w:hAnsi="Times New Roman" w:cs="Times New Roman"/>
+              </w:rPr>
+            </w:pPr>
+          </w:p>
+        </w:tc>
+        <w:tc>
+          <w:tcPr>
+            <w:tcW w:w="2074" w:type="dxa"/>
+          </w:tcPr>
+          <w:p>
+            <w:pPr>
+              <w:jc w:val="both"/>
+              <w:rPr>
+                <w:rFonts w:ascii="Times New Roman" w:hAnsi="Times New Roman" w:cs="Times New Roman"/>
+              </w:rPr>
+            </w:pPr>
+          </w:p>
+        </w:tc>
+      </w:tr>
+      <w:tr>
+        <w:tc>
+          <w:tcPr>
+            <w:tcW w:w="1673" w:type="dxa"/>
+          </w:tcPr>
+          <w:p>
+            <w:pPr>
+              <w:jc w:val="both"/>
+              <w:rPr>
+                <w:rFonts w:ascii="Times New Roman" w:hAnsi="Times New Roman" w:cs="Times New Roman"/>
+              </w:rPr>
+            </w:pPr>
+          </w:p>
+        </w:tc>
+        <w:tc>
+          <w:tcPr>
+            <w:tcW w:w="1739" w:type="dxa"/>
+          </w:tcPr>
+          <w:p>
+            <w:pPr>
+              <w:jc w:val="both"/>
+              <w:rPr>
+                <w:rFonts w:ascii="Times New Roman" w:hAnsi="Times New Roman" w:cs="Times New Roman"/>
+              </w:rPr>
+            </w:pPr>
+          </w:p>
+        </w:tc>
+        <w:tc>
+          <w:tcPr>
+            <w:tcW w:w="2112" w:type="dxa"/>
+          </w:tcPr>
+          <w:p>
+            <w:pPr>
+              <w:jc w:val="both"/>
+              <w:rPr>
+                <w:rFonts w:ascii="Times New Roman" w:hAnsi="Times New Roman" w:cs="Times New Roman"/>
+              </w:rPr>
+            </w:pPr>
+          </w:p>
+        </w:tc>
+        <w:tc>
+          <w:tcPr>
+            <w:tcW w:w="1230" w:type="dxa"/>
+          </w:tcPr>
+          <w:p>
+            <w:pPr>
+              <w:jc w:val="both"/>
+              <w:rPr>
+                <w:rFonts w:ascii="Times New Roman" w:hAnsi="Times New Roman" w:cs="Times New Roman"/>
+              </w:rPr>
+            </w:pPr>
+          </w:p>
+        </w:tc>
+        <w:tc>
+          <w:tcPr>
+            <w:tcW w:w="2074" w:type="dxa"/>
+          </w:tcPr>
+          <w:p>
+            <w:pPr>
+              <w:jc w:val="both"/>
+              <w:rPr>
+                <w:rFonts w:ascii="Times New Roman" w:hAnsi="Times New Roman" w:cs="Times New Roman"/>
+              </w:rPr>
+            </w:pPr>
+          </w:p>
+        </w:tc>
+      </w:tr>
+    </w:tbl>
+    <w:p>
+      <w:pPr>
+        <w:rPr>
+          <w:rFonts w:ascii="Times New Roman" w:hAnsi="Times New Roman" w:cs="Times New Roman"/>
+          <w:sz w:val="24"/>
+        </w:rPr>
+      </w:pPr>
+    </w:p>
+    <w:tbl>
+      <w:tblPr>
+        <w:tblStyle w:val="Tablaconcuadrcula"/>
+        <w:tblW w:w="0" w:type="auto"/>
+        <w:tblLook w:val="04A0" w:firstRow="1" w:lastRow="0" w:firstColumn="1" w:lastColumn="0" w:noHBand="0" w:noVBand="1"/>
+      </w:tblPr>
+      <w:tblGrid>
+        <w:gridCol w:w="1673"/>
+        <w:gridCol w:w="1739"/>
+        <w:gridCol w:w="2112"/>
+        <w:gridCol w:w="1230"/>
+        <w:gridCol w:w="2074"/>
+      </w:tblGrid>
+      <w:tr>
+        <w:tc>
+          <w:tcPr>
+            <w:tcW w:w="8828" w:type="dxa"/>
+            <w:gridSpan w:val="5"/>
+          </w:tcPr>
+          <w:p>
+            <w:pPr>
+              <w:jc w:val="both"/>
+              <w:rPr>
+                <w:rFonts w:ascii="Times New Roman" w:hAnsi="Times New Roman" w:cs="Times New Roman"/>
+              </w:rPr>
+            </w:pPr>
+            <w:r>
+              <w:rPr>
+                <w:rFonts w:ascii="Times New Roman" w:hAnsi="Times New Roman" w:cs="Times New Roman"/>
+              </w:rPr>
+              <w:t>Prueba 2</w:t>
+            </w:r>
+            <w:r>
+              <w:rPr>
+                <w:rFonts w:ascii="Times New Roman" w:hAnsi="Times New Roman" w:cs="Times New Roman"/>
+              </w:rPr>
+              <w:t xml:space="preserve">: </w:t>
+            </w:r>
+            <w:r>
+              <w:rPr>
+                <w:rFonts w:ascii="Times New Roman" w:hAnsi="Times New Roman" w:cs="Times New Roman"/>
+              </w:rPr>
+              <w:t xml:space="preserve">Verifica que el método </w:t>
+            </w:r>
+            <w:proofErr w:type="spellStart"/>
+            <w:r>
+              <w:rPr>
+                <w:rFonts w:ascii="Times New Roman" w:hAnsi="Times New Roman" w:cs="Times New Roman"/>
+              </w:rPr>
+              <w:t>addEdge</w:t>
+            </w:r>
+            <w:proofErr w:type="spellEnd"/>
+            <w:r>
+              <w:rPr>
+                <w:rFonts w:ascii="Times New Roman" w:hAnsi="Times New Roman" w:cs="Times New Roman"/>
+              </w:rPr>
+              <w:t xml:space="preserve"> añade correctamente una arista dirigida y ponderada</w:t>
+            </w:r>
+            <w:r>
+              <w:rPr>
+                <w:rFonts w:ascii="Times New Roman" w:hAnsi="Times New Roman" w:cs="Times New Roman"/>
+              </w:rPr>
+              <w:t xml:space="preserve"> al grafo</w:t>
+            </w:r>
+          </w:p>
+        </w:tc>
+      </w:tr>
+      <w:tr>
+        <w:tc>
+          <w:tcPr>
+            <w:tcW w:w="1673" w:type="dxa"/>
+          </w:tcPr>
+          <w:p>
+            <w:pPr>
+              <w:jc w:val="both"/>
+              <w:rPr>
+                <w:rFonts w:ascii="Times New Roman" w:hAnsi="Times New Roman" w:cs="Times New Roman"/>
+              </w:rPr>
+            </w:pPr>
+            <w:r>
+              <w:rPr>
+                <w:rFonts w:ascii="Times New Roman" w:hAnsi="Times New Roman" w:cs="Times New Roman"/>
+              </w:rPr>
+              <w:t>Clase</w:t>
+            </w:r>
+          </w:p>
+        </w:tc>
+        <w:tc>
+          <w:tcPr>
+            <w:tcW w:w="1739" w:type="dxa"/>
+          </w:tcPr>
+          <w:p>
+            <w:pPr>
+              <w:jc w:val="both"/>
+              <w:rPr>
+                <w:rFonts w:ascii="Times New Roman" w:hAnsi="Times New Roman" w:cs="Times New Roman"/>
+              </w:rPr>
+            </w:pPr>
+            <w:r>
+              <w:rPr>
+                <w:rFonts w:ascii="Times New Roman" w:hAnsi="Times New Roman" w:cs="Times New Roman"/>
+              </w:rPr>
+              <w:t>Método</w:t>
+            </w:r>
+          </w:p>
+        </w:tc>
+        <w:tc>
+          <w:tcPr>
+            <w:tcW w:w="2112" w:type="dxa"/>
+          </w:tcPr>
+          <w:p>
+            <w:pPr>
+              <w:jc w:val="both"/>
+              <w:rPr>
+                <w:rFonts w:ascii="Times New Roman" w:hAnsi="Times New Roman" w:cs="Times New Roman"/>
+              </w:rPr>
+            </w:pPr>
+            <w:r>
+              <w:rPr>
+                <w:rFonts w:ascii="Times New Roman" w:hAnsi="Times New Roman" w:cs="Times New Roman"/>
+              </w:rPr>
+              <w:t>Escenario</w:t>
+            </w:r>
+          </w:p>
+        </w:tc>
+        <w:tc>
+          <w:tcPr>
+            <w:tcW w:w="1230" w:type="dxa"/>
+          </w:tcPr>
+          <w:p>
+            <w:pPr>
+              <w:jc w:val="both"/>
+              <w:rPr>
+                <w:rFonts w:ascii="Times New Roman" w:hAnsi="Times New Roman" w:cs="Times New Roman"/>
+              </w:rPr>
+            </w:pPr>
+            <w:r>
+              <w:rPr>
+                <w:rFonts w:ascii="Times New Roman" w:hAnsi="Times New Roman" w:cs="Times New Roman"/>
+              </w:rPr>
+              <w:t>Entrada</w:t>
+            </w:r>
+          </w:p>
+        </w:tc>
+        <w:tc>
+          <w:tcPr>
+            <w:tcW w:w="2074" w:type="dxa"/>
+          </w:tcPr>
+          <w:p>
+            <w:pPr>
+              <w:jc w:val="both"/>
+              <w:rPr>
+                <w:rFonts w:ascii="Times New Roman" w:hAnsi="Times New Roman" w:cs="Times New Roman"/>
+              </w:rPr>
+            </w:pPr>
+            <w:r>
+              <w:rPr>
+                <w:rFonts w:ascii="Times New Roman" w:hAnsi="Times New Roman" w:cs="Times New Roman"/>
+              </w:rPr>
+              <w:t>Resultado</w:t>
+            </w:r>
+          </w:p>
+        </w:tc>
+      </w:tr>
+      <w:tr>
+        <w:tc>
+          <w:tcPr>
+            <w:tcW w:w="1673" w:type="dxa"/>
+          </w:tcPr>
+          <w:p>
+            <w:pPr>
+              <w:jc w:val="both"/>
+              <w:rPr>
+                <w:rFonts w:ascii="Times New Roman" w:hAnsi="Times New Roman" w:cs="Times New Roman"/>
+              </w:rPr>
+            </w:pPr>
+          </w:p>
+        </w:tc>
+        <w:tc>
+          <w:tcPr>
+            <w:tcW w:w="1739" w:type="dxa"/>
+          </w:tcPr>
+          <w:p>
+            <w:pPr>
+              <w:jc w:val="both"/>
+              <w:rPr>
+                <w:rFonts w:ascii="Times New Roman" w:hAnsi="Times New Roman" w:cs="Times New Roman"/>
+              </w:rPr>
+            </w:pPr>
+          </w:p>
+        </w:tc>
+        <w:tc>
+          <w:tcPr>
+            <w:tcW w:w="2112" w:type="dxa"/>
+          </w:tcPr>
+          <w:p>
+            <w:pPr>
+              <w:jc w:val="both"/>
+              <w:rPr>
+                <w:rFonts w:ascii="Times New Roman" w:hAnsi="Times New Roman" w:cs="Times New Roman"/>
+              </w:rPr>
+            </w:pPr>
+          </w:p>
+        </w:tc>
+        <w:tc>
+          <w:tcPr>
+            <w:tcW w:w="1230" w:type="dxa"/>
+          </w:tcPr>
+          <w:p>
+            <w:pPr>
+              <w:jc w:val="both"/>
+              <w:rPr>
+                <w:rFonts w:ascii="Times New Roman" w:hAnsi="Times New Roman" w:cs="Times New Roman"/>
+              </w:rPr>
+            </w:pPr>
+          </w:p>
+        </w:tc>
+        <w:tc>
+          <w:tcPr>
+            <w:tcW w:w="2074" w:type="dxa"/>
+          </w:tcPr>
+          <w:p>
+            <w:pPr>
+              <w:jc w:val="both"/>
+              <w:rPr>
+                <w:rFonts w:ascii="Times New Roman" w:hAnsi="Times New Roman" w:cs="Times New Roman"/>
+              </w:rPr>
+            </w:pPr>
+          </w:p>
+        </w:tc>
+      </w:tr>
+      <w:tr>
+        <w:tc>
+          <w:tcPr>
+            <w:tcW w:w="1673" w:type="dxa"/>
+          </w:tcPr>
+          <w:p>
+            <w:pPr>
+              <w:jc w:val="both"/>
+              <w:rPr>
+                <w:rFonts w:ascii="Times New Roman" w:hAnsi="Times New Roman" w:cs="Times New Roman"/>
+              </w:rPr>
+            </w:pPr>
+          </w:p>
+        </w:tc>
+        <w:tc>
+          <w:tcPr>
+            <w:tcW w:w="1739" w:type="dxa"/>
+          </w:tcPr>
+          <w:p>
+            <w:pPr>
+              <w:jc w:val="both"/>
+              <w:rPr>
+                <w:rFonts w:ascii="Times New Roman" w:hAnsi="Times New Roman" w:cs="Times New Roman"/>
+              </w:rPr>
+            </w:pPr>
+          </w:p>
+        </w:tc>
+        <w:tc>
+          <w:tcPr>
+            <w:tcW w:w="2112" w:type="dxa"/>
+          </w:tcPr>
+          <w:p>
+            <w:pPr>
+              <w:jc w:val="both"/>
+              <w:rPr>
+                <w:rFonts w:ascii="Times New Roman" w:hAnsi="Times New Roman" w:cs="Times New Roman"/>
+              </w:rPr>
+            </w:pPr>
+          </w:p>
+        </w:tc>
+        <w:tc>
+          <w:tcPr>
+            <w:tcW w:w="1230" w:type="dxa"/>
+          </w:tcPr>
+          <w:p>
+            <w:pPr>
+              <w:jc w:val="both"/>
+              <w:rPr>
+                <w:rFonts w:ascii="Times New Roman" w:hAnsi="Times New Roman" w:cs="Times New Roman"/>
+              </w:rPr>
+            </w:pPr>
+          </w:p>
+        </w:tc>
+        <w:tc>
+          <w:tcPr>
+            <w:tcW w:w="2074" w:type="dxa"/>
+          </w:tcPr>
+          <w:p>
+            <w:pPr>
+              <w:jc w:val="both"/>
+              <w:rPr>
+                <w:rFonts w:ascii="Times New Roman" w:hAnsi="Times New Roman" w:cs="Times New Roman"/>
+              </w:rPr>
+            </w:pPr>
+          </w:p>
+        </w:tc>
+      </w:tr>
+      <w:tr>
+        <w:tc>
+          <w:tcPr>
+            <w:tcW w:w="1673" w:type="dxa"/>
+          </w:tcPr>
+          <w:p>
+            <w:pPr>
+              <w:jc w:val="both"/>
+              <w:rPr>
+                <w:rFonts w:ascii="Times New Roman" w:hAnsi="Times New Roman" w:cs="Times New Roman"/>
+              </w:rPr>
+            </w:pPr>
+          </w:p>
+        </w:tc>
+        <w:tc>
+          <w:tcPr>
+            <w:tcW w:w="1739" w:type="dxa"/>
+          </w:tcPr>
+          <w:p>
+            <w:pPr>
+              <w:jc w:val="both"/>
+              <w:rPr>
+                <w:rFonts w:ascii="Times New Roman" w:hAnsi="Times New Roman" w:cs="Times New Roman"/>
+              </w:rPr>
+            </w:pPr>
+          </w:p>
+        </w:tc>
+        <w:tc>
+          <w:tcPr>
+            <w:tcW w:w="2112" w:type="dxa"/>
+          </w:tcPr>
+          <w:p>
+            <w:pPr>
+              <w:jc w:val="both"/>
+              <w:rPr>
+                <w:rFonts w:ascii="Times New Roman" w:hAnsi="Times New Roman" w:cs="Times New Roman"/>
+              </w:rPr>
+            </w:pPr>
+          </w:p>
+        </w:tc>
+        <w:tc>
+          <w:tcPr>
+            <w:tcW w:w="1230" w:type="dxa"/>
+          </w:tcPr>
+          <w:p>
+            <w:pPr>
+              <w:jc w:val="both"/>
+              <w:rPr>
+                <w:rFonts w:ascii="Times New Roman" w:hAnsi="Times New Roman" w:cs="Times New Roman"/>
+              </w:rPr>
+            </w:pPr>
+          </w:p>
+        </w:tc>
+        <w:tc>
+          <w:tcPr>
+            <w:tcW w:w="2074" w:type="dxa"/>
+          </w:tcPr>
+          <w:p>
+            <w:pPr>
+              <w:jc w:val="both"/>
+              <w:rPr>
+                <w:rFonts w:ascii="Times New Roman" w:hAnsi="Times New Roman" w:cs="Times New Roman"/>
+              </w:rPr>
+            </w:pPr>
+          </w:p>
+        </w:tc>
+      </w:tr>
+      <w:tr>
+        <w:tc>
+          <w:tcPr>
+            <w:tcW w:w="1673" w:type="dxa"/>
+          </w:tcPr>
+          <w:p>
+            <w:pPr>
+              <w:jc w:val="both"/>
+              <w:rPr>
+                <w:rFonts w:ascii="Times New Roman" w:hAnsi="Times New Roman" w:cs="Times New Roman"/>
+              </w:rPr>
+            </w:pPr>
+          </w:p>
+        </w:tc>
+        <w:tc>
+          <w:tcPr>
+            <w:tcW w:w="1739" w:type="dxa"/>
+          </w:tcPr>
+          <w:p>
+            <w:pPr>
+              <w:jc w:val="both"/>
+              <w:rPr>
+                <w:rFonts w:ascii="Times New Roman" w:hAnsi="Times New Roman" w:cs="Times New Roman"/>
+              </w:rPr>
+            </w:pPr>
+          </w:p>
+        </w:tc>
+        <w:tc>
+          <w:tcPr>
+            <w:tcW w:w="2112" w:type="dxa"/>
+          </w:tcPr>
+          <w:p>
+            <w:pPr>
+              <w:jc w:val="both"/>
+              <w:rPr>
+                <w:rFonts w:ascii="Times New Roman" w:hAnsi="Times New Roman" w:cs="Times New Roman"/>
+              </w:rPr>
+            </w:pPr>
+          </w:p>
+        </w:tc>
+        <w:tc>
+          <w:tcPr>
+            <w:tcW w:w="1230" w:type="dxa"/>
+          </w:tcPr>
+          <w:p>
+            <w:pPr>
+              <w:jc w:val="both"/>
+              <w:rPr>
+                <w:rFonts w:ascii="Times New Roman" w:hAnsi="Times New Roman" w:cs="Times New Roman"/>
+              </w:rPr>
+            </w:pPr>
+          </w:p>
+        </w:tc>
+        <w:tc>
+          <w:tcPr>
+            <w:tcW w:w="2074" w:type="dxa"/>
+          </w:tcPr>
+          <w:p>
+            <w:pPr>
+              <w:jc w:val="both"/>
+              <w:rPr>
+                <w:rFonts w:ascii="Times New Roman" w:hAnsi="Times New Roman" w:cs="Times New Roman"/>
+              </w:rPr>
+            </w:pPr>
+          </w:p>
+        </w:tc>
+      </w:tr>
+      <w:tr>
+        <w:tc>
+          <w:tcPr>
+            <w:tcW w:w="1673" w:type="dxa"/>
+          </w:tcPr>
+          <w:p>
+            <w:pPr>
+              <w:jc w:val="both"/>
+              <w:rPr>
+                <w:rFonts w:ascii="Times New Roman" w:hAnsi="Times New Roman" w:cs="Times New Roman"/>
+              </w:rPr>
+            </w:pPr>
+          </w:p>
+        </w:tc>
+        <w:tc>
+          <w:tcPr>
+            <w:tcW w:w="1739" w:type="dxa"/>
+          </w:tcPr>
+          <w:p>
+            <w:pPr>
+              <w:jc w:val="both"/>
+              <w:rPr>
+                <w:rFonts w:ascii="Times New Roman" w:hAnsi="Times New Roman" w:cs="Times New Roman"/>
+              </w:rPr>
+            </w:pPr>
+          </w:p>
+        </w:tc>
+        <w:tc>
+          <w:tcPr>
+            <w:tcW w:w="2112" w:type="dxa"/>
+          </w:tcPr>
+          <w:p>
+            <w:pPr>
+              <w:jc w:val="both"/>
+              <w:rPr>
+                <w:rFonts w:ascii="Times New Roman" w:hAnsi="Times New Roman" w:cs="Times New Roman"/>
+              </w:rPr>
+            </w:pPr>
+          </w:p>
+        </w:tc>
+        <w:tc>
+          <w:tcPr>
+            <w:tcW w:w="1230" w:type="dxa"/>
+          </w:tcPr>
+          <w:p>
+            <w:pPr>
+              <w:jc w:val="both"/>
+              <w:rPr>
+                <w:rFonts w:ascii="Times New Roman" w:hAnsi="Times New Roman" w:cs="Times New Roman"/>
+              </w:rPr>
+            </w:pPr>
+          </w:p>
+        </w:tc>
+        <w:tc>
+          <w:tcPr>
+            <w:tcW w:w="2074" w:type="dxa"/>
+          </w:tcPr>
+          <w:p>
+            <w:pPr>
+              <w:jc w:val="both"/>
+              <w:rPr>
+                <w:rFonts w:ascii="Times New Roman" w:hAnsi="Times New Roman" w:cs="Times New Roman"/>
+              </w:rPr>
+            </w:pPr>
+          </w:p>
+        </w:tc>
+      </w:tr>
+    </w:tbl>
+    <w:p>
+      <w:pPr>
+        <w:rPr>
+          <w:rFonts w:ascii="Times New Roman" w:hAnsi="Times New Roman" w:cs="Times New Roman"/>
+          <w:sz w:val="24"/>
+        </w:rPr>
+      </w:pPr>
+    </w:p>
+    <w:tbl>
+      <w:tblPr>
+        <w:tblStyle w:val="Tablaconcuadrcula"/>
+        <w:tblW w:w="0" w:type="auto"/>
+        <w:tblLook w:val="04A0" w:firstRow="1" w:lastRow="0" w:firstColumn="1" w:lastColumn="0" w:noHBand="0" w:noVBand="1"/>
+      </w:tblPr>
+      <w:tblGrid>
+        <w:gridCol w:w="1673"/>
+        <w:gridCol w:w="1739"/>
+        <w:gridCol w:w="2112"/>
+        <w:gridCol w:w="1230"/>
+        <w:gridCol w:w="2074"/>
+      </w:tblGrid>
+      <w:tr>
+        <w:tc>
+          <w:tcPr>
+            <w:tcW w:w="8828" w:type="dxa"/>
+            <w:gridSpan w:val="5"/>
+          </w:tcPr>
+          <w:p>
+            <w:pPr>
+              <w:jc w:val="both"/>
+              <w:rPr>
+                <w:rFonts w:ascii="Times New Roman" w:hAnsi="Times New Roman" w:cs="Times New Roman"/>
+              </w:rPr>
+            </w:pPr>
+            <w:r>
+              <w:rPr>
+                <w:rFonts w:ascii="Times New Roman" w:hAnsi="Times New Roman" w:cs="Times New Roman"/>
+              </w:rPr>
+              <w:t>Prueba 3</w:t>
+            </w:r>
+            <w:r>
+              <w:rPr>
+                <w:rFonts w:ascii="Times New Roman" w:hAnsi="Times New Roman" w:cs="Times New Roman"/>
+              </w:rPr>
+              <w:t xml:space="preserve">: </w:t>
+            </w:r>
+            <w:r>
+              <w:rPr>
+                <w:rFonts w:ascii="Times New Roman" w:hAnsi="Times New Roman" w:cs="Times New Roman"/>
+              </w:rPr>
+              <w:t>Verifica que el método</w:t>
+            </w:r>
+            <w:r>
+              <w:rPr>
+                <w:rFonts w:ascii="Times New Roman" w:hAnsi="Times New Roman" w:cs="Times New Roman"/>
+              </w:rPr>
+              <w:t xml:space="preserve"> </w:t>
+            </w:r>
+            <w:proofErr w:type="spellStart"/>
+            <w:r>
+              <w:rPr>
+                <w:rFonts w:ascii="Times New Roman" w:hAnsi="Times New Roman" w:cs="Times New Roman"/>
+              </w:rPr>
+              <w:t>deleteVert</w:t>
+            </w:r>
+            <w:proofErr w:type="spellEnd"/>
+            <w:r>
+              <w:rPr>
+                <w:rFonts w:ascii="Times New Roman" w:hAnsi="Times New Roman" w:cs="Times New Roman"/>
+              </w:rPr>
+              <w:t xml:space="preserve"> elimina correctamente un vértice del grafo</w:t>
+            </w:r>
+          </w:p>
+        </w:tc>
+      </w:tr>
+      <w:tr>
+        <w:tc>
+          <w:tcPr>
+            <w:tcW w:w="1673" w:type="dxa"/>
+          </w:tcPr>
+          <w:p>
+            <w:pPr>
+              <w:jc w:val="both"/>
+              <w:rPr>
+                <w:rFonts w:ascii="Times New Roman" w:hAnsi="Times New Roman" w:cs="Times New Roman"/>
+              </w:rPr>
+            </w:pPr>
+            <w:r>
+              <w:rPr>
+                <w:rFonts w:ascii="Times New Roman" w:hAnsi="Times New Roman" w:cs="Times New Roman"/>
+              </w:rPr>
+              <w:t>Clase</w:t>
+            </w:r>
+          </w:p>
+        </w:tc>
+        <w:tc>
+          <w:tcPr>
+            <w:tcW w:w="1739" w:type="dxa"/>
+          </w:tcPr>
+          <w:p>
+            <w:pPr>
+              <w:jc w:val="both"/>
+              <w:rPr>
+                <w:rFonts w:ascii="Times New Roman" w:hAnsi="Times New Roman" w:cs="Times New Roman"/>
+              </w:rPr>
+            </w:pPr>
+            <w:r>
+              <w:rPr>
+                <w:rFonts w:ascii="Times New Roman" w:hAnsi="Times New Roman" w:cs="Times New Roman"/>
+              </w:rPr>
+              <w:t>Método</w:t>
+            </w:r>
+          </w:p>
+        </w:tc>
+        <w:tc>
+          <w:tcPr>
+            <w:tcW w:w="2112" w:type="dxa"/>
+          </w:tcPr>
+          <w:p>
+            <w:pPr>
+              <w:jc w:val="both"/>
+              <w:rPr>
+                <w:rFonts w:ascii="Times New Roman" w:hAnsi="Times New Roman" w:cs="Times New Roman"/>
+              </w:rPr>
+            </w:pPr>
+            <w:r>
+              <w:rPr>
+                <w:rFonts w:ascii="Times New Roman" w:hAnsi="Times New Roman" w:cs="Times New Roman"/>
+              </w:rPr>
+              <w:t>Escenario</w:t>
+            </w:r>
+          </w:p>
+        </w:tc>
+        <w:tc>
+          <w:tcPr>
+            <w:tcW w:w="1230" w:type="dxa"/>
+          </w:tcPr>
+          <w:p>
+            <w:pPr>
+              <w:jc w:val="both"/>
+              <w:rPr>
+                <w:rFonts w:ascii="Times New Roman" w:hAnsi="Times New Roman" w:cs="Times New Roman"/>
+              </w:rPr>
+            </w:pPr>
+            <w:r>
+              <w:rPr>
+                <w:rFonts w:ascii="Times New Roman" w:hAnsi="Times New Roman" w:cs="Times New Roman"/>
+              </w:rPr>
+              <w:t>Entrada</w:t>
+            </w:r>
+          </w:p>
+        </w:tc>
+        <w:tc>
+          <w:tcPr>
+            <w:tcW w:w="2074" w:type="dxa"/>
+          </w:tcPr>
+          <w:p>
+            <w:pPr>
+              <w:jc w:val="both"/>
+              <w:rPr>
+                <w:rFonts w:ascii="Times New Roman" w:hAnsi="Times New Roman" w:cs="Times New Roman"/>
+              </w:rPr>
+            </w:pPr>
+            <w:r>
+              <w:rPr>
+                <w:rFonts w:ascii="Times New Roman" w:hAnsi="Times New Roman" w:cs="Times New Roman"/>
+              </w:rPr>
+              <w:t>Resultado</w:t>
+            </w:r>
+          </w:p>
+        </w:tc>
+      </w:tr>
+      <w:tr>
+        <w:tc>
+          <w:tcPr>
+            <w:tcW w:w="1673" w:type="dxa"/>
+          </w:tcPr>
+          <w:p>
+            <w:pPr>
+              <w:jc w:val="both"/>
+              <w:rPr>
+                <w:rFonts w:ascii="Times New Roman" w:hAnsi="Times New Roman" w:cs="Times New Roman"/>
+              </w:rPr>
+            </w:pPr>
+          </w:p>
+        </w:tc>
+        <w:tc>
+          <w:tcPr>
+            <w:tcW w:w="1739" w:type="dxa"/>
+          </w:tcPr>
+          <w:p>
+            <w:pPr>
+              <w:jc w:val="both"/>
+              <w:rPr>
+                <w:rFonts w:ascii="Times New Roman" w:hAnsi="Times New Roman" w:cs="Times New Roman"/>
+              </w:rPr>
+            </w:pPr>
+          </w:p>
+        </w:tc>
+        <w:tc>
+          <w:tcPr>
+            <w:tcW w:w="2112" w:type="dxa"/>
+          </w:tcPr>
+          <w:p>
+            <w:pPr>
+              <w:jc w:val="both"/>
+              <w:rPr>
+                <w:rFonts w:ascii="Times New Roman" w:hAnsi="Times New Roman" w:cs="Times New Roman"/>
+              </w:rPr>
+            </w:pPr>
+          </w:p>
+        </w:tc>
+        <w:tc>
+          <w:tcPr>
+            <w:tcW w:w="1230" w:type="dxa"/>
+          </w:tcPr>
+          <w:p>
+            <w:pPr>
+              <w:jc w:val="both"/>
+              <w:rPr>
+                <w:rFonts w:ascii="Times New Roman" w:hAnsi="Times New Roman" w:cs="Times New Roman"/>
+              </w:rPr>
+            </w:pPr>
+          </w:p>
+        </w:tc>
+        <w:tc>
+          <w:tcPr>
+            <w:tcW w:w="2074" w:type="dxa"/>
+          </w:tcPr>
+          <w:p>
+            <w:pPr>
+              <w:jc w:val="both"/>
+              <w:rPr>
+                <w:rFonts w:ascii="Times New Roman" w:hAnsi="Times New Roman" w:cs="Times New Roman"/>
+              </w:rPr>
+            </w:pPr>
+          </w:p>
+        </w:tc>
+      </w:tr>
+      <w:tr>
+        <w:tc>
+          <w:tcPr>
+            <w:tcW w:w="1673" w:type="dxa"/>
+          </w:tcPr>
+          <w:p>
+            <w:pPr>
+              <w:jc w:val="both"/>
+              <w:rPr>
+                <w:rFonts w:ascii="Times New Roman" w:hAnsi="Times New Roman" w:cs="Times New Roman"/>
+              </w:rPr>
+            </w:pPr>
+          </w:p>
+        </w:tc>
+        <w:tc>
+          <w:tcPr>
+            <w:tcW w:w="1739" w:type="dxa"/>
+          </w:tcPr>
+          <w:p>
+            <w:pPr>
+              <w:jc w:val="both"/>
+              <w:rPr>
+                <w:rFonts w:ascii="Times New Roman" w:hAnsi="Times New Roman" w:cs="Times New Roman"/>
+              </w:rPr>
+            </w:pPr>
+          </w:p>
+        </w:tc>
+        <w:tc>
+          <w:tcPr>
+            <w:tcW w:w="2112" w:type="dxa"/>
+          </w:tcPr>
+          <w:p>
+            <w:pPr>
+              <w:jc w:val="both"/>
+              <w:rPr>
+                <w:rFonts w:ascii="Times New Roman" w:hAnsi="Times New Roman" w:cs="Times New Roman"/>
+              </w:rPr>
+            </w:pPr>
+          </w:p>
+        </w:tc>
+        <w:tc>
+          <w:tcPr>
+            <w:tcW w:w="1230" w:type="dxa"/>
+          </w:tcPr>
+          <w:p>
+            <w:pPr>
+              <w:jc w:val="both"/>
+              <w:rPr>
+                <w:rFonts w:ascii="Times New Roman" w:hAnsi="Times New Roman" w:cs="Times New Roman"/>
+              </w:rPr>
+            </w:pPr>
+          </w:p>
+        </w:tc>
+        <w:tc>
+          <w:tcPr>
+            <w:tcW w:w="2074" w:type="dxa"/>
+          </w:tcPr>
+          <w:p>
+            <w:pPr>
+              <w:jc w:val="both"/>
+              <w:rPr>
+                <w:rFonts w:ascii="Times New Roman" w:hAnsi="Times New Roman" w:cs="Times New Roman"/>
+              </w:rPr>
+            </w:pPr>
+          </w:p>
+        </w:tc>
+      </w:tr>
+      <w:tr>
+        <w:tc>
+          <w:tcPr>
+            <w:tcW w:w="1673" w:type="dxa"/>
+          </w:tcPr>
+          <w:p>
+            <w:pPr>
+              <w:jc w:val="both"/>
+              <w:rPr>
+                <w:rFonts w:ascii="Times New Roman" w:hAnsi="Times New Roman" w:cs="Times New Roman"/>
+              </w:rPr>
+            </w:pPr>
+          </w:p>
+        </w:tc>
+        <w:tc>
+          <w:tcPr>
+            <w:tcW w:w="1739" w:type="dxa"/>
+          </w:tcPr>
+          <w:p>
+            <w:pPr>
+              <w:jc w:val="both"/>
+              <w:rPr>
+                <w:rFonts w:ascii="Times New Roman" w:hAnsi="Times New Roman" w:cs="Times New Roman"/>
+              </w:rPr>
+            </w:pPr>
+          </w:p>
+        </w:tc>
+        <w:tc>
+          <w:tcPr>
+            <w:tcW w:w="2112" w:type="dxa"/>
+          </w:tcPr>
+          <w:p>
+            <w:pPr>
+              <w:jc w:val="both"/>
+              <w:rPr>
+                <w:rFonts w:ascii="Times New Roman" w:hAnsi="Times New Roman" w:cs="Times New Roman"/>
+              </w:rPr>
+            </w:pPr>
+          </w:p>
+        </w:tc>
+        <w:tc>
+          <w:tcPr>
+            <w:tcW w:w="1230" w:type="dxa"/>
+          </w:tcPr>
+          <w:p>
+            <w:pPr>
+              <w:jc w:val="both"/>
+              <w:rPr>
+                <w:rFonts w:ascii="Times New Roman" w:hAnsi="Times New Roman" w:cs="Times New Roman"/>
+              </w:rPr>
+            </w:pPr>
+          </w:p>
+        </w:tc>
+        <w:tc>
+          <w:tcPr>
+            <w:tcW w:w="2074" w:type="dxa"/>
+          </w:tcPr>
+          <w:p>
+            <w:pPr>
+              <w:jc w:val="both"/>
+              <w:rPr>
+                <w:rFonts w:ascii="Times New Roman" w:hAnsi="Times New Roman" w:cs="Times New Roman"/>
+              </w:rPr>
+            </w:pPr>
+          </w:p>
+        </w:tc>
+      </w:tr>
+      <w:tr>
+        <w:tc>
+          <w:tcPr>
+            <w:tcW w:w="1673" w:type="dxa"/>
+          </w:tcPr>
+          <w:p>
+            <w:pPr>
+              <w:jc w:val="both"/>
+              <w:rPr>
+                <w:rFonts w:ascii="Times New Roman" w:hAnsi="Times New Roman" w:cs="Times New Roman"/>
+              </w:rPr>
+            </w:pPr>
+          </w:p>
+        </w:tc>
+        <w:tc>
+          <w:tcPr>
+            <w:tcW w:w="1739" w:type="dxa"/>
+          </w:tcPr>
+          <w:p>
+            <w:pPr>
+              <w:jc w:val="both"/>
+              <w:rPr>
+                <w:rFonts w:ascii="Times New Roman" w:hAnsi="Times New Roman" w:cs="Times New Roman"/>
+              </w:rPr>
+            </w:pPr>
+          </w:p>
+        </w:tc>
+        <w:tc>
+          <w:tcPr>
+            <w:tcW w:w="2112" w:type="dxa"/>
+          </w:tcPr>
+          <w:p>
+            <w:pPr>
+              <w:jc w:val="both"/>
+              <w:rPr>
+                <w:rFonts w:ascii="Times New Roman" w:hAnsi="Times New Roman" w:cs="Times New Roman"/>
+              </w:rPr>
+            </w:pPr>
+          </w:p>
+        </w:tc>
+        <w:tc>
+          <w:tcPr>
+            <w:tcW w:w="1230" w:type="dxa"/>
+          </w:tcPr>
+          <w:p>
+            <w:pPr>
+              <w:jc w:val="both"/>
+              <w:rPr>
+                <w:rFonts w:ascii="Times New Roman" w:hAnsi="Times New Roman" w:cs="Times New Roman"/>
+              </w:rPr>
+            </w:pPr>
+          </w:p>
+        </w:tc>
+        <w:tc>
+          <w:tcPr>
+            <w:tcW w:w="2074" w:type="dxa"/>
+          </w:tcPr>
+          <w:p>
+            <w:pPr>
+              <w:jc w:val="both"/>
+              <w:rPr>
+                <w:rFonts w:ascii="Times New Roman" w:hAnsi="Times New Roman" w:cs="Times New Roman"/>
+              </w:rPr>
+            </w:pPr>
+          </w:p>
+        </w:tc>
+      </w:tr>
+      <w:tr>
+        <w:tc>
+          <w:tcPr>
+            <w:tcW w:w="1673" w:type="dxa"/>
+          </w:tcPr>
+          <w:p>
+            <w:pPr>
+              <w:jc w:val="both"/>
+              <w:rPr>
+                <w:rFonts w:ascii="Times New Roman" w:hAnsi="Times New Roman" w:cs="Times New Roman"/>
+              </w:rPr>
+            </w:pPr>
+          </w:p>
+        </w:tc>
+        <w:tc>
+          <w:tcPr>
+            <w:tcW w:w="1739" w:type="dxa"/>
+          </w:tcPr>
+          <w:p>
+            <w:pPr>
+              <w:jc w:val="both"/>
+              <w:rPr>
+                <w:rFonts w:ascii="Times New Roman" w:hAnsi="Times New Roman" w:cs="Times New Roman"/>
+              </w:rPr>
+            </w:pPr>
+          </w:p>
+        </w:tc>
+        <w:tc>
+          <w:tcPr>
+            <w:tcW w:w="2112" w:type="dxa"/>
+          </w:tcPr>
+          <w:p>
+            <w:pPr>
+              <w:jc w:val="both"/>
+              <w:rPr>
+                <w:rFonts w:ascii="Times New Roman" w:hAnsi="Times New Roman" w:cs="Times New Roman"/>
+              </w:rPr>
+            </w:pPr>
+          </w:p>
+        </w:tc>
+        <w:tc>
+          <w:tcPr>
+            <w:tcW w:w="1230" w:type="dxa"/>
+          </w:tcPr>
+          <w:p>
+            <w:pPr>
+              <w:jc w:val="both"/>
+              <w:rPr>
+                <w:rFonts w:ascii="Times New Roman" w:hAnsi="Times New Roman" w:cs="Times New Roman"/>
+              </w:rPr>
+            </w:pPr>
+          </w:p>
+        </w:tc>
+        <w:tc>
+          <w:tcPr>
+            <w:tcW w:w="2074" w:type="dxa"/>
+          </w:tcPr>
+          <w:p>
+            <w:pPr>
+              <w:jc w:val="both"/>
+              <w:rPr>
+                <w:rFonts w:ascii="Times New Roman" w:hAnsi="Times New Roman" w:cs="Times New Roman"/>
+              </w:rPr>
+            </w:pPr>
+          </w:p>
+        </w:tc>
+      </w:tr>
+    </w:tbl>
+    <w:p>
+      <w:pPr>
+        <w:rPr>
+          <w:rFonts w:ascii="Times New Roman" w:hAnsi="Times New Roman" w:cs="Times New Roman"/>
+          <w:sz w:val="24"/>
+        </w:rPr>
+      </w:pPr>
+    </w:p>
+    <w:tbl>
+      <w:tblPr>
+        <w:tblStyle w:val="Tablaconcuadrcula"/>
+        <w:tblW w:w="0" w:type="auto"/>
+        <w:tblLook w:val="04A0" w:firstRow="1" w:lastRow="0" w:firstColumn="1" w:lastColumn="0" w:noHBand="0" w:noVBand="1"/>
+      </w:tblPr>
+      <w:tblGrid>
+        <w:gridCol w:w="1673"/>
+        <w:gridCol w:w="1739"/>
+        <w:gridCol w:w="2112"/>
+        <w:gridCol w:w="1230"/>
+        <w:gridCol w:w="2074"/>
+      </w:tblGrid>
+      <w:tr>
+        <w:tc>
+          <w:tcPr>
+            <w:tcW w:w="8828" w:type="dxa"/>
+            <w:gridSpan w:val="5"/>
+          </w:tcPr>
+          <w:p>
+            <w:pPr>
+              <w:jc w:val="both"/>
+              <w:rPr>
+                <w:rFonts w:ascii="Times New Roman" w:hAnsi="Times New Roman" w:cs="Times New Roman"/>
+              </w:rPr>
+            </w:pPr>
+            <w:r>
+              <w:rPr>
+                <w:rFonts w:ascii="Times New Roman" w:hAnsi="Times New Roman" w:cs="Times New Roman"/>
+              </w:rPr>
+              <w:t>Prueba 4</w:t>
+            </w:r>
+            <w:r>
+              <w:rPr>
+                <w:rFonts w:ascii="Times New Roman" w:hAnsi="Times New Roman" w:cs="Times New Roman"/>
+              </w:rPr>
+              <w:t xml:space="preserve">: </w:t>
+            </w:r>
+            <w:r>
+              <w:rPr>
+                <w:rFonts w:ascii="Times New Roman" w:hAnsi="Times New Roman" w:cs="Times New Roman"/>
+              </w:rPr>
+              <w:t xml:space="preserve">Verifica que el método </w:t>
+            </w:r>
+            <w:proofErr w:type="spellStart"/>
+            <w:r>
+              <w:rPr>
+                <w:rFonts w:ascii="Times New Roman" w:hAnsi="Times New Roman" w:cs="Times New Roman"/>
+              </w:rPr>
+              <w:t>deleteEdge</w:t>
+            </w:r>
+            <w:proofErr w:type="spellEnd"/>
+            <w:r>
+              <w:rPr>
+                <w:rFonts w:ascii="Times New Roman" w:hAnsi="Times New Roman" w:cs="Times New Roman"/>
+              </w:rPr>
+              <w:t xml:space="preserve"> elimina correctamente una artista</w:t>
+            </w:r>
+            <w:r>
+              <w:rPr>
+                <w:rFonts w:ascii="Times New Roman" w:hAnsi="Times New Roman" w:cs="Times New Roman"/>
+              </w:rPr>
+              <w:t xml:space="preserve"> del grafo</w:t>
+            </w:r>
+          </w:p>
+        </w:tc>
+      </w:tr>
+      <w:tr>
+        <w:tc>
+          <w:tcPr>
+            <w:tcW w:w="1673" w:type="dxa"/>
+          </w:tcPr>
+          <w:p>
+            <w:pPr>
+              <w:jc w:val="both"/>
+              <w:rPr>
+                <w:rFonts w:ascii="Times New Roman" w:hAnsi="Times New Roman" w:cs="Times New Roman"/>
+              </w:rPr>
+            </w:pPr>
+            <w:r>
+              <w:rPr>
+                <w:rFonts w:ascii="Times New Roman" w:hAnsi="Times New Roman" w:cs="Times New Roman"/>
+              </w:rPr>
+              <w:t>Clase</w:t>
+            </w:r>
+          </w:p>
+        </w:tc>
+        <w:tc>
+          <w:tcPr>
+            <w:tcW w:w="1739" w:type="dxa"/>
+          </w:tcPr>
+          <w:p>
+            <w:pPr>
+              <w:jc w:val="both"/>
+              <w:rPr>
+                <w:rFonts w:ascii="Times New Roman" w:hAnsi="Times New Roman" w:cs="Times New Roman"/>
+              </w:rPr>
+            </w:pPr>
+            <w:r>
+              <w:rPr>
+                <w:rFonts w:ascii="Times New Roman" w:hAnsi="Times New Roman" w:cs="Times New Roman"/>
+              </w:rPr>
+              <w:t>Método</w:t>
+            </w:r>
+          </w:p>
+        </w:tc>
+        <w:tc>
+          <w:tcPr>
+            <w:tcW w:w="2112" w:type="dxa"/>
+          </w:tcPr>
+          <w:p>
+            <w:pPr>
+              <w:jc w:val="both"/>
+              <w:rPr>
+                <w:rFonts w:ascii="Times New Roman" w:hAnsi="Times New Roman" w:cs="Times New Roman"/>
+              </w:rPr>
+            </w:pPr>
+            <w:r>
+              <w:rPr>
+                <w:rFonts w:ascii="Times New Roman" w:hAnsi="Times New Roman" w:cs="Times New Roman"/>
+              </w:rPr>
+              <w:t>Escenario</w:t>
+            </w:r>
+          </w:p>
+        </w:tc>
+        <w:tc>
+          <w:tcPr>
+            <w:tcW w:w="1230" w:type="dxa"/>
+          </w:tcPr>
+          <w:p>
+            <w:pPr>
+              <w:jc w:val="both"/>
+              <w:rPr>
+                <w:rFonts w:ascii="Times New Roman" w:hAnsi="Times New Roman" w:cs="Times New Roman"/>
+              </w:rPr>
+            </w:pPr>
+            <w:r>
+              <w:rPr>
+                <w:rFonts w:ascii="Times New Roman" w:hAnsi="Times New Roman" w:cs="Times New Roman"/>
+              </w:rPr>
+              <w:t>Entrada</w:t>
+            </w:r>
+          </w:p>
+        </w:tc>
+        <w:tc>
+          <w:tcPr>
+            <w:tcW w:w="2074" w:type="dxa"/>
+          </w:tcPr>
+          <w:p>
+            <w:pPr>
+              <w:jc w:val="both"/>
+              <w:rPr>
+                <w:rFonts w:ascii="Times New Roman" w:hAnsi="Times New Roman" w:cs="Times New Roman"/>
+              </w:rPr>
+            </w:pPr>
+            <w:r>
+              <w:rPr>
+                <w:rFonts w:ascii="Times New Roman" w:hAnsi="Times New Roman" w:cs="Times New Roman"/>
+              </w:rPr>
+              <w:t>Resultado</w:t>
+            </w:r>
+          </w:p>
+        </w:tc>
+      </w:tr>
+      <w:tr>
+        <w:tc>
+          <w:tcPr>
+            <w:tcW w:w="1673" w:type="dxa"/>
+          </w:tcPr>
+          <w:p>
+            <w:pPr>
+              <w:jc w:val="both"/>
+              <w:rPr>
+                <w:rFonts w:ascii="Times New Roman" w:hAnsi="Times New Roman" w:cs="Times New Roman"/>
+              </w:rPr>
+            </w:pPr>
+          </w:p>
+        </w:tc>
+        <w:tc>
+          <w:tcPr>
+            <w:tcW w:w="1739" w:type="dxa"/>
+          </w:tcPr>
+          <w:p>
+            <w:pPr>
+              <w:jc w:val="both"/>
+              <w:rPr>
+                <w:rFonts w:ascii="Times New Roman" w:hAnsi="Times New Roman" w:cs="Times New Roman"/>
+              </w:rPr>
+            </w:pPr>
+          </w:p>
+        </w:tc>
+        <w:tc>
+          <w:tcPr>
+            <w:tcW w:w="2112" w:type="dxa"/>
+          </w:tcPr>
+          <w:p>
+            <w:pPr>
+              <w:jc w:val="both"/>
+              <w:rPr>
+                <w:rFonts w:ascii="Times New Roman" w:hAnsi="Times New Roman" w:cs="Times New Roman"/>
+              </w:rPr>
+            </w:pPr>
+          </w:p>
+        </w:tc>
+        <w:tc>
+          <w:tcPr>
+            <w:tcW w:w="1230" w:type="dxa"/>
+          </w:tcPr>
+          <w:p>
+            <w:pPr>
+              <w:jc w:val="both"/>
+              <w:rPr>
+                <w:rFonts w:ascii="Times New Roman" w:hAnsi="Times New Roman" w:cs="Times New Roman"/>
+              </w:rPr>
+            </w:pPr>
+          </w:p>
+        </w:tc>
+        <w:tc>
+          <w:tcPr>
+            <w:tcW w:w="2074" w:type="dxa"/>
+          </w:tcPr>
+          <w:p>
+            <w:pPr>
+              <w:jc w:val="both"/>
+              <w:rPr>
+                <w:rFonts w:ascii="Times New Roman" w:hAnsi="Times New Roman" w:cs="Times New Roman"/>
+              </w:rPr>
+            </w:pPr>
+          </w:p>
+        </w:tc>
+      </w:tr>
+      <w:tr>
+        <w:tc>
+          <w:tcPr>
+            <w:tcW w:w="1673" w:type="dxa"/>
+          </w:tcPr>
+          <w:p>
+            <w:pPr>
+              <w:jc w:val="both"/>
+              <w:rPr>
+                <w:rFonts w:ascii="Times New Roman" w:hAnsi="Times New Roman" w:cs="Times New Roman"/>
+              </w:rPr>
+            </w:pPr>
+          </w:p>
+        </w:tc>
+        <w:tc>
+          <w:tcPr>
+            <w:tcW w:w="1739" w:type="dxa"/>
+          </w:tcPr>
+          <w:p>
+            <w:pPr>
+              <w:jc w:val="both"/>
+              <w:rPr>
+                <w:rFonts w:ascii="Times New Roman" w:hAnsi="Times New Roman" w:cs="Times New Roman"/>
+              </w:rPr>
+            </w:pPr>
+          </w:p>
+        </w:tc>
+        <w:tc>
+          <w:tcPr>
+            <w:tcW w:w="2112" w:type="dxa"/>
+          </w:tcPr>
+          <w:p>
+            <w:pPr>
+              <w:jc w:val="both"/>
+              <w:rPr>
+                <w:rFonts w:ascii="Times New Roman" w:hAnsi="Times New Roman" w:cs="Times New Roman"/>
+              </w:rPr>
+            </w:pPr>
+          </w:p>
+        </w:tc>
+        <w:tc>
+          <w:tcPr>
+            <w:tcW w:w="1230" w:type="dxa"/>
+          </w:tcPr>
+          <w:p>
+            <w:pPr>
+              <w:jc w:val="both"/>
+              <w:rPr>
+                <w:rFonts w:ascii="Times New Roman" w:hAnsi="Times New Roman" w:cs="Times New Roman"/>
+              </w:rPr>
+            </w:pPr>
+          </w:p>
+        </w:tc>
+        <w:tc>
+          <w:tcPr>
+            <w:tcW w:w="2074" w:type="dxa"/>
+          </w:tcPr>
+          <w:p>
+            <w:pPr>
+              <w:jc w:val="both"/>
+              <w:rPr>
+                <w:rFonts w:ascii="Times New Roman" w:hAnsi="Times New Roman" w:cs="Times New Roman"/>
+              </w:rPr>
+            </w:pPr>
+          </w:p>
+        </w:tc>
+      </w:tr>
+      <w:tr>
+        <w:tc>
+          <w:tcPr>
+            <w:tcW w:w="1673" w:type="dxa"/>
+          </w:tcPr>
+          <w:p>
+            <w:pPr>
+              <w:jc w:val="both"/>
+              <w:rPr>
+                <w:rFonts w:ascii="Times New Roman" w:hAnsi="Times New Roman" w:cs="Times New Roman"/>
+              </w:rPr>
+            </w:pPr>
+          </w:p>
+        </w:tc>
+        <w:tc>
+          <w:tcPr>
+            <w:tcW w:w="1739" w:type="dxa"/>
+          </w:tcPr>
+          <w:p>
+            <w:pPr>
+              <w:jc w:val="both"/>
+              <w:rPr>
+                <w:rFonts w:ascii="Times New Roman" w:hAnsi="Times New Roman" w:cs="Times New Roman"/>
+              </w:rPr>
+            </w:pPr>
+          </w:p>
+        </w:tc>
+        <w:tc>
+          <w:tcPr>
+            <w:tcW w:w="2112" w:type="dxa"/>
+          </w:tcPr>
+          <w:p>
+            <w:pPr>
+              <w:jc w:val="both"/>
+              <w:rPr>
+                <w:rFonts w:ascii="Times New Roman" w:hAnsi="Times New Roman" w:cs="Times New Roman"/>
+              </w:rPr>
+            </w:pPr>
+          </w:p>
+        </w:tc>
+        <w:tc>
+          <w:tcPr>
+            <w:tcW w:w="1230" w:type="dxa"/>
+          </w:tcPr>
+          <w:p>
+            <w:pPr>
+              <w:jc w:val="both"/>
+              <w:rPr>
+                <w:rFonts w:ascii="Times New Roman" w:hAnsi="Times New Roman" w:cs="Times New Roman"/>
+              </w:rPr>
+            </w:pPr>
+          </w:p>
+        </w:tc>
+        <w:tc>
+          <w:tcPr>
+            <w:tcW w:w="2074" w:type="dxa"/>
+          </w:tcPr>
+          <w:p>
+            <w:pPr>
+              <w:jc w:val="both"/>
+              <w:rPr>
+                <w:rFonts w:ascii="Times New Roman" w:hAnsi="Times New Roman" w:cs="Times New Roman"/>
+              </w:rPr>
+            </w:pPr>
+          </w:p>
+        </w:tc>
+      </w:tr>
+      <w:tr>
+        <w:tc>
+          <w:tcPr>
+            <w:tcW w:w="1673" w:type="dxa"/>
+          </w:tcPr>
+          <w:p>
+            <w:pPr>
+              <w:jc w:val="both"/>
+              <w:rPr>
+                <w:rFonts w:ascii="Times New Roman" w:hAnsi="Times New Roman" w:cs="Times New Roman"/>
+              </w:rPr>
+            </w:pPr>
+          </w:p>
+        </w:tc>
+        <w:tc>
+          <w:tcPr>
+            <w:tcW w:w="1739" w:type="dxa"/>
+          </w:tcPr>
+          <w:p>
+            <w:pPr>
+              <w:jc w:val="both"/>
+              <w:rPr>
+                <w:rFonts w:ascii="Times New Roman" w:hAnsi="Times New Roman" w:cs="Times New Roman"/>
+              </w:rPr>
+            </w:pPr>
+          </w:p>
+        </w:tc>
+        <w:tc>
+          <w:tcPr>
+            <w:tcW w:w="2112" w:type="dxa"/>
+          </w:tcPr>
+          <w:p>
+            <w:pPr>
+              <w:jc w:val="both"/>
+              <w:rPr>
+                <w:rFonts w:ascii="Times New Roman" w:hAnsi="Times New Roman" w:cs="Times New Roman"/>
+              </w:rPr>
+            </w:pPr>
+          </w:p>
+        </w:tc>
+        <w:tc>
+          <w:tcPr>
+            <w:tcW w:w="1230" w:type="dxa"/>
+          </w:tcPr>
+          <w:p>
+            <w:pPr>
+              <w:jc w:val="both"/>
+              <w:rPr>
+                <w:rFonts w:ascii="Times New Roman" w:hAnsi="Times New Roman" w:cs="Times New Roman"/>
+              </w:rPr>
+            </w:pPr>
+          </w:p>
+        </w:tc>
+        <w:tc>
+          <w:tcPr>
+            <w:tcW w:w="2074" w:type="dxa"/>
+          </w:tcPr>
+          <w:p>
+            <w:pPr>
+              <w:jc w:val="both"/>
+              <w:rPr>
+                <w:rFonts w:ascii="Times New Roman" w:hAnsi="Times New Roman" w:cs="Times New Roman"/>
+              </w:rPr>
+            </w:pPr>
+          </w:p>
+        </w:tc>
+      </w:tr>
+      <w:tr>
+        <w:tc>
+          <w:tcPr>
+            <w:tcW w:w="1673" w:type="dxa"/>
+          </w:tcPr>
+          <w:p>
+            <w:pPr>
+              <w:jc w:val="both"/>
+              <w:rPr>
+                <w:rFonts w:ascii="Times New Roman" w:hAnsi="Times New Roman" w:cs="Times New Roman"/>
+              </w:rPr>
+            </w:pPr>
+          </w:p>
+        </w:tc>
+        <w:tc>
+          <w:tcPr>
+            <w:tcW w:w="1739" w:type="dxa"/>
+          </w:tcPr>
+          <w:p>
+            <w:pPr>
+              <w:jc w:val="both"/>
+              <w:rPr>
+                <w:rFonts w:ascii="Times New Roman" w:hAnsi="Times New Roman" w:cs="Times New Roman"/>
+              </w:rPr>
+            </w:pPr>
+          </w:p>
+        </w:tc>
+        <w:tc>
+          <w:tcPr>
+            <w:tcW w:w="2112" w:type="dxa"/>
+          </w:tcPr>
+          <w:p>
+            <w:pPr>
+              <w:jc w:val="both"/>
+              <w:rPr>
+                <w:rFonts w:ascii="Times New Roman" w:hAnsi="Times New Roman" w:cs="Times New Roman"/>
+              </w:rPr>
+            </w:pPr>
+          </w:p>
+        </w:tc>
+        <w:tc>
+          <w:tcPr>
+            <w:tcW w:w="1230" w:type="dxa"/>
+          </w:tcPr>
+          <w:p>
+            <w:pPr>
+              <w:jc w:val="both"/>
+              <w:rPr>
+                <w:rFonts w:ascii="Times New Roman" w:hAnsi="Times New Roman" w:cs="Times New Roman"/>
+              </w:rPr>
+            </w:pPr>
+          </w:p>
+        </w:tc>
+        <w:tc>
+          <w:tcPr>
+            <w:tcW w:w="2074" w:type="dxa"/>
+          </w:tcPr>
+          <w:p>
+            <w:pPr>
+              <w:jc w:val="both"/>
+              <w:rPr>
+                <w:rFonts w:ascii="Times New Roman" w:hAnsi="Times New Roman" w:cs="Times New Roman"/>
+              </w:rPr>
+            </w:pPr>
+          </w:p>
+        </w:tc>
+      </w:tr>
+    </w:tbl>
+    <w:p>
+      <w:pPr>
+        <w:rPr>
+          <w:rFonts w:ascii="Times New Roman" w:hAnsi="Times New Roman" w:cs="Times New Roman"/>
+          <w:sz w:val="24"/>
+        </w:rPr>
+      </w:pPr>
+    </w:p>
+    <w:tbl>
+      <w:tblPr>
+        <w:tblStyle w:val="Tablaconcuadrcula"/>
+        <w:tblW w:w="0" w:type="auto"/>
+        <w:tblLook w:val="04A0" w:firstRow="1" w:lastRow="0" w:firstColumn="1" w:lastColumn="0" w:noHBand="0" w:noVBand="1"/>
+      </w:tblPr>
+      <w:tblGrid>
+        <w:gridCol w:w="1673"/>
+        <w:gridCol w:w="1739"/>
+        <w:gridCol w:w="2112"/>
+        <w:gridCol w:w="1230"/>
+        <w:gridCol w:w="2074"/>
+      </w:tblGrid>
+      <w:tr>
+        <w:tc>
+          <w:tcPr>
+            <w:tcW w:w="8828" w:type="dxa"/>
+            <w:gridSpan w:val="5"/>
+          </w:tcPr>
+          <w:p>
+            <w:pPr>
+              <w:jc w:val="both"/>
+              <w:rPr>
+                <w:rFonts w:ascii="Times New Roman" w:hAnsi="Times New Roman" w:cs="Times New Roman"/>
+              </w:rPr>
+            </w:pPr>
+            <w:r>
+              <w:rPr>
+                <w:rFonts w:ascii="Times New Roman" w:hAnsi="Times New Roman" w:cs="Times New Roman"/>
+              </w:rPr>
+              <w:t>Prueba 5</w:t>
+            </w:r>
+            <w:r>
+              <w:rPr>
+                <w:rFonts w:ascii="Times New Roman" w:hAnsi="Times New Roman" w:cs="Times New Roman"/>
+              </w:rPr>
+              <w:t xml:space="preserve">: </w:t>
+            </w:r>
+            <w:r>
+              <w:rPr>
+                <w:rFonts w:ascii="Times New Roman" w:hAnsi="Times New Roman" w:cs="Times New Roman"/>
+              </w:rPr>
+              <w:t xml:space="preserve">Verifica que el método </w:t>
+            </w:r>
+            <w:proofErr w:type="spellStart"/>
+            <w:r>
+              <w:rPr>
+                <w:rFonts w:ascii="Times New Roman" w:hAnsi="Times New Roman" w:cs="Times New Roman"/>
+              </w:rPr>
+              <w:t>getVert</w:t>
+            </w:r>
+            <w:proofErr w:type="spellEnd"/>
+            <w:r>
+              <w:rPr>
+                <w:rFonts w:ascii="Times New Roman" w:hAnsi="Times New Roman" w:cs="Times New Roman"/>
+              </w:rPr>
+              <w:t xml:space="preserve"> retorna correctamente el vértice con todas sus aristas adyacentes.</w:t>
+            </w:r>
+          </w:p>
+        </w:tc>
+      </w:tr>
+      <w:tr>
+        <w:tc>
+          <w:tcPr>
+            <w:tcW w:w="1673" w:type="dxa"/>
+          </w:tcPr>
+          <w:p>
+            <w:pPr>
+              <w:jc w:val="both"/>
+              <w:rPr>
+                <w:rFonts w:ascii="Times New Roman" w:hAnsi="Times New Roman" w:cs="Times New Roman"/>
+              </w:rPr>
+            </w:pPr>
+            <w:r>
+              <w:rPr>
+                <w:rFonts w:ascii="Times New Roman" w:hAnsi="Times New Roman" w:cs="Times New Roman"/>
+              </w:rPr>
+              <w:t>Clase</w:t>
+            </w:r>
+          </w:p>
+        </w:tc>
+        <w:tc>
+          <w:tcPr>
+            <w:tcW w:w="1739" w:type="dxa"/>
+          </w:tcPr>
+          <w:p>
+            <w:pPr>
+              <w:jc w:val="both"/>
+              <w:rPr>
+                <w:rFonts w:ascii="Times New Roman" w:hAnsi="Times New Roman" w:cs="Times New Roman"/>
+              </w:rPr>
+            </w:pPr>
+            <w:r>
+              <w:rPr>
+                <w:rFonts w:ascii="Times New Roman" w:hAnsi="Times New Roman" w:cs="Times New Roman"/>
+              </w:rPr>
+              <w:t>Método</w:t>
+            </w:r>
+          </w:p>
+        </w:tc>
+        <w:tc>
+          <w:tcPr>
+            <w:tcW w:w="2112" w:type="dxa"/>
+          </w:tcPr>
+          <w:p>
+            <w:pPr>
+              <w:jc w:val="both"/>
+              <w:rPr>
+                <w:rFonts w:ascii="Times New Roman" w:hAnsi="Times New Roman" w:cs="Times New Roman"/>
+              </w:rPr>
+            </w:pPr>
+            <w:r>
+              <w:rPr>
+                <w:rFonts w:ascii="Times New Roman" w:hAnsi="Times New Roman" w:cs="Times New Roman"/>
+              </w:rPr>
+              <w:t>Escenario</w:t>
+            </w:r>
+          </w:p>
+        </w:tc>
+        <w:tc>
+          <w:tcPr>
+            <w:tcW w:w="1230" w:type="dxa"/>
+          </w:tcPr>
+          <w:p>
+            <w:pPr>
+              <w:jc w:val="both"/>
+              <w:rPr>
+                <w:rFonts w:ascii="Times New Roman" w:hAnsi="Times New Roman" w:cs="Times New Roman"/>
+              </w:rPr>
+            </w:pPr>
+            <w:r>
+              <w:rPr>
+                <w:rFonts w:ascii="Times New Roman" w:hAnsi="Times New Roman" w:cs="Times New Roman"/>
+              </w:rPr>
+              <w:t>Entrada</w:t>
+            </w:r>
+          </w:p>
+        </w:tc>
+        <w:tc>
+          <w:tcPr>
+            <w:tcW w:w="2074" w:type="dxa"/>
+          </w:tcPr>
+          <w:p>
+            <w:pPr>
+              <w:jc w:val="both"/>
+              <w:rPr>
+                <w:rFonts w:ascii="Times New Roman" w:hAnsi="Times New Roman" w:cs="Times New Roman"/>
+              </w:rPr>
+            </w:pPr>
+            <w:r>
+              <w:rPr>
+                <w:rFonts w:ascii="Times New Roman" w:hAnsi="Times New Roman" w:cs="Times New Roman"/>
+              </w:rPr>
+              <w:t>Resultado</w:t>
+            </w:r>
+          </w:p>
+        </w:tc>
+      </w:tr>
+      <w:tr>
+        <w:tc>
+          <w:tcPr>
+            <w:tcW w:w="1673" w:type="dxa"/>
+          </w:tcPr>
+          <w:p>
+            <w:pPr>
+              <w:jc w:val="both"/>
+              <w:rPr>
+                <w:rFonts w:ascii="Times New Roman" w:hAnsi="Times New Roman" w:cs="Times New Roman"/>
+              </w:rPr>
+            </w:pPr>
+          </w:p>
+        </w:tc>
+        <w:tc>
+          <w:tcPr>
+            <w:tcW w:w="1739" w:type="dxa"/>
+          </w:tcPr>
+          <w:p>
+            <w:pPr>
+              <w:jc w:val="both"/>
+              <w:rPr>
+                <w:rFonts w:ascii="Times New Roman" w:hAnsi="Times New Roman" w:cs="Times New Roman"/>
+              </w:rPr>
+            </w:pPr>
+          </w:p>
+        </w:tc>
+        <w:tc>
+          <w:tcPr>
+            <w:tcW w:w="2112" w:type="dxa"/>
+          </w:tcPr>
+          <w:p>
+            <w:pPr>
+              <w:jc w:val="both"/>
+              <w:rPr>
+                <w:rFonts w:ascii="Times New Roman" w:hAnsi="Times New Roman" w:cs="Times New Roman"/>
+              </w:rPr>
+            </w:pPr>
+          </w:p>
+        </w:tc>
+        <w:tc>
+          <w:tcPr>
+            <w:tcW w:w="1230" w:type="dxa"/>
+          </w:tcPr>
+          <w:p>
+            <w:pPr>
+              <w:jc w:val="both"/>
+              <w:rPr>
+                <w:rFonts w:ascii="Times New Roman" w:hAnsi="Times New Roman" w:cs="Times New Roman"/>
+              </w:rPr>
+            </w:pPr>
+          </w:p>
+        </w:tc>
+        <w:tc>
+          <w:tcPr>
+            <w:tcW w:w="2074" w:type="dxa"/>
+          </w:tcPr>
+          <w:p>
+            <w:pPr>
+              <w:jc w:val="both"/>
+              <w:rPr>
+                <w:rFonts w:ascii="Times New Roman" w:hAnsi="Times New Roman" w:cs="Times New Roman"/>
+              </w:rPr>
+            </w:pPr>
+          </w:p>
+        </w:tc>
+      </w:tr>
+      <w:tr>
+        <w:tc>
+          <w:tcPr>
+            <w:tcW w:w="1673" w:type="dxa"/>
+          </w:tcPr>
+          <w:p>
+            <w:pPr>
+              <w:jc w:val="both"/>
+              <w:rPr>
+                <w:rFonts w:ascii="Times New Roman" w:hAnsi="Times New Roman" w:cs="Times New Roman"/>
+              </w:rPr>
+            </w:pPr>
+          </w:p>
+        </w:tc>
+        <w:tc>
+          <w:tcPr>
+            <w:tcW w:w="1739" w:type="dxa"/>
+          </w:tcPr>
+          <w:p>
+            <w:pPr>
+              <w:jc w:val="both"/>
+              <w:rPr>
+                <w:rFonts w:ascii="Times New Roman" w:hAnsi="Times New Roman" w:cs="Times New Roman"/>
+              </w:rPr>
+            </w:pPr>
+          </w:p>
+        </w:tc>
+        <w:tc>
+          <w:tcPr>
+            <w:tcW w:w="2112" w:type="dxa"/>
+          </w:tcPr>
+          <w:p>
+            <w:pPr>
+              <w:jc w:val="both"/>
+              <w:rPr>
+                <w:rFonts w:ascii="Times New Roman" w:hAnsi="Times New Roman" w:cs="Times New Roman"/>
+              </w:rPr>
+            </w:pPr>
+          </w:p>
+        </w:tc>
+        <w:tc>
+          <w:tcPr>
+            <w:tcW w:w="1230" w:type="dxa"/>
+          </w:tcPr>
+          <w:p>
+            <w:pPr>
+              <w:jc w:val="both"/>
+              <w:rPr>
+                <w:rFonts w:ascii="Times New Roman" w:hAnsi="Times New Roman" w:cs="Times New Roman"/>
+              </w:rPr>
+            </w:pPr>
+          </w:p>
+        </w:tc>
+        <w:tc>
+          <w:tcPr>
+            <w:tcW w:w="2074" w:type="dxa"/>
+          </w:tcPr>
+          <w:p>
+            <w:pPr>
+              <w:jc w:val="both"/>
+              <w:rPr>
+                <w:rFonts w:ascii="Times New Roman" w:hAnsi="Times New Roman" w:cs="Times New Roman"/>
+              </w:rPr>
+            </w:pPr>
+          </w:p>
+        </w:tc>
+      </w:tr>
+      <w:tr>
+        <w:tc>
+          <w:tcPr>
+            <w:tcW w:w="1673" w:type="dxa"/>
+          </w:tcPr>
+          <w:p>
+            <w:pPr>
+              <w:jc w:val="both"/>
+              <w:rPr>
+                <w:rFonts w:ascii="Times New Roman" w:hAnsi="Times New Roman" w:cs="Times New Roman"/>
+              </w:rPr>
+            </w:pPr>
+          </w:p>
+        </w:tc>
+        <w:tc>
+          <w:tcPr>
+            <w:tcW w:w="1739" w:type="dxa"/>
+          </w:tcPr>
+          <w:p>
+            <w:pPr>
+              <w:jc w:val="both"/>
+              <w:rPr>
+                <w:rFonts w:ascii="Times New Roman" w:hAnsi="Times New Roman" w:cs="Times New Roman"/>
+              </w:rPr>
+            </w:pPr>
+          </w:p>
+        </w:tc>
+        <w:tc>
+          <w:tcPr>
+            <w:tcW w:w="2112" w:type="dxa"/>
+          </w:tcPr>
+          <w:p>
+            <w:pPr>
+              <w:jc w:val="both"/>
+              <w:rPr>
+                <w:rFonts w:ascii="Times New Roman" w:hAnsi="Times New Roman" w:cs="Times New Roman"/>
+              </w:rPr>
+            </w:pPr>
+          </w:p>
+        </w:tc>
+        <w:tc>
+          <w:tcPr>
+            <w:tcW w:w="1230" w:type="dxa"/>
+          </w:tcPr>
+          <w:p>
+            <w:pPr>
+              <w:jc w:val="both"/>
+              <w:rPr>
+                <w:rFonts w:ascii="Times New Roman" w:hAnsi="Times New Roman" w:cs="Times New Roman"/>
+              </w:rPr>
+            </w:pPr>
+          </w:p>
+        </w:tc>
+        <w:tc>
+          <w:tcPr>
+            <w:tcW w:w="2074" w:type="dxa"/>
+          </w:tcPr>
+          <w:p>
+            <w:pPr>
+              <w:jc w:val="both"/>
+              <w:rPr>
+                <w:rFonts w:ascii="Times New Roman" w:hAnsi="Times New Roman" w:cs="Times New Roman"/>
+              </w:rPr>
+            </w:pPr>
+          </w:p>
+        </w:tc>
+      </w:tr>
+      <w:tr>
+        <w:tc>
+          <w:tcPr>
+            <w:tcW w:w="1673" w:type="dxa"/>
+          </w:tcPr>
+          <w:p>
+            <w:pPr>
+              <w:jc w:val="both"/>
+              <w:rPr>
+                <w:rFonts w:ascii="Times New Roman" w:hAnsi="Times New Roman" w:cs="Times New Roman"/>
+              </w:rPr>
+            </w:pPr>
+          </w:p>
+        </w:tc>
+        <w:tc>
+          <w:tcPr>
+            <w:tcW w:w="1739" w:type="dxa"/>
+          </w:tcPr>
+          <w:p>
+            <w:pPr>
+              <w:jc w:val="both"/>
+              <w:rPr>
+                <w:rFonts w:ascii="Times New Roman" w:hAnsi="Times New Roman" w:cs="Times New Roman"/>
+              </w:rPr>
+            </w:pPr>
+          </w:p>
+        </w:tc>
+        <w:tc>
+          <w:tcPr>
+            <w:tcW w:w="2112" w:type="dxa"/>
+          </w:tcPr>
+          <w:p>
+            <w:pPr>
+              <w:jc w:val="both"/>
+              <w:rPr>
+                <w:rFonts w:ascii="Times New Roman" w:hAnsi="Times New Roman" w:cs="Times New Roman"/>
+              </w:rPr>
+            </w:pPr>
+          </w:p>
+        </w:tc>
+        <w:tc>
+          <w:tcPr>
+            <w:tcW w:w="1230" w:type="dxa"/>
+          </w:tcPr>
+          <w:p>
+            <w:pPr>
+              <w:jc w:val="both"/>
+              <w:rPr>
+                <w:rFonts w:ascii="Times New Roman" w:hAnsi="Times New Roman" w:cs="Times New Roman"/>
+              </w:rPr>
+            </w:pPr>
+          </w:p>
+        </w:tc>
+        <w:tc>
+          <w:tcPr>
+            <w:tcW w:w="2074" w:type="dxa"/>
+          </w:tcPr>
+          <w:p>
+            <w:pPr>
+              <w:jc w:val="both"/>
+              <w:rPr>
+                <w:rFonts w:ascii="Times New Roman" w:hAnsi="Times New Roman" w:cs="Times New Roman"/>
+              </w:rPr>
+            </w:pPr>
+          </w:p>
+        </w:tc>
+      </w:tr>
+      <w:tr>
+        <w:tc>
+          <w:tcPr>
+            <w:tcW w:w="1673" w:type="dxa"/>
+          </w:tcPr>
+          <w:p>
+            <w:pPr>
+              <w:jc w:val="both"/>
+              <w:rPr>
+                <w:rFonts w:ascii="Times New Roman" w:hAnsi="Times New Roman" w:cs="Times New Roman"/>
+              </w:rPr>
+            </w:pPr>
+          </w:p>
+        </w:tc>
+        <w:tc>
+          <w:tcPr>
+            <w:tcW w:w="1739" w:type="dxa"/>
+          </w:tcPr>
+          <w:p>
+            <w:pPr>
+              <w:jc w:val="both"/>
+              <w:rPr>
+                <w:rFonts w:ascii="Times New Roman" w:hAnsi="Times New Roman" w:cs="Times New Roman"/>
+              </w:rPr>
+            </w:pPr>
+          </w:p>
+        </w:tc>
+        <w:tc>
+          <w:tcPr>
+            <w:tcW w:w="2112" w:type="dxa"/>
+          </w:tcPr>
+          <w:p>
+            <w:pPr>
+              <w:jc w:val="both"/>
+              <w:rPr>
+                <w:rFonts w:ascii="Times New Roman" w:hAnsi="Times New Roman" w:cs="Times New Roman"/>
+              </w:rPr>
+            </w:pPr>
+          </w:p>
+        </w:tc>
+        <w:tc>
+          <w:tcPr>
+            <w:tcW w:w="1230" w:type="dxa"/>
+          </w:tcPr>
+          <w:p>
+            <w:pPr>
+              <w:jc w:val="both"/>
+              <w:rPr>
+                <w:rFonts w:ascii="Times New Roman" w:hAnsi="Times New Roman" w:cs="Times New Roman"/>
+              </w:rPr>
+            </w:pPr>
+          </w:p>
+        </w:tc>
+        <w:tc>
+          <w:tcPr>
+            <w:tcW w:w="2074" w:type="dxa"/>
+          </w:tcPr>
+          <w:p>
+            <w:pPr>
+              <w:jc w:val="both"/>
+              <w:rPr>
+                <w:rFonts w:ascii="Times New Roman" w:hAnsi="Times New Roman" w:cs="Times New Roman"/>
+              </w:rPr>
+            </w:pPr>
+          </w:p>
+        </w:tc>
+      </w:tr>
+    </w:tbl>
+    <w:p>
+      <w:pPr>
+        <w:rPr>
+          <w:rFonts w:ascii="Times New Roman" w:hAnsi="Times New Roman" w:cs="Times New Roman"/>
+          <w:sz w:val="24"/>
+        </w:rPr>
+      </w:pPr>
+    </w:p>
     <w:p>
       <w:pPr>
         <w:rPr>
@@ -1094,6 +3614,1524 @@
         <w:t>Algoritmos de recorridos</w:t>
       </w:r>
     </w:p>
+    <w:tbl>
+      <w:tblPr>
+        <w:tblStyle w:val="Tablaconcuadrcula"/>
+        <w:tblW w:w="0" w:type="auto"/>
+        <w:tblLook w:val="04A0" w:firstRow="1" w:lastRow="0" w:firstColumn="1" w:lastColumn="0" w:noHBand="0" w:noVBand="1"/>
+      </w:tblPr>
+      <w:tblGrid>
+        <w:gridCol w:w="1673"/>
+        <w:gridCol w:w="1739"/>
+        <w:gridCol w:w="2112"/>
+        <w:gridCol w:w="1230"/>
+        <w:gridCol w:w="2074"/>
+      </w:tblGrid>
+      <w:tr>
+        <w:tc>
+          <w:tcPr>
+            <w:tcW w:w="8828" w:type="dxa"/>
+            <w:gridSpan w:val="5"/>
+          </w:tcPr>
+          <w:p>
+            <w:pPr>
+              <w:jc w:val="both"/>
+              <w:rPr>
+                <w:rFonts w:ascii="Times New Roman" w:hAnsi="Times New Roman" w:cs="Times New Roman"/>
+              </w:rPr>
+            </w:pPr>
+            <w:r>
+              <w:rPr>
+                <w:rFonts w:ascii="Times New Roman" w:hAnsi="Times New Roman" w:cs="Times New Roman"/>
+              </w:rPr>
+              <w:t>Prueba 5</w:t>
+            </w:r>
+            <w:r>
+              <w:rPr>
+                <w:rFonts w:ascii="Times New Roman" w:hAnsi="Times New Roman" w:cs="Times New Roman"/>
+              </w:rPr>
+              <w:t xml:space="preserve">: </w:t>
+            </w:r>
+            <w:r>
+              <w:rPr>
+                <w:rFonts w:ascii="Times New Roman" w:hAnsi="Times New Roman" w:cs="Times New Roman"/>
+              </w:rPr>
+              <w:t xml:space="preserve">Verifica que el método </w:t>
+            </w:r>
+            <w:proofErr w:type="spellStart"/>
+            <w:r>
+              <w:rPr>
+                <w:rFonts w:ascii="Times New Roman" w:hAnsi="Times New Roman" w:cs="Times New Roman"/>
+              </w:rPr>
+              <w:t>bfs</w:t>
+            </w:r>
+            <w:proofErr w:type="spellEnd"/>
+            <w:r>
+              <w:rPr>
+                <w:rFonts w:ascii="Times New Roman" w:hAnsi="Times New Roman" w:cs="Times New Roman"/>
+              </w:rPr>
+              <w:t xml:space="preserve"> crea correctamente el árbol </w:t>
+            </w:r>
+            <w:proofErr w:type="spellStart"/>
+            <w:r>
+              <w:rPr>
+                <w:rFonts w:ascii="Times New Roman" w:hAnsi="Times New Roman" w:cs="Times New Roman"/>
+              </w:rPr>
+              <w:t>bf</w:t>
+            </w:r>
+            <w:proofErr w:type="spellEnd"/>
+            <w:r>
+              <w:rPr>
+                <w:rFonts w:ascii="Times New Roman" w:hAnsi="Times New Roman" w:cs="Times New Roman"/>
+              </w:rPr>
+              <w:t xml:space="preserve"> para encontrar el camino más corto en materia de aristas desde un vértice dado. </w:t>
+            </w:r>
+          </w:p>
+        </w:tc>
+      </w:tr>
+      <w:tr>
+        <w:tc>
+          <w:tcPr>
+            <w:tcW w:w="1673" w:type="dxa"/>
+          </w:tcPr>
+          <w:p>
+            <w:pPr>
+              <w:jc w:val="both"/>
+              <w:rPr>
+                <w:rFonts w:ascii="Times New Roman" w:hAnsi="Times New Roman" w:cs="Times New Roman"/>
+              </w:rPr>
+            </w:pPr>
+            <w:r>
+              <w:rPr>
+                <w:rFonts w:ascii="Times New Roman" w:hAnsi="Times New Roman" w:cs="Times New Roman"/>
+              </w:rPr>
+              <w:t>Clase</w:t>
+            </w:r>
+          </w:p>
+        </w:tc>
+        <w:tc>
+          <w:tcPr>
+            <w:tcW w:w="1739" w:type="dxa"/>
+          </w:tcPr>
+          <w:p>
+            <w:pPr>
+              <w:jc w:val="both"/>
+              <w:rPr>
+                <w:rFonts w:ascii="Times New Roman" w:hAnsi="Times New Roman" w:cs="Times New Roman"/>
+              </w:rPr>
+            </w:pPr>
+            <w:r>
+              <w:rPr>
+                <w:rFonts w:ascii="Times New Roman" w:hAnsi="Times New Roman" w:cs="Times New Roman"/>
+              </w:rPr>
+              <w:t>Método</w:t>
+            </w:r>
+          </w:p>
+        </w:tc>
+        <w:tc>
+          <w:tcPr>
+            <w:tcW w:w="2112" w:type="dxa"/>
+          </w:tcPr>
+          <w:p>
+            <w:pPr>
+              <w:jc w:val="both"/>
+              <w:rPr>
+                <w:rFonts w:ascii="Times New Roman" w:hAnsi="Times New Roman" w:cs="Times New Roman"/>
+              </w:rPr>
+            </w:pPr>
+            <w:r>
+              <w:rPr>
+                <w:rFonts w:ascii="Times New Roman" w:hAnsi="Times New Roman" w:cs="Times New Roman"/>
+              </w:rPr>
+              <w:t>Escenario</w:t>
+            </w:r>
+          </w:p>
+        </w:tc>
+        <w:tc>
+          <w:tcPr>
+            <w:tcW w:w="1230" w:type="dxa"/>
+          </w:tcPr>
+          <w:p>
+            <w:pPr>
+              <w:jc w:val="both"/>
+              <w:rPr>
+                <w:rFonts w:ascii="Times New Roman" w:hAnsi="Times New Roman" w:cs="Times New Roman"/>
+              </w:rPr>
+            </w:pPr>
+            <w:r>
+              <w:rPr>
+                <w:rFonts w:ascii="Times New Roman" w:hAnsi="Times New Roman" w:cs="Times New Roman"/>
+              </w:rPr>
+              <w:t>Entrada</w:t>
+            </w:r>
+          </w:p>
+        </w:tc>
+        <w:tc>
+          <w:tcPr>
+            <w:tcW w:w="2074" w:type="dxa"/>
+          </w:tcPr>
+          <w:p>
+            <w:pPr>
+              <w:jc w:val="both"/>
+              <w:rPr>
+                <w:rFonts w:ascii="Times New Roman" w:hAnsi="Times New Roman" w:cs="Times New Roman"/>
+              </w:rPr>
+            </w:pPr>
+            <w:r>
+              <w:rPr>
+                <w:rFonts w:ascii="Times New Roman" w:hAnsi="Times New Roman" w:cs="Times New Roman"/>
+              </w:rPr>
+              <w:t>Resultado</w:t>
+            </w:r>
+          </w:p>
+        </w:tc>
+      </w:tr>
+      <w:tr>
+        <w:tc>
+          <w:tcPr>
+            <w:tcW w:w="1673" w:type="dxa"/>
+          </w:tcPr>
+          <w:p>
+            <w:pPr>
+              <w:jc w:val="both"/>
+              <w:rPr>
+                <w:rFonts w:ascii="Times New Roman" w:hAnsi="Times New Roman" w:cs="Times New Roman"/>
+              </w:rPr>
+            </w:pPr>
+          </w:p>
+        </w:tc>
+        <w:tc>
+          <w:tcPr>
+            <w:tcW w:w="1739" w:type="dxa"/>
+          </w:tcPr>
+          <w:p>
+            <w:pPr>
+              <w:jc w:val="both"/>
+              <w:rPr>
+                <w:rFonts w:ascii="Times New Roman" w:hAnsi="Times New Roman" w:cs="Times New Roman"/>
+              </w:rPr>
+            </w:pPr>
+          </w:p>
+        </w:tc>
+        <w:tc>
+          <w:tcPr>
+            <w:tcW w:w="2112" w:type="dxa"/>
+          </w:tcPr>
+          <w:p>
+            <w:pPr>
+              <w:jc w:val="both"/>
+              <w:rPr>
+                <w:rFonts w:ascii="Times New Roman" w:hAnsi="Times New Roman" w:cs="Times New Roman"/>
+              </w:rPr>
+            </w:pPr>
+          </w:p>
+        </w:tc>
+        <w:tc>
+          <w:tcPr>
+            <w:tcW w:w="1230" w:type="dxa"/>
+          </w:tcPr>
+          <w:p>
+            <w:pPr>
+              <w:jc w:val="both"/>
+              <w:rPr>
+                <w:rFonts w:ascii="Times New Roman" w:hAnsi="Times New Roman" w:cs="Times New Roman"/>
+              </w:rPr>
+            </w:pPr>
+          </w:p>
+        </w:tc>
+        <w:tc>
+          <w:tcPr>
+            <w:tcW w:w="2074" w:type="dxa"/>
+          </w:tcPr>
+          <w:p>
+            <w:pPr>
+              <w:jc w:val="both"/>
+              <w:rPr>
+                <w:rFonts w:ascii="Times New Roman" w:hAnsi="Times New Roman" w:cs="Times New Roman"/>
+              </w:rPr>
+            </w:pPr>
+          </w:p>
+        </w:tc>
+      </w:tr>
+      <w:tr>
+        <w:tc>
+          <w:tcPr>
+            <w:tcW w:w="1673" w:type="dxa"/>
+          </w:tcPr>
+          <w:p>
+            <w:pPr>
+              <w:jc w:val="both"/>
+              <w:rPr>
+                <w:rFonts w:ascii="Times New Roman" w:hAnsi="Times New Roman" w:cs="Times New Roman"/>
+              </w:rPr>
+            </w:pPr>
+          </w:p>
+        </w:tc>
+        <w:tc>
+          <w:tcPr>
+            <w:tcW w:w="1739" w:type="dxa"/>
+          </w:tcPr>
+          <w:p>
+            <w:pPr>
+              <w:jc w:val="both"/>
+              <w:rPr>
+                <w:rFonts w:ascii="Times New Roman" w:hAnsi="Times New Roman" w:cs="Times New Roman"/>
+              </w:rPr>
+            </w:pPr>
+          </w:p>
+        </w:tc>
+        <w:tc>
+          <w:tcPr>
+            <w:tcW w:w="2112" w:type="dxa"/>
+          </w:tcPr>
+          <w:p>
+            <w:pPr>
+              <w:jc w:val="both"/>
+              <w:rPr>
+                <w:rFonts w:ascii="Times New Roman" w:hAnsi="Times New Roman" w:cs="Times New Roman"/>
+              </w:rPr>
+            </w:pPr>
+          </w:p>
+        </w:tc>
+        <w:tc>
+          <w:tcPr>
+            <w:tcW w:w="1230" w:type="dxa"/>
+          </w:tcPr>
+          <w:p>
+            <w:pPr>
+              <w:jc w:val="both"/>
+              <w:rPr>
+                <w:rFonts w:ascii="Times New Roman" w:hAnsi="Times New Roman" w:cs="Times New Roman"/>
+              </w:rPr>
+            </w:pPr>
+          </w:p>
+        </w:tc>
+        <w:tc>
+          <w:tcPr>
+            <w:tcW w:w="2074" w:type="dxa"/>
+          </w:tcPr>
+          <w:p>
+            <w:pPr>
+              <w:jc w:val="both"/>
+              <w:rPr>
+                <w:rFonts w:ascii="Times New Roman" w:hAnsi="Times New Roman" w:cs="Times New Roman"/>
+              </w:rPr>
+            </w:pPr>
+          </w:p>
+        </w:tc>
+      </w:tr>
+      <w:tr>
+        <w:tc>
+          <w:tcPr>
+            <w:tcW w:w="1673" w:type="dxa"/>
+          </w:tcPr>
+          <w:p>
+            <w:pPr>
+              <w:jc w:val="both"/>
+              <w:rPr>
+                <w:rFonts w:ascii="Times New Roman" w:hAnsi="Times New Roman" w:cs="Times New Roman"/>
+              </w:rPr>
+            </w:pPr>
+          </w:p>
+        </w:tc>
+        <w:tc>
+          <w:tcPr>
+            <w:tcW w:w="1739" w:type="dxa"/>
+          </w:tcPr>
+          <w:p>
+            <w:pPr>
+              <w:jc w:val="both"/>
+              <w:rPr>
+                <w:rFonts w:ascii="Times New Roman" w:hAnsi="Times New Roman" w:cs="Times New Roman"/>
+              </w:rPr>
+            </w:pPr>
+          </w:p>
+        </w:tc>
+        <w:tc>
+          <w:tcPr>
+            <w:tcW w:w="2112" w:type="dxa"/>
+          </w:tcPr>
+          <w:p>
+            <w:pPr>
+              <w:jc w:val="both"/>
+              <w:rPr>
+                <w:rFonts w:ascii="Times New Roman" w:hAnsi="Times New Roman" w:cs="Times New Roman"/>
+              </w:rPr>
+            </w:pPr>
+          </w:p>
+        </w:tc>
+        <w:tc>
+          <w:tcPr>
+            <w:tcW w:w="1230" w:type="dxa"/>
+          </w:tcPr>
+          <w:p>
+            <w:pPr>
+              <w:jc w:val="both"/>
+              <w:rPr>
+                <w:rFonts w:ascii="Times New Roman" w:hAnsi="Times New Roman" w:cs="Times New Roman"/>
+              </w:rPr>
+            </w:pPr>
+          </w:p>
+        </w:tc>
+        <w:tc>
+          <w:tcPr>
+            <w:tcW w:w="2074" w:type="dxa"/>
+          </w:tcPr>
+          <w:p>
+            <w:pPr>
+              <w:jc w:val="both"/>
+              <w:rPr>
+                <w:rFonts w:ascii="Times New Roman" w:hAnsi="Times New Roman" w:cs="Times New Roman"/>
+              </w:rPr>
+            </w:pPr>
+          </w:p>
+        </w:tc>
+      </w:tr>
+      <w:tr>
+        <w:tc>
+          <w:tcPr>
+            <w:tcW w:w="1673" w:type="dxa"/>
+          </w:tcPr>
+          <w:p>
+            <w:pPr>
+              <w:jc w:val="both"/>
+              <w:rPr>
+                <w:rFonts w:ascii="Times New Roman" w:hAnsi="Times New Roman" w:cs="Times New Roman"/>
+              </w:rPr>
+            </w:pPr>
+          </w:p>
+        </w:tc>
+        <w:tc>
+          <w:tcPr>
+            <w:tcW w:w="1739" w:type="dxa"/>
+          </w:tcPr>
+          <w:p>
+            <w:pPr>
+              <w:jc w:val="both"/>
+              <w:rPr>
+                <w:rFonts w:ascii="Times New Roman" w:hAnsi="Times New Roman" w:cs="Times New Roman"/>
+              </w:rPr>
+            </w:pPr>
+          </w:p>
+        </w:tc>
+        <w:tc>
+          <w:tcPr>
+            <w:tcW w:w="2112" w:type="dxa"/>
+          </w:tcPr>
+          <w:p>
+            <w:pPr>
+              <w:jc w:val="both"/>
+              <w:rPr>
+                <w:rFonts w:ascii="Times New Roman" w:hAnsi="Times New Roman" w:cs="Times New Roman"/>
+              </w:rPr>
+            </w:pPr>
+          </w:p>
+        </w:tc>
+        <w:tc>
+          <w:tcPr>
+            <w:tcW w:w="1230" w:type="dxa"/>
+          </w:tcPr>
+          <w:p>
+            <w:pPr>
+              <w:jc w:val="both"/>
+              <w:rPr>
+                <w:rFonts w:ascii="Times New Roman" w:hAnsi="Times New Roman" w:cs="Times New Roman"/>
+              </w:rPr>
+            </w:pPr>
+          </w:p>
+        </w:tc>
+        <w:tc>
+          <w:tcPr>
+            <w:tcW w:w="2074" w:type="dxa"/>
+          </w:tcPr>
+          <w:p>
+            <w:pPr>
+              <w:jc w:val="both"/>
+              <w:rPr>
+                <w:rFonts w:ascii="Times New Roman" w:hAnsi="Times New Roman" w:cs="Times New Roman"/>
+              </w:rPr>
+            </w:pPr>
+          </w:p>
+        </w:tc>
+      </w:tr>
+      <w:tr>
+        <w:tc>
+          <w:tcPr>
+            <w:tcW w:w="1673" w:type="dxa"/>
+          </w:tcPr>
+          <w:p>
+            <w:pPr>
+              <w:jc w:val="both"/>
+              <w:rPr>
+                <w:rFonts w:ascii="Times New Roman" w:hAnsi="Times New Roman" w:cs="Times New Roman"/>
+              </w:rPr>
+            </w:pPr>
+          </w:p>
+        </w:tc>
+        <w:tc>
+          <w:tcPr>
+            <w:tcW w:w="1739" w:type="dxa"/>
+          </w:tcPr>
+          <w:p>
+            <w:pPr>
+              <w:jc w:val="both"/>
+              <w:rPr>
+                <w:rFonts w:ascii="Times New Roman" w:hAnsi="Times New Roman" w:cs="Times New Roman"/>
+              </w:rPr>
+            </w:pPr>
+          </w:p>
+        </w:tc>
+        <w:tc>
+          <w:tcPr>
+            <w:tcW w:w="2112" w:type="dxa"/>
+          </w:tcPr>
+          <w:p>
+            <w:pPr>
+              <w:jc w:val="both"/>
+              <w:rPr>
+                <w:rFonts w:ascii="Times New Roman" w:hAnsi="Times New Roman" w:cs="Times New Roman"/>
+              </w:rPr>
+            </w:pPr>
+          </w:p>
+        </w:tc>
+        <w:tc>
+          <w:tcPr>
+            <w:tcW w:w="1230" w:type="dxa"/>
+          </w:tcPr>
+          <w:p>
+            <w:pPr>
+              <w:jc w:val="both"/>
+              <w:rPr>
+                <w:rFonts w:ascii="Times New Roman" w:hAnsi="Times New Roman" w:cs="Times New Roman"/>
+              </w:rPr>
+            </w:pPr>
+          </w:p>
+        </w:tc>
+        <w:tc>
+          <w:tcPr>
+            <w:tcW w:w="2074" w:type="dxa"/>
+          </w:tcPr>
+          <w:p>
+            <w:pPr>
+              <w:jc w:val="both"/>
+              <w:rPr>
+                <w:rFonts w:ascii="Times New Roman" w:hAnsi="Times New Roman" w:cs="Times New Roman"/>
+              </w:rPr>
+            </w:pPr>
+          </w:p>
+        </w:tc>
+      </w:tr>
+    </w:tbl>
+    <w:p>
+      <w:pPr>
+        <w:rPr>
+          <w:rFonts w:ascii="Times New Roman" w:hAnsi="Times New Roman" w:cs="Times New Roman"/>
+          <w:sz w:val="24"/>
+        </w:rPr>
+      </w:pPr>
+    </w:p>
+    <w:tbl>
+      <w:tblPr>
+        <w:tblStyle w:val="Tablaconcuadrcula"/>
+        <w:tblW w:w="0" w:type="auto"/>
+        <w:tblLook w:val="04A0" w:firstRow="1" w:lastRow="0" w:firstColumn="1" w:lastColumn="0" w:noHBand="0" w:noVBand="1"/>
+      </w:tblPr>
+      <w:tblGrid>
+        <w:gridCol w:w="1673"/>
+        <w:gridCol w:w="1739"/>
+        <w:gridCol w:w="2112"/>
+        <w:gridCol w:w="1230"/>
+        <w:gridCol w:w="2074"/>
+      </w:tblGrid>
+      <w:tr>
+        <w:tc>
+          <w:tcPr>
+            <w:tcW w:w="8828" w:type="dxa"/>
+            <w:gridSpan w:val="5"/>
+          </w:tcPr>
+          <w:p>
+            <w:pPr>
+              <w:jc w:val="both"/>
+              <w:rPr>
+                <w:rFonts w:ascii="Times New Roman" w:hAnsi="Times New Roman" w:cs="Times New Roman"/>
+              </w:rPr>
+            </w:pPr>
+            <w:r>
+              <w:rPr>
+                <w:rFonts w:ascii="Times New Roman" w:hAnsi="Times New Roman" w:cs="Times New Roman"/>
+              </w:rPr>
+              <w:t>Prueba 6</w:t>
+            </w:r>
+            <w:r>
+              <w:rPr>
+                <w:rFonts w:ascii="Times New Roman" w:hAnsi="Times New Roman" w:cs="Times New Roman"/>
+              </w:rPr>
+              <w:t xml:space="preserve">: </w:t>
+            </w:r>
+            <w:r>
+              <w:rPr>
+                <w:rFonts w:ascii="Times New Roman" w:hAnsi="Times New Roman" w:cs="Times New Roman"/>
+              </w:rPr>
+              <w:t xml:space="preserve">Verifica que el método </w:t>
+            </w:r>
+            <w:r>
+              <w:rPr>
+                <w:rFonts w:ascii="Times New Roman" w:hAnsi="Times New Roman" w:cs="Times New Roman"/>
+              </w:rPr>
+              <w:t xml:space="preserve">Dijkstra encuentra el camino más corto desde un vértice a otro. </w:t>
+            </w:r>
+          </w:p>
+        </w:tc>
+      </w:tr>
+      <w:tr>
+        <w:tc>
+          <w:tcPr>
+            <w:tcW w:w="1673" w:type="dxa"/>
+          </w:tcPr>
+          <w:p>
+            <w:pPr>
+              <w:jc w:val="both"/>
+              <w:rPr>
+                <w:rFonts w:ascii="Times New Roman" w:hAnsi="Times New Roman" w:cs="Times New Roman"/>
+              </w:rPr>
+            </w:pPr>
+            <w:r>
+              <w:rPr>
+                <w:rFonts w:ascii="Times New Roman" w:hAnsi="Times New Roman" w:cs="Times New Roman"/>
+              </w:rPr>
+              <w:t>Clase</w:t>
+            </w:r>
+          </w:p>
+        </w:tc>
+        <w:tc>
+          <w:tcPr>
+            <w:tcW w:w="1739" w:type="dxa"/>
+          </w:tcPr>
+          <w:p>
+            <w:pPr>
+              <w:jc w:val="both"/>
+              <w:rPr>
+                <w:rFonts w:ascii="Times New Roman" w:hAnsi="Times New Roman" w:cs="Times New Roman"/>
+              </w:rPr>
+            </w:pPr>
+            <w:r>
+              <w:rPr>
+                <w:rFonts w:ascii="Times New Roman" w:hAnsi="Times New Roman" w:cs="Times New Roman"/>
+              </w:rPr>
+              <w:t>Método</w:t>
+            </w:r>
+          </w:p>
+        </w:tc>
+        <w:tc>
+          <w:tcPr>
+            <w:tcW w:w="2112" w:type="dxa"/>
+          </w:tcPr>
+          <w:p>
+            <w:pPr>
+              <w:jc w:val="both"/>
+              <w:rPr>
+                <w:rFonts w:ascii="Times New Roman" w:hAnsi="Times New Roman" w:cs="Times New Roman"/>
+              </w:rPr>
+            </w:pPr>
+            <w:r>
+              <w:rPr>
+                <w:rFonts w:ascii="Times New Roman" w:hAnsi="Times New Roman" w:cs="Times New Roman"/>
+              </w:rPr>
+              <w:t>Escenario</w:t>
+            </w:r>
+          </w:p>
+        </w:tc>
+        <w:tc>
+          <w:tcPr>
+            <w:tcW w:w="1230" w:type="dxa"/>
+          </w:tcPr>
+          <w:p>
+            <w:pPr>
+              <w:jc w:val="both"/>
+              <w:rPr>
+                <w:rFonts w:ascii="Times New Roman" w:hAnsi="Times New Roman" w:cs="Times New Roman"/>
+              </w:rPr>
+            </w:pPr>
+            <w:r>
+              <w:rPr>
+                <w:rFonts w:ascii="Times New Roman" w:hAnsi="Times New Roman" w:cs="Times New Roman"/>
+              </w:rPr>
+              <w:t>Entrada</w:t>
+            </w:r>
+          </w:p>
+        </w:tc>
+        <w:tc>
+          <w:tcPr>
+            <w:tcW w:w="2074" w:type="dxa"/>
+          </w:tcPr>
+          <w:p>
+            <w:pPr>
+              <w:jc w:val="both"/>
+              <w:rPr>
+                <w:rFonts w:ascii="Times New Roman" w:hAnsi="Times New Roman" w:cs="Times New Roman"/>
+              </w:rPr>
+            </w:pPr>
+            <w:r>
+              <w:rPr>
+                <w:rFonts w:ascii="Times New Roman" w:hAnsi="Times New Roman" w:cs="Times New Roman"/>
+              </w:rPr>
+              <w:t>Resultado</w:t>
+            </w:r>
+          </w:p>
+        </w:tc>
+      </w:tr>
+      <w:tr>
+        <w:tc>
+          <w:tcPr>
+            <w:tcW w:w="1673" w:type="dxa"/>
+          </w:tcPr>
+          <w:p>
+            <w:pPr>
+              <w:jc w:val="both"/>
+              <w:rPr>
+                <w:rFonts w:ascii="Times New Roman" w:hAnsi="Times New Roman" w:cs="Times New Roman"/>
+              </w:rPr>
+            </w:pPr>
+          </w:p>
+        </w:tc>
+        <w:tc>
+          <w:tcPr>
+            <w:tcW w:w="1739" w:type="dxa"/>
+          </w:tcPr>
+          <w:p>
+            <w:pPr>
+              <w:jc w:val="both"/>
+              <w:rPr>
+                <w:rFonts w:ascii="Times New Roman" w:hAnsi="Times New Roman" w:cs="Times New Roman"/>
+              </w:rPr>
+            </w:pPr>
+          </w:p>
+        </w:tc>
+        <w:tc>
+          <w:tcPr>
+            <w:tcW w:w="2112" w:type="dxa"/>
+          </w:tcPr>
+          <w:p>
+            <w:pPr>
+              <w:jc w:val="both"/>
+              <w:rPr>
+                <w:rFonts w:ascii="Times New Roman" w:hAnsi="Times New Roman" w:cs="Times New Roman"/>
+              </w:rPr>
+            </w:pPr>
+          </w:p>
+        </w:tc>
+        <w:tc>
+          <w:tcPr>
+            <w:tcW w:w="1230" w:type="dxa"/>
+          </w:tcPr>
+          <w:p>
+            <w:pPr>
+              <w:jc w:val="both"/>
+              <w:rPr>
+                <w:rFonts w:ascii="Times New Roman" w:hAnsi="Times New Roman" w:cs="Times New Roman"/>
+              </w:rPr>
+            </w:pPr>
+          </w:p>
+        </w:tc>
+        <w:tc>
+          <w:tcPr>
+            <w:tcW w:w="2074" w:type="dxa"/>
+          </w:tcPr>
+          <w:p>
+            <w:pPr>
+              <w:jc w:val="both"/>
+              <w:rPr>
+                <w:rFonts w:ascii="Times New Roman" w:hAnsi="Times New Roman" w:cs="Times New Roman"/>
+              </w:rPr>
+            </w:pPr>
+          </w:p>
+        </w:tc>
+      </w:tr>
+      <w:tr>
+        <w:tc>
+          <w:tcPr>
+            <w:tcW w:w="1673" w:type="dxa"/>
+          </w:tcPr>
+          <w:p>
+            <w:pPr>
+              <w:jc w:val="both"/>
+              <w:rPr>
+                <w:rFonts w:ascii="Times New Roman" w:hAnsi="Times New Roman" w:cs="Times New Roman"/>
+              </w:rPr>
+            </w:pPr>
+          </w:p>
+        </w:tc>
+        <w:tc>
+          <w:tcPr>
+            <w:tcW w:w="1739" w:type="dxa"/>
+          </w:tcPr>
+          <w:p>
+            <w:pPr>
+              <w:jc w:val="both"/>
+              <w:rPr>
+                <w:rFonts w:ascii="Times New Roman" w:hAnsi="Times New Roman" w:cs="Times New Roman"/>
+              </w:rPr>
+            </w:pPr>
+          </w:p>
+        </w:tc>
+        <w:tc>
+          <w:tcPr>
+            <w:tcW w:w="2112" w:type="dxa"/>
+          </w:tcPr>
+          <w:p>
+            <w:pPr>
+              <w:jc w:val="both"/>
+              <w:rPr>
+                <w:rFonts w:ascii="Times New Roman" w:hAnsi="Times New Roman" w:cs="Times New Roman"/>
+              </w:rPr>
+            </w:pPr>
+          </w:p>
+        </w:tc>
+        <w:tc>
+          <w:tcPr>
+            <w:tcW w:w="1230" w:type="dxa"/>
+          </w:tcPr>
+          <w:p>
+            <w:pPr>
+              <w:jc w:val="both"/>
+              <w:rPr>
+                <w:rFonts w:ascii="Times New Roman" w:hAnsi="Times New Roman" w:cs="Times New Roman"/>
+              </w:rPr>
+            </w:pPr>
+          </w:p>
+        </w:tc>
+        <w:tc>
+          <w:tcPr>
+            <w:tcW w:w="2074" w:type="dxa"/>
+          </w:tcPr>
+          <w:p>
+            <w:pPr>
+              <w:jc w:val="both"/>
+              <w:rPr>
+                <w:rFonts w:ascii="Times New Roman" w:hAnsi="Times New Roman" w:cs="Times New Roman"/>
+              </w:rPr>
+            </w:pPr>
+          </w:p>
+        </w:tc>
+      </w:tr>
+      <w:tr>
+        <w:tc>
+          <w:tcPr>
+            <w:tcW w:w="1673" w:type="dxa"/>
+          </w:tcPr>
+          <w:p>
+            <w:pPr>
+              <w:jc w:val="both"/>
+              <w:rPr>
+                <w:rFonts w:ascii="Times New Roman" w:hAnsi="Times New Roman" w:cs="Times New Roman"/>
+              </w:rPr>
+            </w:pPr>
+          </w:p>
+        </w:tc>
+        <w:tc>
+          <w:tcPr>
+            <w:tcW w:w="1739" w:type="dxa"/>
+          </w:tcPr>
+          <w:p>
+            <w:pPr>
+              <w:jc w:val="both"/>
+              <w:rPr>
+                <w:rFonts w:ascii="Times New Roman" w:hAnsi="Times New Roman" w:cs="Times New Roman"/>
+              </w:rPr>
+            </w:pPr>
+          </w:p>
+        </w:tc>
+        <w:tc>
+          <w:tcPr>
+            <w:tcW w:w="2112" w:type="dxa"/>
+          </w:tcPr>
+          <w:p>
+            <w:pPr>
+              <w:jc w:val="both"/>
+              <w:rPr>
+                <w:rFonts w:ascii="Times New Roman" w:hAnsi="Times New Roman" w:cs="Times New Roman"/>
+              </w:rPr>
+            </w:pPr>
+          </w:p>
+        </w:tc>
+        <w:tc>
+          <w:tcPr>
+            <w:tcW w:w="1230" w:type="dxa"/>
+          </w:tcPr>
+          <w:p>
+            <w:pPr>
+              <w:jc w:val="both"/>
+              <w:rPr>
+                <w:rFonts w:ascii="Times New Roman" w:hAnsi="Times New Roman" w:cs="Times New Roman"/>
+              </w:rPr>
+            </w:pPr>
+          </w:p>
+        </w:tc>
+        <w:tc>
+          <w:tcPr>
+            <w:tcW w:w="2074" w:type="dxa"/>
+          </w:tcPr>
+          <w:p>
+            <w:pPr>
+              <w:jc w:val="both"/>
+              <w:rPr>
+                <w:rFonts w:ascii="Times New Roman" w:hAnsi="Times New Roman" w:cs="Times New Roman"/>
+              </w:rPr>
+            </w:pPr>
+          </w:p>
+        </w:tc>
+      </w:tr>
+      <w:tr>
+        <w:tc>
+          <w:tcPr>
+            <w:tcW w:w="1673" w:type="dxa"/>
+          </w:tcPr>
+          <w:p>
+            <w:pPr>
+              <w:jc w:val="both"/>
+              <w:rPr>
+                <w:rFonts w:ascii="Times New Roman" w:hAnsi="Times New Roman" w:cs="Times New Roman"/>
+              </w:rPr>
+            </w:pPr>
+          </w:p>
+        </w:tc>
+        <w:tc>
+          <w:tcPr>
+            <w:tcW w:w="1739" w:type="dxa"/>
+          </w:tcPr>
+          <w:p>
+            <w:pPr>
+              <w:jc w:val="both"/>
+              <w:rPr>
+                <w:rFonts w:ascii="Times New Roman" w:hAnsi="Times New Roman" w:cs="Times New Roman"/>
+              </w:rPr>
+            </w:pPr>
+          </w:p>
+        </w:tc>
+        <w:tc>
+          <w:tcPr>
+            <w:tcW w:w="2112" w:type="dxa"/>
+          </w:tcPr>
+          <w:p>
+            <w:pPr>
+              <w:jc w:val="both"/>
+              <w:rPr>
+                <w:rFonts w:ascii="Times New Roman" w:hAnsi="Times New Roman" w:cs="Times New Roman"/>
+              </w:rPr>
+            </w:pPr>
+          </w:p>
+        </w:tc>
+        <w:tc>
+          <w:tcPr>
+            <w:tcW w:w="1230" w:type="dxa"/>
+          </w:tcPr>
+          <w:p>
+            <w:pPr>
+              <w:jc w:val="both"/>
+              <w:rPr>
+                <w:rFonts w:ascii="Times New Roman" w:hAnsi="Times New Roman" w:cs="Times New Roman"/>
+              </w:rPr>
+            </w:pPr>
+          </w:p>
+        </w:tc>
+        <w:tc>
+          <w:tcPr>
+            <w:tcW w:w="2074" w:type="dxa"/>
+          </w:tcPr>
+          <w:p>
+            <w:pPr>
+              <w:jc w:val="both"/>
+              <w:rPr>
+                <w:rFonts w:ascii="Times New Roman" w:hAnsi="Times New Roman" w:cs="Times New Roman"/>
+              </w:rPr>
+            </w:pPr>
+          </w:p>
+        </w:tc>
+      </w:tr>
+      <w:tr>
+        <w:tc>
+          <w:tcPr>
+            <w:tcW w:w="1673" w:type="dxa"/>
+          </w:tcPr>
+          <w:p>
+            <w:pPr>
+              <w:jc w:val="both"/>
+              <w:rPr>
+                <w:rFonts w:ascii="Times New Roman" w:hAnsi="Times New Roman" w:cs="Times New Roman"/>
+              </w:rPr>
+            </w:pPr>
+          </w:p>
+        </w:tc>
+        <w:tc>
+          <w:tcPr>
+            <w:tcW w:w="1739" w:type="dxa"/>
+          </w:tcPr>
+          <w:p>
+            <w:pPr>
+              <w:jc w:val="both"/>
+              <w:rPr>
+                <w:rFonts w:ascii="Times New Roman" w:hAnsi="Times New Roman" w:cs="Times New Roman"/>
+              </w:rPr>
+            </w:pPr>
+          </w:p>
+        </w:tc>
+        <w:tc>
+          <w:tcPr>
+            <w:tcW w:w="2112" w:type="dxa"/>
+          </w:tcPr>
+          <w:p>
+            <w:pPr>
+              <w:jc w:val="both"/>
+              <w:rPr>
+                <w:rFonts w:ascii="Times New Roman" w:hAnsi="Times New Roman" w:cs="Times New Roman"/>
+              </w:rPr>
+            </w:pPr>
+          </w:p>
+        </w:tc>
+        <w:tc>
+          <w:tcPr>
+            <w:tcW w:w="1230" w:type="dxa"/>
+          </w:tcPr>
+          <w:p>
+            <w:pPr>
+              <w:jc w:val="both"/>
+              <w:rPr>
+                <w:rFonts w:ascii="Times New Roman" w:hAnsi="Times New Roman" w:cs="Times New Roman"/>
+              </w:rPr>
+            </w:pPr>
+          </w:p>
+        </w:tc>
+        <w:tc>
+          <w:tcPr>
+            <w:tcW w:w="2074" w:type="dxa"/>
+          </w:tcPr>
+          <w:p>
+            <w:pPr>
+              <w:jc w:val="both"/>
+              <w:rPr>
+                <w:rFonts w:ascii="Times New Roman" w:hAnsi="Times New Roman" w:cs="Times New Roman"/>
+              </w:rPr>
+            </w:pPr>
+          </w:p>
+        </w:tc>
+      </w:tr>
+    </w:tbl>
+    <w:p>
+      <w:pPr>
+        <w:rPr>
+          <w:rFonts w:ascii="Times New Roman" w:hAnsi="Times New Roman" w:cs="Times New Roman"/>
+          <w:sz w:val="24"/>
+        </w:rPr>
+      </w:pPr>
+    </w:p>
+    <w:tbl>
+      <w:tblPr>
+        <w:tblStyle w:val="Tablaconcuadrcula"/>
+        <w:tblW w:w="0" w:type="auto"/>
+        <w:tblLook w:val="04A0" w:firstRow="1" w:lastRow="0" w:firstColumn="1" w:lastColumn="0" w:noHBand="0" w:noVBand="1"/>
+      </w:tblPr>
+      <w:tblGrid>
+        <w:gridCol w:w="1673"/>
+        <w:gridCol w:w="1739"/>
+        <w:gridCol w:w="2112"/>
+        <w:gridCol w:w="1230"/>
+        <w:gridCol w:w="2074"/>
+      </w:tblGrid>
+      <w:tr>
+        <w:tc>
+          <w:tcPr>
+            <w:tcW w:w="8828" w:type="dxa"/>
+            <w:gridSpan w:val="5"/>
+          </w:tcPr>
+          <w:p>
+            <w:pPr>
+              <w:jc w:val="both"/>
+              <w:rPr>
+                <w:rFonts w:ascii="Times New Roman" w:hAnsi="Times New Roman" w:cs="Times New Roman"/>
+              </w:rPr>
+            </w:pPr>
+            <w:r>
+              <w:rPr>
+                <w:rFonts w:ascii="Times New Roman" w:hAnsi="Times New Roman" w:cs="Times New Roman"/>
+              </w:rPr>
+              <w:t>Prueba 7</w:t>
+            </w:r>
+            <w:r>
+              <w:rPr>
+                <w:rFonts w:ascii="Times New Roman" w:hAnsi="Times New Roman" w:cs="Times New Roman"/>
+              </w:rPr>
+              <w:t xml:space="preserve">: </w:t>
+            </w:r>
+            <w:r>
+              <w:rPr>
+                <w:rFonts w:ascii="Times New Roman" w:hAnsi="Times New Roman" w:cs="Times New Roman"/>
+              </w:rPr>
+              <w:t xml:space="preserve">Verifica que el método </w:t>
+            </w:r>
+            <w:r>
+              <w:rPr>
+                <w:rFonts w:ascii="Times New Roman" w:hAnsi="Times New Roman" w:cs="Times New Roman"/>
+              </w:rPr>
+              <w:t>Prim</w:t>
+            </w:r>
+            <w:r>
+              <w:rPr>
+                <w:rFonts w:ascii="Times New Roman" w:hAnsi="Times New Roman" w:cs="Times New Roman"/>
+              </w:rPr>
+              <w:t xml:space="preserve"> </w:t>
+            </w:r>
+            <w:r>
+              <w:rPr>
+                <w:rFonts w:ascii="Times New Roman" w:hAnsi="Times New Roman" w:cs="Times New Roman"/>
+              </w:rPr>
+              <w:t>recubre todo el árbol con el mensaje de salida.</w:t>
+            </w:r>
+            <w:bookmarkStart w:id="1" w:name="_GoBack"/>
+            <w:bookmarkEnd w:id="1"/>
+          </w:p>
+        </w:tc>
+      </w:tr>
+      <w:tr>
+        <w:tc>
+          <w:tcPr>
+            <w:tcW w:w="1673" w:type="dxa"/>
+          </w:tcPr>
+          <w:p>
+            <w:pPr>
+              <w:jc w:val="both"/>
+              <w:rPr>
+                <w:rFonts w:ascii="Times New Roman" w:hAnsi="Times New Roman" w:cs="Times New Roman"/>
+              </w:rPr>
+            </w:pPr>
+            <w:r>
+              <w:rPr>
+                <w:rFonts w:ascii="Times New Roman" w:hAnsi="Times New Roman" w:cs="Times New Roman"/>
+              </w:rPr>
+              <w:t>Clase</w:t>
+            </w:r>
+          </w:p>
+        </w:tc>
+        <w:tc>
+          <w:tcPr>
+            <w:tcW w:w="1739" w:type="dxa"/>
+          </w:tcPr>
+          <w:p>
+            <w:pPr>
+              <w:jc w:val="both"/>
+              <w:rPr>
+                <w:rFonts w:ascii="Times New Roman" w:hAnsi="Times New Roman" w:cs="Times New Roman"/>
+              </w:rPr>
+            </w:pPr>
+            <w:r>
+              <w:rPr>
+                <w:rFonts w:ascii="Times New Roman" w:hAnsi="Times New Roman" w:cs="Times New Roman"/>
+              </w:rPr>
+              <w:t>Método</w:t>
+            </w:r>
+          </w:p>
+        </w:tc>
+        <w:tc>
+          <w:tcPr>
+            <w:tcW w:w="2112" w:type="dxa"/>
+          </w:tcPr>
+          <w:p>
+            <w:pPr>
+              <w:jc w:val="both"/>
+              <w:rPr>
+                <w:rFonts w:ascii="Times New Roman" w:hAnsi="Times New Roman" w:cs="Times New Roman"/>
+              </w:rPr>
+            </w:pPr>
+            <w:r>
+              <w:rPr>
+                <w:rFonts w:ascii="Times New Roman" w:hAnsi="Times New Roman" w:cs="Times New Roman"/>
+              </w:rPr>
+              <w:t>Escenario</w:t>
+            </w:r>
+          </w:p>
+        </w:tc>
+        <w:tc>
+          <w:tcPr>
+            <w:tcW w:w="1230" w:type="dxa"/>
+          </w:tcPr>
+          <w:p>
+            <w:pPr>
+              <w:jc w:val="both"/>
+              <w:rPr>
+                <w:rFonts w:ascii="Times New Roman" w:hAnsi="Times New Roman" w:cs="Times New Roman"/>
+              </w:rPr>
+            </w:pPr>
+            <w:r>
+              <w:rPr>
+                <w:rFonts w:ascii="Times New Roman" w:hAnsi="Times New Roman" w:cs="Times New Roman"/>
+              </w:rPr>
+              <w:t>Entrada</w:t>
+            </w:r>
+          </w:p>
+        </w:tc>
+        <w:tc>
+          <w:tcPr>
+            <w:tcW w:w="2074" w:type="dxa"/>
+          </w:tcPr>
+          <w:p>
+            <w:pPr>
+              <w:jc w:val="both"/>
+              <w:rPr>
+                <w:rFonts w:ascii="Times New Roman" w:hAnsi="Times New Roman" w:cs="Times New Roman"/>
+              </w:rPr>
+            </w:pPr>
+            <w:r>
+              <w:rPr>
+                <w:rFonts w:ascii="Times New Roman" w:hAnsi="Times New Roman" w:cs="Times New Roman"/>
+              </w:rPr>
+              <w:t>Resultado</w:t>
+            </w:r>
+          </w:p>
+        </w:tc>
+      </w:tr>
+      <w:tr>
+        <w:tc>
+          <w:tcPr>
+            <w:tcW w:w="1673" w:type="dxa"/>
+          </w:tcPr>
+          <w:p>
+            <w:pPr>
+              <w:jc w:val="both"/>
+              <w:rPr>
+                <w:rFonts w:ascii="Times New Roman" w:hAnsi="Times New Roman" w:cs="Times New Roman"/>
+              </w:rPr>
+            </w:pPr>
+          </w:p>
+        </w:tc>
+        <w:tc>
+          <w:tcPr>
+            <w:tcW w:w="1739" w:type="dxa"/>
+          </w:tcPr>
+          <w:p>
+            <w:pPr>
+              <w:jc w:val="both"/>
+              <w:rPr>
+                <w:rFonts w:ascii="Times New Roman" w:hAnsi="Times New Roman" w:cs="Times New Roman"/>
+              </w:rPr>
+            </w:pPr>
+          </w:p>
+        </w:tc>
+        <w:tc>
+          <w:tcPr>
+            <w:tcW w:w="2112" w:type="dxa"/>
+          </w:tcPr>
+          <w:p>
+            <w:pPr>
+              <w:jc w:val="both"/>
+              <w:rPr>
+                <w:rFonts w:ascii="Times New Roman" w:hAnsi="Times New Roman" w:cs="Times New Roman"/>
+              </w:rPr>
+            </w:pPr>
+          </w:p>
+        </w:tc>
+        <w:tc>
+          <w:tcPr>
+            <w:tcW w:w="1230" w:type="dxa"/>
+          </w:tcPr>
+          <w:p>
+            <w:pPr>
+              <w:jc w:val="both"/>
+              <w:rPr>
+                <w:rFonts w:ascii="Times New Roman" w:hAnsi="Times New Roman" w:cs="Times New Roman"/>
+              </w:rPr>
+            </w:pPr>
+          </w:p>
+        </w:tc>
+        <w:tc>
+          <w:tcPr>
+            <w:tcW w:w="2074" w:type="dxa"/>
+          </w:tcPr>
+          <w:p>
+            <w:pPr>
+              <w:jc w:val="both"/>
+              <w:rPr>
+                <w:rFonts w:ascii="Times New Roman" w:hAnsi="Times New Roman" w:cs="Times New Roman"/>
+              </w:rPr>
+            </w:pPr>
+          </w:p>
+        </w:tc>
+      </w:tr>
+      <w:tr>
+        <w:tc>
+          <w:tcPr>
+            <w:tcW w:w="1673" w:type="dxa"/>
+          </w:tcPr>
+          <w:p>
+            <w:pPr>
+              <w:jc w:val="both"/>
+              <w:rPr>
+                <w:rFonts w:ascii="Times New Roman" w:hAnsi="Times New Roman" w:cs="Times New Roman"/>
+              </w:rPr>
+            </w:pPr>
+          </w:p>
+        </w:tc>
+        <w:tc>
+          <w:tcPr>
+            <w:tcW w:w="1739" w:type="dxa"/>
+          </w:tcPr>
+          <w:p>
+            <w:pPr>
+              <w:jc w:val="both"/>
+              <w:rPr>
+                <w:rFonts w:ascii="Times New Roman" w:hAnsi="Times New Roman" w:cs="Times New Roman"/>
+              </w:rPr>
+            </w:pPr>
+          </w:p>
+        </w:tc>
+        <w:tc>
+          <w:tcPr>
+            <w:tcW w:w="2112" w:type="dxa"/>
+          </w:tcPr>
+          <w:p>
+            <w:pPr>
+              <w:jc w:val="both"/>
+              <w:rPr>
+                <w:rFonts w:ascii="Times New Roman" w:hAnsi="Times New Roman" w:cs="Times New Roman"/>
+              </w:rPr>
+            </w:pPr>
+          </w:p>
+        </w:tc>
+        <w:tc>
+          <w:tcPr>
+            <w:tcW w:w="1230" w:type="dxa"/>
+          </w:tcPr>
+          <w:p>
+            <w:pPr>
+              <w:jc w:val="both"/>
+              <w:rPr>
+                <w:rFonts w:ascii="Times New Roman" w:hAnsi="Times New Roman" w:cs="Times New Roman"/>
+              </w:rPr>
+            </w:pPr>
+          </w:p>
+        </w:tc>
+        <w:tc>
+          <w:tcPr>
+            <w:tcW w:w="2074" w:type="dxa"/>
+          </w:tcPr>
+          <w:p>
+            <w:pPr>
+              <w:jc w:val="both"/>
+              <w:rPr>
+                <w:rFonts w:ascii="Times New Roman" w:hAnsi="Times New Roman" w:cs="Times New Roman"/>
+              </w:rPr>
+            </w:pPr>
+          </w:p>
+        </w:tc>
+      </w:tr>
+      <w:tr>
+        <w:tc>
+          <w:tcPr>
+            <w:tcW w:w="1673" w:type="dxa"/>
+          </w:tcPr>
+          <w:p>
+            <w:pPr>
+              <w:jc w:val="both"/>
+              <w:rPr>
+                <w:rFonts w:ascii="Times New Roman" w:hAnsi="Times New Roman" w:cs="Times New Roman"/>
+              </w:rPr>
+            </w:pPr>
+          </w:p>
+        </w:tc>
+        <w:tc>
+          <w:tcPr>
+            <w:tcW w:w="1739" w:type="dxa"/>
+          </w:tcPr>
+          <w:p>
+            <w:pPr>
+              <w:jc w:val="both"/>
+              <w:rPr>
+                <w:rFonts w:ascii="Times New Roman" w:hAnsi="Times New Roman" w:cs="Times New Roman"/>
+              </w:rPr>
+            </w:pPr>
+          </w:p>
+        </w:tc>
+        <w:tc>
+          <w:tcPr>
+            <w:tcW w:w="2112" w:type="dxa"/>
+          </w:tcPr>
+          <w:p>
+            <w:pPr>
+              <w:jc w:val="both"/>
+              <w:rPr>
+                <w:rFonts w:ascii="Times New Roman" w:hAnsi="Times New Roman" w:cs="Times New Roman"/>
+              </w:rPr>
+            </w:pPr>
+          </w:p>
+        </w:tc>
+        <w:tc>
+          <w:tcPr>
+            <w:tcW w:w="1230" w:type="dxa"/>
+          </w:tcPr>
+          <w:p>
+            <w:pPr>
+              <w:jc w:val="both"/>
+              <w:rPr>
+                <w:rFonts w:ascii="Times New Roman" w:hAnsi="Times New Roman" w:cs="Times New Roman"/>
+              </w:rPr>
+            </w:pPr>
+          </w:p>
+        </w:tc>
+        <w:tc>
+          <w:tcPr>
+            <w:tcW w:w="2074" w:type="dxa"/>
+          </w:tcPr>
+          <w:p>
+            <w:pPr>
+              <w:jc w:val="both"/>
+              <w:rPr>
+                <w:rFonts w:ascii="Times New Roman" w:hAnsi="Times New Roman" w:cs="Times New Roman"/>
+              </w:rPr>
+            </w:pPr>
+          </w:p>
+        </w:tc>
+      </w:tr>
+      <w:tr>
+        <w:tc>
+          <w:tcPr>
+            <w:tcW w:w="1673" w:type="dxa"/>
+          </w:tcPr>
+          <w:p>
+            <w:pPr>
+              <w:jc w:val="both"/>
+              <w:rPr>
+                <w:rFonts w:ascii="Times New Roman" w:hAnsi="Times New Roman" w:cs="Times New Roman"/>
+              </w:rPr>
+            </w:pPr>
+          </w:p>
+        </w:tc>
+        <w:tc>
+          <w:tcPr>
+            <w:tcW w:w="1739" w:type="dxa"/>
+          </w:tcPr>
+          <w:p>
+            <w:pPr>
+              <w:jc w:val="both"/>
+              <w:rPr>
+                <w:rFonts w:ascii="Times New Roman" w:hAnsi="Times New Roman" w:cs="Times New Roman"/>
+              </w:rPr>
+            </w:pPr>
+          </w:p>
+        </w:tc>
+        <w:tc>
+          <w:tcPr>
+            <w:tcW w:w="2112" w:type="dxa"/>
+          </w:tcPr>
+          <w:p>
+            <w:pPr>
+              <w:jc w:val="both"/>
+              <w:rPr>
+                <w:rFonts w:ascii="Times New Roman" w:hAnsi="Times New Roman" w:cs="Times New Roman"/>
+              </w:rPr>
+            </w:pPr>
+          </w:p>
+        </w:tc>
+        <w:tc>
+          <w:tcPr>
+            <w:tcW w:w="1230" w:type="dxa"/>
+          </w:tcPr>
+          <w:p>
+            <w:pPr>
+              <w:jc w:val="both"/>
+              <w:rPr>
+                <w:rFonts w:ascii="Times New Roman" w:hAnsi="Times New Roman" w:cs="Times New Roman"/>
+              </w:rPr>
+            </w:pPr>
+          </w:p>
+        </w:tc>
+        <w:tc>
+          <w:tcPr>
+            <w:tcW w:w="2074" w:type="dxa"/>
+          </w:tcPr>
+          <w:p>
+            <w:pPr>
+              <w:jc w:val="both"/>
+              <w:rPr>
+                <w:rFonts w:ascii="Times New Roman" w:hAnsi="Times New Roman" w:cs="Times New Roman"/>
+              </w:rPr>
+            </w:pPr>
+          </w:p>
+        </w:tc>
+      </w:tr>
+      <w:tr>
+        <w:tc>
+          <w:tcPr>
+            <w:tcW w:w="1673" w:type="dxa"/>
+          </w:tcPr>
+          <w:p>
+            <w:pPr>
+              <w:jc w:val="both"/>
+              <w:rPr>
+                <w:rFonts w:ascii="Times New Roman" w:hAnsi="Times New Roman" w:cs="Times New Roman"/>
+              </w:rPr>
+            </w:pPr>
+          </w:p>
+        </w:tc>
+        <w:tc>
+          <w:tcPr>
+            <w:tcW w:w="1739" w:type="dxa"/>
+          </w:tcPr>
+          <w:p>
+            <w:pPr>
+              <w:jc w:val="both"/>
+              <w:rPr>
+                <w:rFonts w:ascii="Times New Roman" w:hAnsi="Times New Roman" w:cs="Times New Roman"/>
+              </w:rPr>
+            </w:pPr>
+          </w:p>
+        </w:tc>
+        <w:tc>
+          <w:tcPr>
+            <w:tcW w:w="2112" w:type="dxa"/>
+          </w:tcPr>
+          <w:p>
+            <w:pPr>
+              <w:jc w:val="both"/>
+              <w:rPr>
+                <w:rFonts w:ascii="Times New Roman" w:hAnsi="Times New Roman" w:cs="Times New Roman"/>
+              </w:rPr>
+            </w:pPr>
+          </w:p>
+        </w:tc>
+        <w:tc>
+          <w:tcPr>
+            <w:tcW w:w="1230" w:type="dxa"/>
+          </w:tcPr>
+          <w:p>
+            <w:pPr>
+              <w:jc w:val="both"/>
+              <w:rPr>
+                <w:rFonts w:ascii="Times New Roman" w:hAnsi="Times New Roman" w:cs="Times New Roman"/>
+              </w:rPr>
+            </w:pPr>
+          </w:p>
+        </w:tc>
+        <w:tc>
+          <w:tcPr>
+            <w:tcW w:w="2074" w:type="dxa"/>
+          </w:tcPr>
+          <w:p>
+            <w:pPr>
+              <w:jc w:val="both"/>
+              <w:rPr>
+                <w:rFonts w:ascii="Times New Roman" w:hAnsi="Times New Roman" w:cs="Times New Roman"/>
+              </w:rPr>
+            </w:pPr>
+          </w:p>
+        </w:tc>
+      </w:tr>
+    </w:tbl>
+    <w:p>
+      <w:pPr>
+        <w:rPr>
+          <w:rFonts w:ascii="Times New Roman" w:hAnsi="Times New Roman" w:cs="Times New Roman"/>
+          <w:sz w:val="24"/>
+        </w:rPr>
+      </w:pPr>
+    </w:p>
     <w:p>
       <w:pPr>
         <w:rPr>
@@ -1113,13 +5151,38 @@
     </w:p>
     <w:p>
       <w:pPr>
+        <w:rPr>
+          <w:rFonts w:ascii="Times New Roman" w:hAnsi="Times New Roman" w:cs="Times New Roman"/>
+          <w:sz w:val="24"/>
+        </w:rPr>
+      </w:pPr>
+      <w:hyperlink r:id="rId6" w:history="1">
+        <w:r>
+          <w:rPr>
+            <w:rStyle w:val="Hipervnculo"/>
+            <w:rFonts w:ascii="Times New Roman" w:hAnsi="Times New Roman" w:cs="Times New Roman"/>
+            <w:sz w:val="24"/>
+          </w:rPr>
+          <w:t>http://interactivepython.org/runestone/static/pythoned/Graphs/ElTipoAbstractoDeDatosGrafo.html</w:t>
+        </w:r>
+      </w:hyperlink>
+      <w:r>
+        <w:rPr>
+          <w:rFonts w:ascii="Times New Roman" w:hAnsi="Times New Roman" w:cs="Times New Roman"/>
+          <w:sz w:val="24"/>
+        </w:rPr>
+        <w:t xml:space="preserve"> </w:t>
+      </w:r>
+    </w:p>
+    <w:p>
+      <w:pPr>
         <w:jc w:val="both"/>
         <w:rPr>
           <w:rFonts w:ascii="Times New Roman" w:hAnsi="Times New Roman" w:cs="Times New Roman"/>
           <w:sz w:val="24"/>
         </w:rPr>
       </w:pPr>
-      <w:hyperlink r:id="rId6" w:history="1">
+      <w:hyperlink r:id="rId7" w:history="1">
         <w:r>
           <w:rPr>
             <w:rStyle w:val="Hipervnculo"/>
@@ -1145,7 +5208,7 @@
           <w:sz w:val="24"/>
         </w:rPr>
       </w:pPr>
-      <w:hyperlink r:id="rId7" w:history="1">
+      <w:hyperlink r:id="rId8" w:history="1">
         <w:r>
           <w:rPr>
             <w:rStyle w:val="Hipervnculo"/>
@@ -1162,15 +5225,6 @@
         </w:rPr>
         <w:t xml:space="preserve"> </w:t>
       </w:r>
-    </w:p>
-    <w:p>
-      <w:pPr>
-        <w:rPr>
-          <w:rFonts w:ascii="Times New Roman" w:hAnsi="Times New Roman" w:cs="Times New Roman"/>
-          <w:b/>
-          <w:sz w:val="24"/>
-        </w:rPr>
-      </w:pPr>
     </w:p>
     <w:p>
       <w:pPr>
@@ -1833,6 +5887,25 @@
       <w:contextualSpacing/>
     </w:pPr>
   </w:style>
+  <w:style w:type="table" w:styleId="Tablaconcuadrcula">
+    <w:name w:val="Table Grid"/>
+    <w:basedOn w:val="Tablanormal"/>
+    <w:uiPriority w:val="39"/>
+    <w:rsid w:val="00D94380"/>
+    <w:pPr>
+      <w:spacing w:after="0" w:line="240" w:lineRule="auto"/>
+    </w:pPr>
+    <w:tblPr>
+      <w:tblBorders>
+        <w:top w:val="single" w:sz="4" w:space="0" w:color="auto"/>
+        <w:left w:val="single" w:sz="4" w:space="0" w:color="auto"/>
+        <w:bottom w:val="single" w:sz="4" w:space="0" w:color="auto"/>
+        <w:right w:val="single" w:sz="4" w:space="0" w:color="auto"/>
+        <w:insideH w:val="single" w:sz="4" w:space="0" w:color="auto"/>
+        <w:insideV w:val="single" w:sz="4" w:space="0" w:color="auto"/>
+      </w:tblBorders>
+    </w:tblPr>
+  </w:style>
 </w:styles>
 </file>
 

</xml_diff>

<commit_message>
Terminados diseños operaciones estructurales
</commit_message>
<xml_diff>
--- a/Método de la ingeniería/Primera Entrega.docx
+++ b/Método de la ingeniería/Primera Entrega.docx
@@ -4375,14 +4375,6 @@
                 <w:rFonts w:ascii="Times New Roman" w:hAnsi="Times New Roman" w:cs="Times New Roman"/>
               </w:rPr>
             </w:pPr>
-          </w:p>
-          <w:p>
-            <w:pPr>
-              <w:jc w:val="both"/>
-              <w:rPr>
-                <w:rFonts w:ascii="Times New Roman" w:hAnsi="Times New Roman" w:cs="Times New Roman"/>
-              </w:rPr>
-            </w:pPr>
             <w:r>
               <w:rPr>
                 <w:rFonts w:ascii="Times New Roman" w:hAnsi="Times New Roman" w:cs="Times New Roman"/>
@@ -4689,16 +4681,146 @@
               <w:rPr>
                 <w:rFonts w:ascii="Times New Roman" w:hAnsi="Times New Roman" w:cs="Times New Roman"/>
               </w:rPr>
+              <w:t>Graph</w:t>
+            </w:r>
+            <w:proofErr w:type="spellEnd"/>
+          </w:p>
+        </w:tc>
+        <w:tc>
+          <w:tcPr>
+            <w:tcW w:w="2130" w:type="dxa"/>
+          </w:tcPr>
+          <w:p>
+            <w:pPr>
+              <w:jc w:val="both"/>
+              <w:rPr>
+                <w:rFonts w:ascii="Times New Roman" w:hAnsi="Times New Roman" w:cs="Times New Roman"/>
+                <w:lang w:val="en-US"/>
+              </w:rPr>
+            </w:pPr>
+            <w:r>
+              <w:rPr>
+                <w:rFonts w:ascii="Times New Roman" w:hAnsi="Times New Roman" w:cs="Times New Roman"/>
+                <w:lang w:val="en-US"/>
+              </w:rPr>
+              <w:t>+</w:t>
+            </w:r>
+            <w:proofErr w:type="spellStart"/>
+            <w:proofErr w:type="gramStart"/>
+            <w:r>
+              <w:rPr>
+                <w:rFonts w:ascii="Times New Roman" w:hAnsi="Times New Roman" w:cs="Times New Roman"/>
+                <w:lang w:val="en-US"/>
+              </w:rPr>
+              <w:t>removeEdge</w:t>
+            </w:r>
+            <w:proofErr w:type="spellEnd"/>
+            <w:r>
+              <w:rPr>
+                <w:rFonts w:ascii="Times New Roman" w:hAnsi="Times New Roman" w:cs="Times New Roman"/>
+                <w:lang w:val="en-US"/>
+              </w:rPr>
+              <w:t>(</w:t>
+            </w:r>
+            <w:proofErr w:type="gramEnd"/>
+            <w:r>
+              <w:rPr>
+                <w:rFonts w:ascii="Times New Roman" w:hAnsi="Times New Roman" w:cs="Times New Roman"/>
+                <w:lang w:val="en-US"/>
+              </w:rPr>
+              <w:t>Graph, Vertex, Vertex): void</w:t>
+            </w:r>
+          </w:p>
+        </w:tc>
+        <w:tc>
+          <w:tcPr>
+            <w:tcW w:w="1988" w:type="dxa"/>
+          </w:tcPr>
+          <w:p>
+            <w:pPr>
+              <w:jc w:val="both"/>
+              <w:rPr>
+                <w:rFonts w:ascii="Times New Roman" w:hAnsi="Times New Roman" w:cs="Times New Roman"/>
+              </w:rPr>
+            </w:pPr>
+            <w:r>
+              <w:rPr>
+                <w:rFonts w:ascii="Times New Roman" w:hAnsi="Times New Roman" w:cs="Times New Roman"/>
+              </w:rPr>
+              <w:t>Existe un grafo no dirigido con los siguientes vértices</w:t>
+            </w:r>
+          </w:p>
+          <w:p>
+            <w:pPr>
+              <w:jc w:val="both"/>
+              <w:rPr>
+                <w:rFonts w:ascii="Times New Roman" w:hAnsi="Times New Roman" w:cs="Times New Roman"/>
+              </w:rPr>
+            </w:pPr>
+            <w:r>
+              <w:rPr>
+                <w:rFonts w:ascii="Times New Roman" w:hAnsi="Times New Roman" w:cs="Times New Roman"/>
+              </w:rPr>
               <w:lastRenderedPageBreak/>
-              <w:t>Graph</w:t>
-            </w:r>
-            <w:proofErr w:type="spellEnd"/>
-          </w:p>
-        </w:tc>
-        <w:tc>
-          <w:tcPr>
-            <w:tcW w:w="2130" w:type="dxa"/>
-          </w:tcPr>
+              <w:t>1,2,3,4</w:t>
+            </w:r>
+          </w:p>
+          <w:p>
+            <w:pPr>
+              <w:jc w:val="both"/>
+              <w:rPr>
+                <w:rFonts w:ascii="Times New Roman" w:hAnsi="Times New Roman" w:cs="Times New Roman"/>
+              </w:rPr>
+            </w:pPr>
+            <w:r>
+              <w:rPr>
+                <w:rFonts w:ascii="Times New Roman" w:hAnsi="Times New Roman" w:cs="Times New Roman"/>
+              </w:rPr>
+              <w:t>Y las siguientes aristas</w:t>
+            </w:r>
+          </w:p>
+          <w:p>
+            <w:pPr>
+              <w:jc w:val="both"/>
+              <w:rPr>
+                <w:rFonts w:ascii="Times New Roman" w:hAnsi="Times New Roman" w:cs="Times New Roman"/>
+              </w:rPr>
+            </w:pPr>
+            <w:r>
+              <w:rPr>
+                <w:rFonts w:ascii="Times New Roman" w:hAnsi="Times New Roman" w:cs="Times New Roman"/>
+              </w:rPr>
+              <w:t>(1,2,1)</w:t>
+            </w:r>
+          </w:p>
+          <w:p>
+            <w:pPr>
+              <w:jc w:val="both"/>
+              <w:rPr>
+                <w:rFonts w:ascii="Times New Roman" w:hAnsi="Times New Roman" w:cs="Times New Roman"/>
+              </w:rPr>
+            </w:pPr>
+            <w:r>
+              <w:rPr>
+                <w:rFonts w:ascii="Times New Roman" w:hAnsi="Times New Roman" w:cs="Times New Roman"/>
+              </w:rPr>
+              <w:t>(2,3,1)</w:t>
+            </w:r>
+          </w:p>
+          <w:p>
+            <w:pPr>
+              <w:jc w:val="both"/>
+              <w:rPr>
+                <w:rFonts w:ascii="Times New Roman" w:hAnsi="Times New Roman" w:cs="Times New Roman"/>
+              </w:rPr>
+            </w:pPr>
+            <w:r>
+              <w:rPr>
+                <w:rFonts w:ascii="Times New Roman" w:hAnsi="Times New Roman" w:cs="Times New Roman"/>
+              </w:rPr>
+              <w:t>(3,4,1)</w:t>
+            </w:r>
+          </w:p>
           <w:p>
             <w:pPr>
               <w:jc w:val="both"/>
@@ -4710,174 +4832,45 @@
             <w:r>
               <w:rPr>
                 <w:rFonts w:ascii="Times New Roman" w:hAnsi="Times New Roman" w:cs="Times New Roman"/>
+              </w:rPr>
+              <w:t>(4,1,1)</w:t>
+            </w:r>
+          </w:p>
+        </w:tc>
+        <w:tc>
+          <w:tcPr>
+            <w:tcW w:w="1190" w:type="dxa"/>
+          </w:tcPr>
+          <w:p>
+            <w:pPr>
+              <w:jc w:val="both"/>
+              <w:rPr>
+                <w:rFonts w:ascii="Times New Roman" w:hAnsi="Times New Roman" w:cs="Times New Roman"/>
                 <w:lang w:val="en-US"/>
               </w:rPr>
-              <w:t>+</w:t>
-            </w:r>
-            <w:proofErr w:type="spellStart"/>
-            <w:proofErr w:type="gramStart"/>
+            </w:pPr>
             <w:r>
               <w:rPr>
                 <w:rFonts w:ascii="Times New Roman" w:hAnsi="Times New Roman" w:cs="Times New Roman"/>
                 <w:lang w:val="en-US"/>
               </w:rPr>
-              <w:t>removeEdge</w:t>
-            </w:r>
-            <w:proofErr w:type="spellEnd"/>
-            <w:r>
+              <w:lastRenderedPageBreak/>
+              <w:t>X=1</w:t>
+            </w:r>
+          </w:p>
+          <w:p>
+            <w:pPr>
+              <w:jc w:val="both"/>
               <w:rPr>
                 <w:rFonts w:ascii="Times New Roman" w:hAnsi="Times New Roman" w:cs="Times New Roman"/>
                 <w:lang w:val="en-US"/>
               </w:rPr>
-              <w:t>(</w:t>
-            </w:r>
-            <w:proofErr w:type="gramEnd"/>
+            </w:pPr>
             <w:r>
               <w:rPr>
                 <w:rFonts w:ascii="Times New Roman" w:hAnsi="Times New Roman" w:cs="Times New Roman"/>
                 <w:lang w:val="en-US"/>
               </w:rPr>
-              <w:t>Graph, Vertex, Vertex): void</w:t>
-            </w:r>
-          </w:p>
-        </w:tc>
-        <w:tc>
-          <w:tcPr>
-            <w:tcW w:w="1988" w:type="dxa"/>
-          </w:tcPr>
-          <w:p>
-            <w:pPr>
-              <w:jc w:val="both"/>
-              <w:rPr>
-                <w:rFonts w:ascii="Times New Roman" w:hAnsi="Times New Roman" w:cs="Times New Roman"/>
-              </w:rPr>
-            </w:pPr>
-            <w:r>
-              <w:rPr>
-                <w:rFonts w:ascii="Times New Roman" w:hAnsi="Times New Roman" w:cs="Times New Roman"/>
-              </w:rPr>
-              <w:t>Existe un grafo no dirigido con los siguientes vértices</w:t>
-            </w:r>
-          </w:p>
-          <w:p>
-            <w:pPr>
-              <w:jc w:val="both"/>
-              <w:rPr>
-                <w:rFonts w:ascii="Times New Roman" w:hAnsi="Times New Roman" w:cs="Times New Roman"/>
-              </w:rPr>
-            </w:pPr>
-            <w:r>
-              <w:rPr>
-                <w:rFonts w:ascii="Times New Roman" w:hAnsi="Times New Roman" w:cs="Times New Roman"/>
-              </w:rPr>
-              <w:t>1,2,3,4</w:t>
-            </w:r>
-          </w:p>
-          <w:p>
-            <w:pPr>
-              <w:jc w:val="both"/>
-              <w:rPr>
-                <w:rFonts w:ascii="Times New Roman" w:hAnsi="Times New Roman" w:cs="Times New Roman"/>
-              </w:rPr>
-            </w:pPr>
-            <w:r>
-              <w:rPr>
-                <w:rFonts w:ascii="Times New Roman" w:hAnsi="Times New Roman" w:cs="Times New Roman"/>
-              </w:rPr>
-              <w:t>Y las siguientes aristas</w:t>
-            </w:r>
-          </w:p>
-          <w:p>
-            <w:pPr>
-              <w:jc w:val="both"/>
-              <w:rPr>
-                <w:rFonts w:ascii="Times New Roman" w:hAnsi="Times New Roman" w:cs="Times New Roman"/>
-              </w:rPr>
-            </w:pPr>
-            <w:r>
-              <w:rPr>
-                <w:rFonts w:ascii="Times New Roman" w:hAnsi="Times New Roman" w:cs="Times New Roman"/>
-              </w:rPr>
-              <w:t>(1,2,1)</w:t>
-            </w:r>
-          </w:p>
-          <w:p>
-            <w:pPr>
-              <w:jc w:val="both"/>
-              <w:rPr>
-                <w:rFonts w:ascii="Times New Roman" w:hAnsi="Times New Roman" w:cs="Times New Roman"/>
-              </w:rPr>
-            </w:pPr>
-            <w:r>
-              <w:rPr>
-                <w:rFonts w:ascii="Times New Roman" w:hAnsi="Times New Roman" w:cs="Times New Roman"/>
-              </w:rPr>
-              <w:t>(2,3,1)</w:t>
-            </w:r>
-          </w:p>
-          <w:p>
-            <w:pPr>
-              <w:jc w:val="both"/>
-              <w:rPr>
-                <w:rFonts w:ascii="Times New Roman" w:hAnsi="Times New Roman" w:cs="Times New Roman"/>
-              </w:rPr>
-            </w:pPr>
-            <w:r>
-              <w:rPr>
-                <w:rFonts w:ascii="Times New Roman" w:hAnsi="Times New Roman" w:cs="Times New Roman"/>
-              </w:rPr>
-              <w:t>(3,4,1)</w:t>
-            </w:r>
-          </w:p>
-          <w:p>
-            <w:pPr>
-              <w:jc w:val="both"/>
-              <w:rPr>
-                <w:rFonts w:ascii="Times New Roman" w:hAnsi="Times New Roman" w:cs="Times New Roman"/>
-                <w:lang w:val="en-US"/>
-              </w:rPr>
-            </w:pPr>
-            <w:r>
-              <w:rPr>
-                <w:rFonts w:ascii="Times New Roman" w:hAnsi="Times New Roman" w:cs="Times New Roman"/>
-              </w:rPr>
-              <w:t>(4,1,1)</w:t>
-            </w:r>
-          </w:p>
-        </w:tc>
-        <w:tc>
-          <w:tcPr>
-            <w:tcW w:w="1190" w:type="dxa"/>
-          </w:tcPr>
-          <w:p>
-            <w:pPr>
-              <w:jc w:val="both"/>
-              <w:rPr>
-                <w:rFonts w:ascii="Times New Roman" w:hAnsi="Times New Roman" w:cs="Times New Roman"/>
-                <w:lang w:val="en-US"/>
-              </w:rPr>
-            </w:pPr>
-            <w:r>
-              <w:rPr>
-                <w:rFonts w:ascii="Times New Roman" w:hAnsi="Times New Roman" w:cs="Times New Roman"/>
-                <w:lang w:val="en-US"/>
-              </w:rPr>
-              <w:t>X=1</w:t>
-            </w:r>
-          </w:p>
-          <w:p>
-            <w:pPr>
-              <w:jc w:val="both"/>
-              <w:rPr>
-                <w:rFonts w:ascii="Times New Roman" w:hAnsi="Times New Roman" w:cs="Times New Roman"/>
-                <w:lang w:val="en-US"/>
-              </w:rPr>
-            </w:pPr>
-            <w:r>
-              <w:rPr>
-                <w:rFonts w:ascii="Times New Roman" w:hAnsi="Times New Roman" w:cs="Times New Roman"/>
-                <w:lang w:val="en-US"/>
-              </w:rPr>
               <w:t>Y=2</w:t>
             </w:r>
           </w:p>
@@ -4903,15 +4896,14 @@
               <w:rPr>
                 <w:rFonts w:ascii="Times New Roman" w:hAnsi="Times New Roman" w:cs="Times New Roman"/>
               </w:rPr>
-              <w:t>e una arista que conecte de</w:t>
-            </w:r>
-            <w:bookmarkStart w:id="1" w:name="_GoBack"/>
-            <w:bookmarkEnd w:id="1"/>
-            <w:r>
-              <w:rPr>
-                <w:rFonts w:ascii="Times New Roman" w:hAnsi="Times New Roman" w:cs="Times New Roman"/>
-              </w:rPr>
-              <w:t xml:space="preserve"> 1 a 2, ni de 2 a 1. Existen los vértices 1 y 2. </w:t>
+              <w:t xml:space="preserve">e una arista que conecte de 1 a 2, ni de 2 a 1. </w:t>
+            </w:r>
+            <w:r>
+              <w:rPr>
+                <w:rFonts w:ascii="Times New Roman" w:hAnsi="Times New Roman" w:cs="Times New Roman"/>
+              </w:rPr>
+              <w:lastRenderedPageBreak/>
+              <w:t xml:space="preserve">Existen los vértices 1 y 2. </w:t>
             </w:r>
           </w:p>
         </w:tc>
@@ -4933,6 +4925,7 @@
               <w:rPr>
                 <w:rFonts w:ascii="Times New Roman" w:hAnsi="Times New Roman" w:cs="Times New Roman"/>
               </w:rPr>
+              <w:lastRenderedPageBreak/>
               <w:t>Graph</w:t>
             </w:r>
             <w:proofErr w:type="spellEnd"/>
@@ -5171,14 +5164,14 @@
               <w:rPr>
                 <w:rFonts w:ascii="Times New Roman" w:hAnsi="Times New Roman" w:cs="Times New Roman"/>
               </w:rPr>
-              <w:t>isInGraph</w:t>
-            </w:r>
-            <w:proofErr w:type="spellEnd"/>
-            <w:r>
-              <w:rPr>
-                <w:rFonts w:ascii="Times New Roman" w:hAnsi="Times New Roman" w:cs="Times New Roman"/>
-              </w:rPr>
-              <w:t xml:space="preserve"> retorna correctamente el vértice con todas sus aristas adyacentes.</w:t>
+              <w:t>getVertex</w:t>
+            </w:r>
+            <w:proofErr w:type="spellEnd"/>
+            <w:r>
+              <w:rPr>
+                <w:rFonts w:ascii="Times New Roman" w:hAnsi="Times New Roman" w:cs="Times New Roman"/>
+              </w:rPr>
+              <w:t xml:space="preserve"> devuelve el vértice dado su valor si este se encuentra en el grafo.  </w:t>
             </w:r>
           </w:p>
         </w:tc>
@@ -5292,6 +5285,14 @@
                 <w:rFonts w:ascii="Times New Roman" w:hAnsi="Times New Roman" w:cs="Times New Roman"/>
               </w:rPr>
             </w:pPr>
+            <w:proofErr w:type="spellStart"/>
+            <w:r>
+              <w:rPr>
+                <w:rFonts w:ascii="Times New Roman" w:hAnsi="Times New Roman" w:cs="Times New Roman"/>
+              </w:rPr>
+              <w:t>Graph</w:t>
+            </w:r>
+            <w:proofErr w:type="spellEnd"/>
           </w:p>
         </w:tc>
         <w:tc>
@@ -5305,6 +5306,34 @@
                 <w:rFonts w:ascii="Times New Roman" w:hAnsi="Times New Roman" w:cs="Times New Roman"/>
               </w:rPr>
             </w:pPr>
+            <w:r>
+              <w:rPr>
+                <w:rFonts w:ascii="Times New Roman" w:hAnsi="Times New Roman" w:cs="Times New Roman"/>
+              </w:rPr>
+              <w:t>+</w:t>
+            </w:r>
+            <w:proofErr w:type="spellStart"/>
+            <w:r>
+              <w:rPr>
+                <w:rFonts w:ascii="Times New Roman" w:hAnsi="Times New Roman" w:cs="Times New Roman"/>
+              </w:rPr>
+              <w:t>getVertex</w:t>
+            </w:r>
+            <w:proofErr w:type="spellEnd"/>
+            <w:r>
+              <w:rPr>
+                <w:rFonts w:ascii="Times New Roman" w:hAnsi="Times New Roman" w:cs="Times New Roman"/>
+              </w:rPr>
+              <w:t xml:space="preserve">(T): </w:t>
+            </w:r>
+            <w:proofErr w:type="spellStart"/>
+            <w:r>
+              <w:rPr>
+                <w:rFonts w:ascii="Times New Roman" w:hAnsi="Times New Roman" w:cs="Times New Roman"/>
+              </w:rPr>
+              <w:t>Vertex</w:t>
+            </w:r>
+            <w:proofErr w:type="spellEnd"/>
           </w:p>
         </w:tc>
         <w:tc>
@@ -5318,6 +5347,96 @@
                 <w:rFonts w:ascii="Times New Roman" w:hAnsi="Times New Roman" w:cs="Times New Roman"/>
               </w:rPr>
             </w:pPr>
+            <w:r>
+              <w:rPr>
+                <w:rFonts w:ascii="Times New Roman" w:hAnsi="Times New Roman" w:cs="Times New Roman"/>
+              </w:rPr>
+              <w:t>Existe un grafo no dirigido con los siguientes vértices</w:t>
+            </w:r>
+          </w:p>
+          <w:p>
+            <w:pPr>
+              <w:jc w:val="both"/>
+              <w:rPr>
+                <w:rFonts w:ascii="Times New Roman" w:hAnsi="Times New Roman" w:cs="Times New Roman"/>
+              </w:rPr>
+            </w:pPr>
+            <w:r>
+              <w:rPr>
+                <w:rFonts w:ascii="Times New Roman" w:hAnsi="Times New Roman" w:cs="Times New Roman"/>
+              </w:rPr>
+              <w:t>1,2,3,4</w:t>
+            </w:r>
+          </w:p>
+          <w:p>
+            <w:pPr>
+              <w:jc w:val="both"/>
+              <w:rPr>
+                <w:rFonts w:ascii="Times New Roman" w:hAnsi="Times New Roman" w:cs="Times New Roman"/>
+              </w:rPr>
+            </w:pPr>
+            <w:r>
+              <w:rPr>
+                <w:rFonts w:ascii="Times New Roman" w:hAnsi="Times New Roman" w:cs="Times New Roman"/>
+              </w:rPr>
+              <w:t>Y las siguientes aristas</w:t>
+            </w:r>
+          </w:p>
+          <w:p>
+            <w:pPr>
+              <w:jc w:val="both"/>
+              <w:rPr>
+                <w:rFonts w:ascii="Times New Roman" w:hAnsi="Times New Roman" w:cs="Times New Roman"/>
+              </w:rPr>
+            </w:pPr>
+            <w:r>
+              <w:rPr>
+                <w:rFonts w:ascii="Times New Roman" w:hAnsi="Times New Roman" w:cs="Times New Roman"/>
+              </w:rPr>
+              <w:t>(1,2,1)</w:t>
+            </w:r>
+          </w:p>
+          <w:p>
+            <w:pPr>
+              <w:jc w:val="both"/>
+              <w:rPr>
+                <w:rFonts w:ascii="Times New Roman" w:hAnsi="Times New Roman" w:cs="Times New Roman"/>
+              </w:rPr>
+            </w:pPr>
+            <w:r>
+              <w:rPr>
+                <w:rFonts w:ascii="Times New Roman" w:hAnsi="Times New Roman" w:cs="Times New Roman"/>
+              </w:rPr>
+              <w:t>(2,3,1)</w:t>
+            </w:r>
+          </w:p>
+          <w:p>
+            <w:pPr>
+              <w:jc w:val="both"/>
+              <w:rPr>
+                <w:rFonts w:ascii="Times New Roman" w:hAnsi="Times New Roman" w:cs="Times New Roman"/>
+              </w:rPr>
+            </w:pPr>
+            <w:r>
+              <w:rPr>
+                <w:rFonts w:ascii="Times New Roman" w:hAnsi="Times New Roman" w:cs="Times New Roman"/>
+              </w:rPr>
+              <w:t>(3,4,1)</w:t>
+            </w:r>
+          </w:p>
+          <w:p>
+            <w:pPr>
+              <w:jc w:val="both"/>
+              <w:rPr>
+                <w:rFonts w:ascii="Times New Roman" w:hAnsi="Times New Roman" w:cs="Times New Roman"/>
+              </w:rPr>
+            </w:pPr>
+            <w:r>
+              <w:rPr>
+                <w:rFonts w:ascii="Times New Roman" w:hAnsi="Times New Roman" w:cs="Times New Roman"/>
+              </w:rPr>
+              <w:t>(4,1,1)</w:t>
+            </w:r>
           </w:p>
         </w:tc>
         <w:tc>
@@ -5331,6 +5450,12 @@
                 <w:rFonts w:ascii="Times New Roman" w:hAnsi="Times New Roman" w:cs="Times New Roman"/>
               </w:rPr>
             </w:pPr>
+            <w:r>
+              <w:rPr>
+                <w:rFonts w:ascii="Times New Roman" w:hAnsi="Times New Roman" w:cs="Times New Roman"/>
+              </w:rPr>
+              <w:t>Val= 1</w:t>
+            </w:r>
           </w:p>
         </w:tc>
         <w:tc>
@@ -5344,6 +5469,18 @@
                 <w:rFonts w:ascii="Times New Roman" w:hAnsi="Times New Roman" w:cs="Times New Roman"/>
               </w:rPr>
             </w:pPr>
+            <w:r>
+              <w:rPr>
+                <w:rFonts w:ascii="Times New Roman" w:hAnsi="Times New Roman" w:cs="Times New Roman"/>
+              </w:rPr>
+              <w:t xml:space="preserve">Retorna </w:t>
+            </w:r>
+            <w:r>
+              <w:rPr>
+                <w:rFonts w:ascii="Times New Roman" w:hAnsi="Times New Roman" w:cs="Times New Roman"/>
+              </w:rPr>
+              <w:t>un vértice de valor 1 cuyos vértices adyacentes son 2 y 4.</w:t>
+            </w:r>
           </w:p>
         </w:tc>
       </w:tr>
@@ -5359,6 +5496,14 @@
                 <w:rFonts w:ascii="Times New Roman" w:hAnsi="Times New Roman" w:cs="Times New Roman"/>
               </w:rPr>
             </w:pPr>
+            <w:proofErr w:type="spellStart"/>
+            <w:r>
+              <w:rPr>
+                <w:rFonts w:ascii="Times New Roman" w:hAnsi="Times New Roman" w:cs="Times New Roman"/>
+              </w:rPr>
+              <w:t>Graph</w:t>
+            </w:r>
+            <w:proofErr w:type="spellEnd"/>
           </w:p>
         </w:tc>
         <w:tc>
@@ -5372,6 +5517,34 @@
                 <w:rFonts w:ascii="Times New Roman" w:hAnsi="Times New Roman" w:cs="Times New Roman"/>
               </w:rPr>
             </w:pPr>
+            <w:r>
+              <w:rPr>
+                <w:rFonts w:ascii="Times New Roman" w:hAnsi="Times New Roman" w:cs="Times New Roman"/>
+              </w:rPr>
+              <w:t>+</w:t>
+            </w:r>
+            <w:proofErr w:type="spellStart"/>
+            <w:r>
+              <w:rPr>
+                <w:rFonts w:ascii="Times New Roman" w:hAnsi="Times New Roman" w:cs="Times New Roman"/>
+              </w:rPr>
+              <w:t>getVertex</w:t>
+            </w:r>
+            <w:proofErr w:type="spellEnd"/>
+            <w:r>
+              <w:rPr>
+                <w:rFonts w:ascii="Times New Roman" w:hAnsi="Times New Roman" w:cs="Times New Roman"/>
+              </w:rPr>
+              <w:t xml:space="preserve">(T): </w:t>
+            </w:r>
+            <w:proofErr w:type="spellStart"/>
+            <w:r>
+              <w:rPr>
+                <w:rFonts w:ascii="Times New Roman" w:hAnsi="Times New Roman" w:cs="Times New Roman"/>
+              </w:rPr>
+              <w:t>Vertex</w:t>
+            </w:r>
+            <w:proofErr w:type="spellEnd"/>
           </w:p>
         </w:tc>
         <w:tc>
@@ -5385,6 +5558,12 @@
                 <w:rFonts w:ascii="Times New Roman" w:hAnsi="Times New Roman" w:cs="Times New Roman"/>
               </w:rPr>
             </w:pPr>
+            <w:r>
+              <w:rPr>
+                <w:rFonts w:ascii="Times New Roman" w:hAnsi="Times New Roman" w:cs="Times New Roman"/>
+              </w:rPr>
+              <w:t>El mismo que el anterior</w:t>
+            </w:r>
           </w:p>
         </w:tc>
         <w:tc>
@@ -5398,6 +5577,12 @@
                 <w:rFonts w:ascii="Times New Roman" w:hAnsi="Times New Roman" w:cs="Times New Roman"/>
               </w:rPr>
             </w:pPr>
+            <w:r>
+              <w:rPr>
+                <w:rFonts w:ascii="Times New Roman" w:hAnsi="Times New Roman" w:cs="Times New Roman"/>
+              </w:rPr>
+              <w:t>Val=5</w:t>
+            </w:r>
           </w:p>
         </w:tc>
         <w:tc>
@@ -5411,6 +5596,20 @@
                 <w:rFonts w:ascii="Times New Roman" w:hAnsi="Times New Roman" w:cs="Times New Roman"/>
               </w:rPr>
             </w:pPr>
+            <w:r>
+              <w:rPr>
+                <w:rFonts w:ascii="Times New Roman" w:hAnsi="Times New Roman" w:cs="Times New Roman"/>
+              </w:rPr>
+              <w:t xml:space="preserve">Retorna </w:t>
+            </w:r>
+            <w:proofErr w:type="spellStart"/>
+            <w:r>
+              <w:rPr>
+                <w:rFonts w:ascii="Times New Roman" w:hAnsi="Times New Roman" w:cs="Times New Roman"/>
+              </w:rPr>
+              <w:t>null</w:t>
+            </w:r>
+            <w:proofErr w:type="spellEnd"/>
           </w:p>
         </w:tc>
       </w:tr>
@@ -5426,6 +5625,14 @@
                 <w:rFonts w:ascii="Times New Roman" w:hAnsi="Times New Roman" w:cs="Times New Roman"/>
               </w:rPr>
             </w:pPr>
+            <w:proofErr w:type="spellStart"/>
+            <w:r>
+              <w:rPr>
+                <w:rFonts w:ascii="Times New Roman" w:hAnsi="Times New Roman" w:cs="Times New Roman"/>
+              </w:rPr>
+              <w:t>Graph</w:t>
+            </w:r>
+            <w:proofErr w:type="spellEnd"/>
           </w:p>
         </w:tc>
         <w:tc>
@@ -5439,6 +5646,34 @@
                 <w:rFonts w:ascii="Times New Roman" w:hAnsi="Times New Roman" w:cs="Times New Roman"/>
               </w:rPr>
             </w:pPr>
+            <w:r>
+              <w:rPr>
+                <w:rFonts w:ascii="Times New Roman" w:hAnsi="Times New Roman" w:cs="Times New Roman"/>
+              </w:rPr>
+              <w:t>+</w:t>
+            </w:r>
+            <w:proofErr w:type="spellStart"/>
+            <w:r>
+              <w:rPr>
+                <w:rFonts w:ascii="Times New Roman" w:hAnsi="Times New Roman" w:cs="Times New Roman"/>
+              </w:rPr>
+              <w:t>getVertex</w:t>
+            </w:r>
+            <w:proofErr w:type="spellEnd"/>
+            <w:r>
+              <w:rPr>
+                <w:rFonts w:ascii="Times New Roman" w:hAnsi="Times New Roman" w:cs="Times New Roman"/>
+              </w:rPr>
+              <w:t xml:space="preserve">(T): </w:t>
+            </w:r>
+            <w:proofErr w:type="spellStart"/>
+            <w:r>
+              <w:rPr>
+                <w:rFonts w:ascii="Times New Roman" w:hAnsi="Times New Roman" w:cs="Times New Roman"/>
+              </w:rPr>
+              <w:t>Vertex</w:t>
+            </w:r>
+            <w:proofErr w:type="spellEnd"/>
           </w:p>
         </w:tc>
         <w:tc>
@@ -5452,6 +5687,142 @@
                 <w:rFonts w:ascii="Times New Roman" w:hAnsi="Times New Roman" w:cs="Times New Roman"/>
               </w:rPr>
             </w:pPr>
+            <w:r>
+              <w:rPr>
+                <w:rFonts w:ascii="Times New Roman" w:hAnsi="Times New Roman" w:cs="Times New Roman"/>
+              </w:rPr>
+              <w:t xml:space="preserve">Existe un grafo </w:t>
+            </w:r>
+            <w:r>
+              <w:rPr>
+                <w:rFonts w:ascii="Times New Roman" w:hAnsi="Times New Roman" w:cs="Times New Roman"/>
+              </w:rPr>
+              <w:t xml:space="preserve">dirigido </w:t>
+            </w:r>
+            <w:r>
+              <w:rPr>
+                <w:rFonts w:ascii="Times New Roman" w:hAnsi="Times New Roman" w:cs="Times New Roman"/>
+              </w:rPr>
+              <w:t>con los siguientes v</w:t>
+            </w:r>
+            <w:r>
+              <w:rPr>
+                <w:rFonts w:ascii="Times New Roman" w:hAnsi="Times New Roman" w:cs="Times New Roman"/>
+              </w:rPr>
+              <w:t>értices:</w:t>
+            </w:r>
+          </w:p>
+          <w:p>
+            <w:pPr>
+              <w:jc w:val="both"/>
+              <w:rPr>
+                <w:rFonts w:ascii="Times New Roman" w:hAnsi="Times New Roman" w:cs="Times New Roman"/>
+              </w:rPr>
+            </w:pPr>
+            <w:r>
+              <w:rPr>
+                <w:rFonts w:ascii="Times New Roman" w:hAnsi="Times New Roman" w:cs="Times New Roman"/>
+              </w:rPr>
+              <w:t>1,2,5,7</w:t>
+            </w:r>
+          </w:p>
+          <w:p>
+            <w:pPr>
+              <w:jc w:val="both"/>
+              <w:rPr>
+                <w:rFonts w:ascii="Times New Roman" w:hAnsi="Times New Roman" w:cs="Times New Roman"/>
+              </w:rPr>
+            </w:pPr>
+            <w:r>
+              <w:rPr>
+                <w:rFonts w:ascii="Times New Roman" w:hAnsi="Times New Roman" w:cs="Times New Roman"/>
+              </w:rPr>
+              <w:t xml:space="preserve">Y las siguientes aristas </w:t>
+            </w:r>
+          </w:p>
+          <w:p>
+            <w:pPr>
+              <w:jc w:val="both"/>
+              <w:rPr>
+                <w:rFonts w:ascii="Times New Roman" w:hAnsi="Times New Roman" w:cs="Times New Roman"/>
+              </w:rPr>
+            </w:pPr>
+            <w:r>
+              <w:rPr>
+                <w:rFonts w:ascii="Times New Roman" w:hAnsi="Times New Roman" w:cs="Times New Roman"/>
+              </w:rPr>
+              <w:t>(1, 2, 3)</w:t>
+            </w:r>
+          </w:p>
+          <w:p>
+            <w:pPr>
+              <w:jc w:val="both"/>
+              <w:rPr>
+                <w:rFonts w:ascii="Times New Roman" w:hAnsi="Times New Roman" w:cs="Times New Roman"/>
+              </w:rPr>
+            </w:pPr>
+            <w:r>
+              <w:rPr>
+                <w:rFonts w:ascii="Times New Roman" w:hAnsi="Times New Roman" w:cs="Times New Roman"/>
+              </w:rPr>
+              <w:t>(1, 5, 6)</w:t>
+            </w:r>
+          </w:p>
+          <w:p>
+            <w:pPr>
+              <w:jc w:val="both"/>
+              <w:rPr>
+                <w:rFonts w:ascii="Times New Roman" w:hAnsi="Times New Roman" w:cs="Times New Roman"/>
+              </w:rPr>
+            </w:pPr>
+            <w:r>
+              <w:rPr>
+                <w:rFonts w:ascii="Times New Roman" w:hAnsi="Times New Roman" w:cs="Times New Roman"/>
+              </w:rPr>
+              <w:t>(5, 2, 3)</w:t>
+            </w:r>
+          </w:p>
+          <w:p>
+            <w:pPr>
+              <w:jc w:val="both"/>
+              <w:rPr>
+                <w:rFonts w:ascii="Times New Roman" w:hAnsi="Times New Roman" w:cs="Times New Roman"/>
+              </w:rPr>
+            </w:pPr>
+            <w:r>
+              <w:rPr>
+                <w:rFonts w:ascii="Times New Roman" w:hAnsi="Times New Roman" w:cs="Times New Roman"/>
+              </w:rPr>
+              <w:t>(7, 5, 5)</w:t>
+            </w:r>
+          </w:p>
+          <w:p>
+            <w:pPr>
+              <w:jc w:val="both"/>
+              <w:rPr>
+                <w:rFonts w:ascii="Times New Roman" w:hAnsi="Times New Roman" w:cs="Times New Roman"/>
+              </w:rPr>
+            </w:pPr>
+            <w:r>
+              <w:rPr>
+                <w:rFonts w:ascii="Times New Roman" w:hAnsi="Times New Roman" w:cs="Times New Roman"/>
+              </w:rPr>
+              <w:t>(5, 7, 3)</w:t>
+            </w:r>
+          </w:p>
+          <w:p>
+            <w:pPr>
+              <w:jc w:val="both"/>
+              <w:rPr>
+                <w:rFonts w:ascii="Times New Roman" w:hAnsi="Times New Roman" w:cs="Times New Roman"/>
+              </w:rPr>
+            </w:pPr>
+            <w:r>
+              <w:rPr>
+                <w:rFonts w:ascii="Times New Roman" w:hAnsi="Times New Roman" w:cs="Times New Roman"/>
+              </w:rPr>
+              <w:t>(1, 1, 8)</w:t>
+            </w:r>
           </w:p>
         </w:tc>
         <w:tc>
@@ -5465,6 +5836,12 @@
                 <w:rFonts w:ascii="Times New Roman" w:hAnsi="Times New Roman" w:cs="Times New Roman"/>
               </w:rPr>
             </w:pPr>
+            <w:r>
+              <w:rPr>
+                <w:rFonts w:ascii="Times New Roman" w:hAnsi="Times New Roman" w:cs="Times New Roman"/>
+              </w:rPr>
+              <w:t>Val=2</w:t>
+            </w:r>
           </w:p>
         </w:tc>
         <w:tc>
@@ -5478,6 +5855,12 @@
                 <w:rFonts w:ascii="Times New Roman" w:hAnsi="Times New Roman" w:cs="Times New Roman"/>
               </w:rPr>
             </w:pPr>
+            <w:r>
+              <w:rPr>
+                <w:rFonts w:ascii="Times New Roman" w:hAnsi="Times New Roman" w:cs="Times New Roman"/>
+              </w:rPr>
+              <w:t xml:space="preserve">Retorna un vértice de valor 2 que no tiene vértices adyacentes. </w:t>
+            </w:r>
           </w:p>
         </w:tc>
       </w:tr>
@@ -5493,6 +5876,14 @@
                 <w:rFonts w:ascii="Times New Roman" w:hAnsi="Times New Roman" w:cs="Times New Roman"/>
               </w:rPr>
             </w:pPr>
+            <w:proofErr w:type="spellStart"/>
+            <w:r>
+              <w:rPr>
+                <w:rFonts w:ascii="Times New Roman" w:hAnsi="Times New Roman" w:cs="Times New Roman"/>
+              </w:rPr>
+              <w:t>Graph</w:t>
+            </w:r>
+            <w:proofErr w:type="spellEnd"/>
           </w:p>
         </w:tc>
         <w:tc>
@@ -5506,6 +5897,34 @@
                 <w:rFonts w:ascii="Times New Roman" w:hAnsi="Times New Roman" w:cs="Times New Roman"/>
               </w:rPr>
             </w:pPr>
+            <w:r>
+              <w:rPr>
+                <w:rFonts w:ascii="Times New Roman" w:hAnsi="Times New Roman" w:cs="Times New Roman"/>
+              </w:rPr>
+              <w:t>+</w:t>
+            </w:r>
+            <w:proofErr w:type="spellStart"/>
+            <w:r>
+              <w:rPr>
+                <w:rFonts w:ascii="Times New Roman" w:hAnsi="Times New Roman" w:cs="Times New Roman"/>
+              </w:rPr>
+              <w:t>getVertex</w:t>
+            </w:r>
+            <w:proofErr w:type="spellEnd"/>
+            <w:r>
+              <w:rPr>
+                <w:rFonts w:ascii="Times New Roman" w:hAnsi="Times New Roman" w:cs="Times New Roman"/>
+              </w:rPr>
+              <w:t xml:space="preserve">(T): </w:t>
+            </w:r>
+            <w:proofErr w:type="spellStart"/>
+            <w:r>
+              <w:rPr>
+                <w:rFonts w:ascii="Times New Roman" w:hAnsi="Times New Roman" w:cs="Times New Roman"/>
+              </w:rPr>
+              <w:t>Vertex</w:t>
+            </w:r>
+            <w:proofErr w:type="spellEnd"/>
           </w:p>
         </w:tc>
         <w:tc>
@@ -5519,6 +5938,12 @@
                 <w:rFonts w:ascii="Times New Roman" w:hAnsi="Times New Roman" w:cs="Times New Roman"/>
               </w:rPr>
             </w:pPr>
+            <w:r>
+              <w:rPr>
+                <w:rFonts w:ascii="Times New Roman" w:hAnsi="Times New Roman" w:cs="Times New Roman"/>
+              </w:rPr>
+              <w:t>El mismo que el anterior</w:t>
+            </w:r>
           </w:p>
         </w:tc>
         <w:tc>
@@ -5532,6 +5957,12 @@
                 <w:rFonts w:ascii="Times New Roman" w:hAnsi="Times New Roman" w:cs="Times New Roman"/>
               </w:rPr>
             </w:pPr>
+            <w:r>
+              <w:rPr>
+                <w:rFonts w:ascii="Times New Roman" w:hAnsi="Times New Roman" w:cs="Times New Roman"/>
+              </w:rPr>
+              <w:t>Val=1</w:t>
+            </w:r>
           </w:p>
         </w:tc>
         <w:tc>
@@ -5545,6 +5976,12 @@
                 <w:rFonts w:ascii="Times New Roman" w:hAnsi="Times New Roman" w:cs="Times New Roman"/>
               </w:rPr>
             </w:pPr>
+            <w:r>
+              <w:rPr>
+                <w:rFonts w:ascii="Times New Roman" w:hAnsi="Times New Roman" w:cs="Times New Roman"/>
+              </w:rPr>
+              <w:t>Retorna un vértice con valor 1 cuyos vértices adyacentes son 1, 2, 5.</w:t>
+            </w:r>
           </w:p>
         </w:tc>
       </w:tr>
@@ -5560,6 +5997,14 @@
                 <w:rFonts w:ascii="Times New Roman" w:hAnsi="Times New Roman" w:cs="Times New Roman"/>
               </w:rPr>
             </w:pPr>
+            <w:proofErr w:type="spellStart"/>
+            <w:r>
+              <w:rPr>
+                <w:rFonts w:ascii="Times New Roman" w:hAnsi="Times New Roman" w:cs="Times New Roman"/>
+              </w:rPr>
+              <w:t>Graph</w:t>
+            </w:r>
+            <w:proofErr w:type="spellEnd"/>
           </w:p>
         </w:tc>
         <w:tc>
@@ -5573,6 +6018,34 @@
                 <w:rFonts w:ascii="Times New Roman" w:hAnsi="Times New Roman" w:cs="Times New Roman"/>
               </w:rPr>
             </w:pPr>
+            <w:r>
+              <w:rPr>
+                <w:rFonts w:ascii="Times New Roman" w:hAnsi="Times New Roman" w:cs="Times New Roman"/>
+              </w:rPr>
+              <w:t>+</w:t>
+            </w:r>
+            <w:proofErr w:type="spellStart"/>
+            <w:r>
+              <w:rPr>
+                <w:rFonts w:ascii="Times New Roman" w:hAnsi="Times New Roman" w:cs="Times New Roman"/>
+              </w:rPr>
+              <w:t>getVertex</w:t>
+            </w:r>
+            <w:proofErr w:type="spellEnd"/>
+            <w:r>
+              <w:rPr>
+                <w:rFonts w:ascii="Times New Roman" w:hAnsi="Times New Roman" w:cs="Times New Roman"/>
+              </w:rPr>
+              <w:t xml:space="preserve">(T): </w:t>
+            </w:r>
+            <w:proofErr w:type="spellStart"/>
+            <w:r>
+              <w:rPr>
+                <w:rFonts w:ascii="Times New Roman" w:hAnsi="Times New Roman" w:cs="Times New Roman"/>
+              </w:rPr>
+              <w:t>Vertex</w:t>
+            </w:r>
+            <w:proofErr w:type="spellEnd"/>
           </w:p>
         </w:tc>
         <w:tc>
@@ -5586,6 +6059,12 @@
                 <w:rFonts w:ascii="Times New Roman" w:hAnsi="Times New Roman" w:cs="Times New Roman"/>
               </w:rPr>
             </w:pPr>
+            <w:r>
+              <w:rPr>
+                <w:rFonts w:ascii="Times New Roman" w:hAnsi="Times New Roman" w:cs="Times New Roman"/>
+              </w:rPr>
+              <w:t>El mismo que el anterior</w:t>
+            </w:r>
           </w:p>
         </w:tc>
         <w:tc>
@@ -5599,6 +6078,12 @@
                 <w:rFonts w:ascii="Times New Roman" w:hAnsi="Times New Roman" w:cs="Times New Roman"/>
               </w:rPr>
             </w:pPr>
+            <w:r>
+              <w:rPr>
+                <w:rFonts w:ascii="Times New Roman" w:hAnsi="Times New Roman" w:cs="Times New Roman"/>
+              </w:rPr>
+              <w:t>Val=8</w:t>
+            </w:r>
           </w:p>
         </w:tc>
         <w:tc>
@@ -5612,6 +6097,26 @@
                 <w:rFonts w:ascii="Times New Roman" w:hAnsi="Times New Roman" w:cs="Times New Roman"/>
               </w:rPr>
             </w:pPr>
+            <w:r>
+              <w:rPr>
+                <w:rFonts w:ascii="Times New Roman" w:hAnsi="Times New Roman" w:cs="Times New Roman"/>
+              </w:rPr>
+              <w:t xml:space="preserve">Retorna </w:t>
+            </w:r>
+            <w:proofErr w:type="spellStart"/>
+            <w:r>
+              <w:rPr>
+                <w:rFonts w:ascii="Times New Roman" w:hAnsi="Times New Roman" w:cs="Times New Roman"/>
+              </w:rPr>
+              <w:t>null</w:t>
+            </w:r>
+            <w:proofErr w:type="spellEnd"/>
+            <w:r>
+              <w:rPr>
+                <w:rFonts w:ascii="Times New Roman" w:hAnsi="Times New Roman" w:cs="Times New Roman"/>
+              </w:rPr>
+              <w:t>.</w:t>
+            </w:r>
           </w:p>
         </w:tc>
       </w:tr>
@@ -5628,10 +6133,1193 @@
       <w:pPr>
         <w:rPr>
           <w:rFonts w:ascii="Times New Roman" w:hAnsi="Times New Roman" w:cs="Times New Roman"/>
+          <w:sz w:val="24"/>
+        </w:rPr>
+      </w:pPr>
+    </w:p>
+    <w:p>
+      <w:pPr>
+        <w:rPr>
+          <w:rFonts w:ascii="Times New Roman" w:hAnsi="Times New Roman" w:cs="Times New Roman"/>
+          <w:sz w:val="24"/>
+        </w:rPr>
+      </w:pPr>
+    </w:p>
+    <w:tbl>
+      <w:tblPr>
+        <w:tblStyle w:val="Tablaconcuadrcula"/>
+        <w:tblW w:w="0" w:type="auto"/>
+        <w:tblLook w:val="04A0" w:firstRow="1" w:lastRow="0" w:firstColumn="1" w:lastColumn="0" w:noHBand="0" w:noVBand="1"/>
+      </w:tblPr>
+      <w:tblGrid>
+        <w:gridCol w:w="1578"/>
+        <w:gridCol w:w="2081"/>
+        <w:gridCol w:w="2004"/>
+        <w:gridCol w:w="1195"/>
+        <w:gridCol w:w="1970"/>
+      </w:tblGrid>
+      <w:tr>
+        <w:tc>
+          <w:tcPr>
+            <w:tcW w:w="8828" w:type="dxa"/>
+            <w:gridSpan w:val="5"/>
+          </w:tcPr>
+          <w:p>
+            <w:pPr>
+              <w:jc w:val="both"/>
+              <w:rPr>
+                <w:rFonts w:ascii="Times New Roman" w:hAnsi="Times New Roman" w:cs="Times New Roman"/>
+              </w:rPr>
+            </w:pPr>
+            <w:r>
+              <w:rPr>
+                <w:rFonts w:ascii="Times New Roman" w:hAnsi="Times New Roman" w:cs="Times New Roman"/>
+              </w:rPr>
+              <w:lastRenderedPageBreak/>
+              <w:t>Prueba 6</w:t>
+            </w:r>
+            <w:r>
+              <w:rPr>
+                <w:rFonts w:ascii="Times New Roman" w:hAnsi="Times New Roman" w:cs="Times New Roman"/>
+              </w:rPr>
+              <w:t xml:space="preserve">: </w:t>
+            </w:r>
+            <w:r>
+              <w:rPr>
+                <w:rFonts w:ascii="Times New Roman" w:hAnsi="Times New Roman" w:cs="Times New Roman"/>
+              </w:rPr>
+              <w:t xml:space="preserve">Verifica que el método </w:t>
+            </w:r>
+            <w:proofErr w:type="spellStart"/>
+            <w:r>
+              <w:rPr>
+                <w:rFonts w:ascii="Times New Roman" w:hAnsi="Times New Roman" w:cs="Times New Roman"/>
+              </w:rPr>
+              <w:t>areAdjacent</w:t>
+            </w:r>
+            <w:proofErr w:type="spellEnd"/>
+            <w:r>
+              <w:rPr>
+                <w:rFonts w:ascii="Times New Roman" w:hAnsi="Times New Roman" w:cs="Times New Roman"/>
+              </w:rPr>
+              <w:t xml:space="preserve"> </w:t>
+            </w:r>
+            <w:r>
+              <w:rPr>
+                <w:rFonts w:ascii="Times New Roman" w:hAnsi="Times New Roman" w:cs="Times New Roman"/>
+              </w:rPr>
+              <w:t xml:space="preserve">retorna true si dos </w:t>
+            </w:r>
+            <w:proofErr w:type="spellStart"/>
+            <w:r>
+              <w:rPr>
+                <w:rFonts w:ascii="Times New Roman" w:hAnsi="Times New Roman" w:cs="Times New Roman"/>
+              </w:rPr>
+              <w:t>vertices</w:t>
+            </w:r>
+            <w:proofErr w:type="spellEnd"/>
+            <w:r>
+              <w:rPr>
+                <w:rFonts w:ascii="Times New Roman" w:hAnsi="Times New Roman" w:cs="Times New Roman"/>
+              </w:rPr>
+              <w:t xml:space="preserve"> son adyacentes en el grafo.</w:t>
+            </w:r>
+          </w:p>
+        </w:tc>
+      </w:tr>
+      <w:tr>
+        <w:tc>
+          <w:tcPr>
+            <w:tcW w:w="1673" w:type="dxa"/>
+          </w:tcPr>
+          <w:p>
+            <w:pPr>
+              <w:jc w:val="both"/>
+              <w:rPr>
+                <w:rFonts w:ascii="Times New Roman" w:hAnsi="Times New Roman" w:cs="Times New Roman"/>
+              </w:rPr>
+            </w:pPr>
+            <w:r>
+              <w:rPr>
+                <w:rFonts w:ascii="Times New Roman" w:hAnsi="Times New Roman" w:cs="Times New Roman"/>
+              </w:rPr>
+              <w:t>Clase</w:t>
+            </w:r>
+          </w:p>
+        </w:tc>
+        <w:tc>
+          <w:tcPr>
+            <w:tcW w:w="1739" w:type="dxa"/>
+          </w:tcPr>
+          <w:p>
+            <w:pPr>
+              <w:jc w:val="both"/>
+              <w:rPr>
+                <w:rFonts w:ascii="Times New Roman" w:hAnsi="Times New Roman" w:cs="Times New Roman"/>
+              </w:rPr>
+            </w:pPr>
+            <w:r>
+              <w:rPr>
+                <w:rFonts w:ascii="Times New Roman" w:hAnsi="Times New Roman" w:cs="Times New Roman"/>
+              </w:rPr>
+              <w:t>Método</w:t>
+            </w:r>
+          </w:p>
+        </w:tc>
+        <w:tc>
+          <w:tcPr>
+            <w:tcW w:w="2112" w:type="dxa"/>
+          </w:tcPr>
+          <w:p>
+            <w:pPr>
+              <w:jc w:val="both"/>
+              <w:rPr>
+                <w:rFonts w:ascii="Times New Roman" w:hAnsi="Times New Roman" w:cs="Times New Roman"/>
+              </w:rPr>
+            </w:pPr>
+            <w:r>
+              <w:rPr>
+                <w:rFonts w:ascii="Times New Roman" w:hAnsi="Times New Roman" w:cs="Times New Roman"/>
+              </w:rPr>
+              <w:t>Escenario</w:t>
+            </w:r>
+          </w:p>
+        </w:tc>
+        <w:tc>
+          <w:tcPr>
+            <w:tcW w:w="1230" w:type="dxa"/>
+          </w:tcPr>
+          <w:p>
+            <w:pPr>
+              <w:jc w:val="both"/>
+              <w:rPr>
+                <w:rFonts w:ascii="Times New Roman" w:hAnsi="Times New Roman" w:cs="Times New Roman"/>
+              </w:rPr>
+            </w:pPr>
+            <w:r>
+              <w:rPr>
+                <w:rFonts w:ascii="Times New Roman" w:hAnsi="Times New Roman" w:cs="Times New Roman"/>
+              </w:rPr>
+              <w:t>Entrada</w:t>
+            </w:r>
+          </w:p>
+        </w:tc>
+        <w:tc>
+          <w:tcPr>
+            <w:tcW w:w="2074" w:type="dxa"/>
+          </w:tcPr>
+          <w:p>
+            <w:pPr>
+              <w:jc w:val="both"/>
+              <w:rPr>
+                <w:rFonts w:ascii="Times New Roman" w:hAnsi="Times New Roman" w:cs="Times New Roman"/>
+              </w:rPr>
+            </w:pPr>
+            <w:r>
+              <w:rPr>
+                <w:rFonts w:ascii="Times New Roman" w:hAnsi="Times New Roman" w:cs="Times New Roman"/>
+              </w:rPr>
+              <w:t>Resultado</w:t>
+            </w:r>
+          </w:p>
+        </w:tc>
+      </w:tr>
+      <w:tr>
+        <w:tc>
+          <w:tcPr>
+            <w:tcW w:w="1673" w:type="dxa"/>
+          </w:tcPr>
+          <w:p>
+            <w:pPr>
+              <w:jc w:val="both"/>
+              <w:rPr>
+                <w:rFonts w:ascii="Times New Roman" w:hAnsi="Times New Roman" w:cs="Times New Roman"/>
+              </w:rPr>
+            </w:pPr>
+            <w:proofErr w:type="spellStart"/>
+            <w:r>
+              <w:rPr>
+                <w:rFonts w:ascii="Times New Roman" w:hAnsi="Times New Roman" w:cs="Times New Roman"/>
+              </w:rPr>
+              <w:t>Graph</w:t>
+            </w:r>
+            <w:proofErr w:type="spellEnd"/>
+          </w:p>
+        </w:tc>
+        <w:tc>
+          <w:tcPr>
+            <w:tcW w:w="1739" w:type="dxa"/>
+          </w:tcPr>
+          <w:p>
+            <w:pPr>
+              <w:jc w:val="both"/>
+              <w:rPr>
+                <w:rFonts w:ascii="Times New Roman" w:hAnsi="Times New Roman" w:cs="Times New Roman"/>
+                <w:lang w:val="en-US"/>
+              </w:rPr>
+            </w:pPr>
+            <w:r>
+              <w:rPr>
+                <w:rFonts w:ascii="Times New Roman" w:hAnsi="Times New Roman" w:cs="Times New Roman"/>
+                <w:lang w:val="en-US"/>
+              </w:rPr>
+              <w:t>+</w:t>
+            </w:r>
+            <w:proofErr w:type="spellStart"/>
+            <w:proofErr w:type="gramStart"/>
+            <w:r>
+              <w:rPr>
+                <w:rFonts w:ascii="Times New Roman" w:hAnsi="Times New Roman" w:cs="Times New Roman"/>
+                <w:lang w:val="en-US"/>
+              </w:rPr>
+              <w:t>areAdjacent</w:t>
+            </w:r>
+            <w:proofErr w:type="spellEnd"/>
+            <w:r>
+              <w:rPr>
+                <w:rFonts w:ascii="Times New Roman" w:hAnsi="Times New Roman" w:cs="Times New Roman"/>
+                <w:lang w:val="en-US"/>
+              </w:rPr>
+              <w:t>(</w:t>
+            </w:r>
+            <w:proofErr w:type="gramEnd"/>
+            <w:r>
+              <w:rPr>
+                <w:rFonts w:ascii="Times New Roman" w:hAnsi="Times New Roman" w:cs="Times New Roman"/>
+                <w:lang w:val="en-US"/>
+              </w:rPr>
+              <w:t xml:space="preserve">Graph, Vertex, Vertex): </w:t>
+            </w:r>
+            <w:proofErr w:type="spellStart"/>
+            <w:r>
+              <w:rPr>
+                <w:rFonts w:ascii="Times New Roman" w:hAnsi="Times New Roman" w:cs="Times New Roman"/>
+                <w:lang w:val="en-US"/>
+              </w:rPr>
+              <w:t>boolean</w:t>
+            </w:r>
+            <w:proofErr w:type="spellEnd"/>
+          </w:p>
+        </w:tc>
+        <w:tc>
+          <w:tcPr>
+            <w:tcW w:w="2112" w:type="dxa"/>
+          </w:tcPr>
+          <w:p>
+            <w:pPr>
+              <w:jc w:val="both"/>
+              <w:rPr>
+                <w:rFonts w:ascii="Times New Roman" w:hAnsi="Times New Roman" w:cs="Times New Roman"/>
+              </w:rPr>
+            </w:pPr>
+            <w:r>
+              <w:rPr>
+                <w:rFonts w:ascii="Times New Roman" w:hAnsi="Times New Roman" w:cs="Times New Roman"/>
+              </w:rPr>
+              <w:t>Existe un grafo no dirigido con los siguientes vértices</w:t>
+            </w:r>
+          </w:p>
+          <w:p>
+            <w:pPr>
+              <w:jc w:val="both"/>
+              <w:rPr>
+                <w:rFonts w:ascii="Times New Roman" w:hAnsi="Times New Roman" w:cs="Times New Roman"/>
+              </w:rPr>
+            </w:pPr>
+            <w:r>
+              <w:rPr>
+                <w:rFonts w:ascii="Times New Roman" w:hAnsi="Times New Roman" w:cs="Times New Roman"/>
+              </w:rPr>
+              <w:t>1,2,3,4</w:t>
+            </w:r>
+          </w:p>
+          <w:p>
+            <w:pPr>
+              <w:jc w:val="both"/>
+              <w:rPr>
+                <w:rFonts w:ascii="Times New Roman" w:hAnsi="Times New Roman" w:cs="Times New Roman"/>
+              </w:rPr>
+            </w:pPr>
+            <w:r>
+              <w:rPr>
+                <w:rFonts w:ascii="Times New Roman" w:hAnsi="Times New Roman" w:cs="Times New Roman"/>
+              </w:rPr>
+              <w:t>Y las siguientes aristas</w:t>
+            </w:r>
+          </w:p>
+          <w:p>
+            <w:pPr>
+              <w:jc w:val="both"/>
+              <w:rPr>
+                <w:rFonts w:ascii="Times New Roman" w:hAnsi="Times New Roman" w:cs="Times New Roman"/>
+              </w:rPr>
+            </w:pPr>
+            <w:r>
+              <w:rPr>
+                <w:rFonts w:ascii="Times New Roman" w:hAnsi="Times New Roman" w:cs="Times New Roman"/>
+              </w:rPr>
+              <w:t>(1,2,1)</w:t>
+            </w:r>
+          </w:p>
+          <w:p>
+            <w:pPr>
+              <w:jc w:val="both"/>
+              <w:rPr>
+                <w:rFonts w:ascii="Times New Roman" w:hAnsi="Times New Roman" w:cs="Times New Roman"/>
+              </w:rPr>
+            </w:pPr>
+            <w:r>
+              <w:rPr>
+                <w:rFonts w:ascii="Times New Roman" w:hAnsi="Times New Roman" w:cs="Times New Roman"/>
+              </w:rPr>
+              <w:t>(2,3,1)</w:t>
+            </w:r>
+          </w:p>
+          <w:p>
+            <w:pPr>
+              <w:jc w:val="both"/>
+              <w:rPr>
+                <w:rFonts w:ascii="Times New Roman" w:hAnsi="Times New Roman" w:cs="Times New Roman"/>
+              </w:rPr>
+            </w:pPr>
+            <w:r>
+              <w:rPr>
+                <w:rFonts w:ascii="Times New Roman" w:hAnsi="Times New Roman" w:cs="Times New Roman"/>
+              </w:rPr>
+              <w:t>(3,4,1)</w:t>
+            </w:r>
+          </w:p>
+          <w:p>
+            <w:pPr>
+              <w:jc w:val="both"/>
+              <w:rPr>
+                <w:rFonts w:ascii="Times New Roman" w:hAnsi="Times New Roman" w:cs="Times New Roman"/>
+              </w:rPr>
+            </w:pPr>
+            <w:r>
+              <w:rPr>
+                <w:rFonts w:ascii="Times New Roman" w:hAnsi="Times New Roman" w:cs="Times New Roman"/>
+              </w:rPr>
+              <w:t>(4,1,1)</w:t>
+            </w:r>
+          </w:p>
+        </w:tc>
+        <w:tc>
+          <w:tcPr>
+            <w:tcW w:w="1230" w:type="dxa"/>
+          </w:tcPr>
+          <w:p>
+            <w:pPr>
+              <w:jc w:val="both"/>
+              <w:rPr>
+                <w:rFonts w:ascii="Times New Roman" w:hAnsi="Times New Roman" w:cs="Times New Roman"/>
+              </w:rPr>
+            </w:pPr>
+            <w:r>
+              <w:rPr>
+                <w:rFonts w:ascii="Times New Roman" w:hAnsi="Times New Roman" w:cs="Times New Roman"/>
+              </w:rPr>
+              <w:t>X=1</w:t>
+            </w:r>
+          </w:p>
+          <w:p>
+            <w:pPr>
+              <w:jc w:val="both"/>
+              <w:rPr>
+                <w:rFonts w:ascii="Times New Roman" w:hAnsi="Times New Roman" w:cs="Times New Roman"/>
+              </w:rPr>
+            </w:pPr>
+            <w:r>
+              <w:rPr>
+                <w:rFonts w:ascii="Times New Roman" w:hAnsi="Times New Roman" w:cs="Times New Roman"/>
+              </w:rPr>
+              <w:t>Y=2</w:t>
+            </w:r>
+          </w:p>
+        </w:tc>
+        <w:tc>
+          <w:tcPr>
+            <w:tcW w:w="2074" w:type="dxa"/>
+          </w:tcPr>
+          <w:p>
+            <w:pPr>
+              <w:jc w:val="both"/>
+              <w:rPr>
+                <w:rFonts w:ascii="Times New Roman" w:hAnsi="Times New Roman" w:cs="Times New Roman"/>
+              </w:rPr>
+            </w:pPr>
+            <w:r>
+              <w:rPr>
+                <w:rFonts w:ascii="Times New Roman" w:hAnsi="Times New Roman" w:cs="Times New Roman"/>
+              </w:rPr>
+              <w:t xml:space="preserve">Retorna true. </w:t>
+            </w:r>
+          </w:p>
+        </w:tc>
+      </w:tr>
+      <w:tr>
+        <w:tc>
+          <w:tcPr>
+            <w:tcW w:w="1673" w:type="dxa"/>
+          </w:tcPr>
+          <w:p>
+            <w:pPr>
+              <w:jc w:val="both"/>
+              <w:rPr>
+                <w:rFonts w:ascii="Times New Roman" w:hAnsi="Times New Roman" w:cs="Times New Roman"/>
+              </w:rPr>
+            </w:pPr>
+            <w:proofErr w:type="spellStart"/>
+            <w:r>
+              <w:rPr>
+                <w:rFonts w:ascii="Times New Roman" w:hAnsi="Times New Roman" w:cs="Times New Roman"/>
+              </w:rPr>
+              <w:t>Graph</w:t>
+            </w:r>
+            <w:proofErr w:type="spellEnd"/>
+          </w:p>
+        </w:tc>
+        <w:tc>
+          <w:tcPr>
+            <w:tcW w:w="1739" w:type="dxa"/>
+          </w:tcPr>
+          <w:p>
+            <w:pPr>
+              <w:jc w:val="both"/>
+              <w:rPr>
+                <w:rFonts w:ascii="Times New Roman" w:hAnsi="Times New Roman" w:cs="Times New Roman"/>
+                <w:lang w:val="en-US"/>
+              </w:rPr>
+            </w:pPr>
+            <w:r>
+              <w:rPr>
+                <w:rFonts w:ascii="Times New Roman" w:hAnsi="Times New Roman" w:cs="Times New Roman"/>
+                <w:lang w:val="en-US"/>
+              </w:rPr>
+              <w:t>+</w:t>
+            </w:r>
+            <w:proofErr w:type="spellStart"/>
+            <w:proofErr w:type="gramStart"/>
+            <w:r>
+              <w:rPr>
+                <w:rFonts w:ascii="Times New Roman" w:hAnsi="Times New Roman" w:cs="Times New Roman"/>
+                <w:lang w:val="en-US"/>
+              </w:rPr>
+              <w:t>areAdjacent</w:t>
+            </w:r>
+            <w:proofErr w:type="spellEnd"/>
+            <w:r>
+              <w:rPr>
+                <w:rFonts w:ascii="Times New Roman" w:hAnsi="Times New Roman" w:cs="Times New Roman"/>
+                <w:lang w:val="en-US"/>
+              </w:rPr>
+              <w:t>(</w:t>
+            </w:r>
+            <w:proofErr w:type="gramEnd"/>
+            <w:r>
+              <w:rPr>
+                <w:rFonts w:ascii="Times New Roman" w:hAnsi="Times New Roman" w:cs="Times New Roman"/>
+                <w:lang w:val="en-US"/>
+              </w:rPr>
+              <w:t xml:space="preserve">Graph, Vertex, Vertex): </w:t>
+            </w:r>
+            <w:proofErr w:type="spellStart"/>
+            <w:r>
+              <w:rPr>
+                <w:rFonts w:ascii="Times New Roman" w:hAnsi="Times New Roman" w:cs="Times New Roman"/>
+                <w:lang w:val="en-US"/>
+              </w:rPr>
+              <w:t>boolean</w:t>
+            </w:r>
+            <w:proofErr w:type="spellEnd"/>
+          </w:p>
+        </w:tc>
+        <w:tc>
+          <w:tcPr>
+            <w:tcW w:w="2112" w:type="dxa"/>
+          </w:tcPr>
+          <w:p>
+            <w:pPr>
+              <w:jc w:val="both"/>
+              <w:rPr>
+                <w:rFonts w:ascii="Times New Roman" w:hAnsi="Times New Roman" w:cs="Times New Roman"/>
+              </w:rPr>
+            </w:pPr>
+            <w:r>
+              <w:rPr>
+                <w:rFonts w:ascii="Times New Roman" w:hAnsi="Times New Roman" w:cs="Times New Roman"/>
+              </w:rPr>
+              <w:t>El mismo que el anterior</w:t>
+            </w:r>
+          </w:p>
+        </w:tc>
+        <w:tc>
+          <w:tcPr>
+            <w:tcW w:w="1230" w:type="dxa"/>
+          </w:tcPr>
+          <w:p>
+            <w:pPr>
+              <w:jc w:val="both"/>
+              <w:rPr>
+                <w:rFonts w:ascii="Times New Roman" w:hAnsi="Times New Roman" w:cs="Times New Roman"/>
+              </w:rPr>
+            </w:pPr>
+            <w:r>
+              <w:rPr>
+                <w:rFonts w:ascii="Times New Roman" w:hAnsi="Times New Roman" w:cs="Times New Roman"/>
+              </w:rPr>
+              <w:t>X=1</w:t>
+            </w:r>
+          </w:p>
+          <w:p>
+            <w:pPr>
+              <w:jc w:val="both"/>
+              <w:rPr>
+                <w:rFonts w:ascii="Times New Roman" w:hAnsi="Times New Roman" w:cs="Times New Roman"/>
+              </w:rPr>
+            </w:pPr>
+            <w:r>
+              <w:rPr>
+                <w:rFonts w:ascii="Times New Roman" w:hAnsi="Times New Roman" w:cs="Times New Roman"/>
+              </w:rPr>
+              <w:t>Y=3</w:t>
+            </w:r>
+          </w:p>
+        </w:tc>
+        <w:tc>
+          <w:tcPr>
+            <w:tcW w:w="2074" w:type="dxa"/>
+          </w:tcPr>
+          <w:p>
+            <w:pPr>
+              <w:jc w:val="both"/>
+              <w:rPr>
+                <w:rFonts w:ascii="Times New Roman" w:hAnsi="Times New Roman" w:cs="Times New Roman"/>
+              </w:rPr>
+            </w:pPr>
+            <w:r>
+              <w:rPr>
+                <w:rFonts w:ascii="Times New Roman" w:hAnsi="Times New Roman" w:cs="Times New Roman"/>
+              </w:rPr>
+              <w:t>Retorna false</w:t>
+            </w:r>
+          </w:p>
+        </w:tc>
+      </w:tr>
+      <w:tr>
+        <w:tc>
+          <w:tcPr>
+            <w:tcW w:w="1673" w:type="dxa"/>
+          </w:tcPr>
+          <w:p>
+            <w:pPr>
+              <w:jc w:val="both"/>
+              <w:rPr>
+                <w:rFonts w:ascii="Times New Roman" w:hAnsi="Times New Roman" w:cs="Times New Roman"/>
+              </w:rPr>
+            </w:pPr>
+            <w:proofErr w:type="spellStart"/>
+            <w:r>
+              <w:rPr>
+                <w:rFonts w:ascii="Times New Roman" w:hAnsi="Times New Roman" w:cs="Times New Roman"/>
+              </w:rPr>
+              <w:t>Graph</w:t>
+            </w:r>
+            <w:proofErr w:type="spellEnd"/>
+          </w:p>
+        </w:tc>
+        <w:tc>
+          <w:tcPr>
+            <w:tcW w:w="1739" w:type="dxa"/>
+          </w:tcPr>
+          <w:p>
+            <w:pPr>
+              <w:jc w:val="both"/>
+              <w:rPr>
+                <w:rFonts w:ascii="Times New Roman" w:hAnsi="Times New Roman" w:cs="Times New Roman"/>
+                <w:lang w:val="en-US"/>
+              </w:rPr>
+            </w:pPr>
+            <w:r>
+              <w:rPr>
+                <w:rFonts w:ascii="Times New Roman" w:hAnsi="Times New Roman" w:cs="Times New Roman"/>
+                <w:lang w:val="en-US"/>
+              </w:rPr>
+              <w:t>+</w:t>
+            </w:r>
+            <w:proofErr w:type="spellStart"/>
+            <w:proofErr w:type="gramStart"/>
+            <w:r>
+              <w:rPr>
+                <w:rFonts w:ascii="Times New Roman" w:hAnsi="Times New Roman" w:cs="Times New Roman"/>
+                <w:lang w:val="en-US"/>
+              </w:rPr>
+              <w:t>areAdjacent</w:t>
+            </w:r>
+            <w:proofErr w:type="spellEnd"/>
+            <w:r>
+              <w:rPr>
+                <w:rFonts w:ascii="Times New Roman" w:hAnsi="Times New Roman" w:cs="Times New Roman"/>
+                <w:lang w:val="en-US"/>
+              </w:rPr>
+              <w:t>(</w:t>
+            </w:r>
+            <w:proofErr w:type="gramEnd"/>
+            <w:r>
+              <w:rPr>
+                <w:rFonts w:ascii="Times New Roman" w:hAnsi="Times New Roman" w:cs="Times New Roman"/>
+                <w:lang w:val="en-US"/>
+              </w:rPr>
+              <w:t xml:space="preserve">Graph, Vertex, Vertex): </w:t>
+            </w:r>
+            <w:proofErr w:type="spellStart"/>
+            <w:r>
+              <w:rPr>
+                <w:rFonts w:ascii="Times New Roman" w:hAnsi="Times New Roman" w:cs="Times New Roman"/>
+                <w:lang w:val="en-US"/>
+              </w:rPr>
+              <w:t>boolean</w:t>
+            </w:r>
+            <w:proofErr w:type="spellEnd"/>
+          </w:p>
+        </w:tc>
+        <w:tc>
+          <w:tcPr>
+            <w:tcW w:w="2112" w:type="dxa"/>
+          </w:tcPr>
+          <w:p>
+            <w:pPr>
+              <w:jc w:val="both"/>
+              <w:rPr>
+                <w:rFonts w:ascii="Times New Roman" w:hAnsi="Times New Roman" w:cs="Times New Roman"/>
+              </w:rPr>
+            </w:pPr>
+            <w:r>
+              <w:rPr>
+                <w:rFonts w:ascii="Times New Roman" w:hAnsi="Times New Roman" w:cs="Times New Roman"/>
+              </w:rPr>
+              <w:t xml:space="preserve">Existe un grafo </w:t>
+            </w:r>
+            <w:r>
+              <w:rPr>
+                <w:rFonts w:ascii="Times New Roman" w:hAnsi="Times New Roman" w:cs="Times New Roman"/>
+              </w:rPr>
+              <w:t xml:space="preserve">dirigido </w:t>
+            </w:r>
+            <w:r>
+              <w:rPr>
+                <w:rFonts w:ascii="Times New Roman" w:hAnsi="Times New Roman" w:cs="Times New Roman"/>
+              </w:rPr>
+              <w:t>con los siguientes v</w:t>
+            </w:r>
+            <w:r>
+              <w:rPr>
+                <w:rFonts w:ascii="Times New Roman" w:hAnsi="Times New Roman" w:cs="Times New Roman"/>
+              </w:rPr>
+              <w:t>értices:</w:t>
+            </w:r>
+          </w:p>
+          <w:p>
+            <w:pPr>
+              <w:jc w:val="both"/>
+              <w:rPr>
+                <w:rFonts w:ascii="Times New Roman" w:hAnsi="Times New Roman" w:cs="Times New Roman"/>
+              </w:rPr>
+            </w:pPr>
+            <w:r>
+              <w:rPr>
+                <w:rFonts w:ascii="Times New Roman" w:hAnsi="Times New Roman" w:cs="Times New Roman"/>
+              </w:rPr>
+              <w:t>1,2,5,7</w:t>
+            </w:r>
+          </w:p>
+          <w:p>
+            <w:pPr>
+              <w:jc w:val="both"/>
+              <w:rPr>
+                <w:rFonts w:ascii="Times New Roman" w:hAnsi="Times New Roman" w:cs="Times New Roman"/>
+              </w:rPr>
+            </w:pPr>
+            <w:r>
+              <w:rPr>
+                <w:rFonts w:ascii="Times New Roman" w:hAnsi="Times New Roman" w:cs="Times New Roman"/>
+              </w:rPr>
+              <w:t xml:space="preserve">Y las siguientes aristas </w:t>
+            </w:r>
+          </w:p>
+          <w:p>
+            <w:pPr>
+              <w:jc w:val="both"/>
+              <w:rPr>
+                <w:rFonts w:ascii="Times New Roman" w:hAnsi="Times New Roman" w:cs="Times New Roman"/>
+              </w:rPr>
+            </w:pPr>
+            <w:r>
+              <w:rPr>
+                <w:rFonts w:ascii="Times New Roman" w:hAnsi="Times New Roman" w:cs="Times New Roman"/>
+              </w:rPr>
+              <w:t>(1, 2, 3)</w:t>
+            </w:r>
+          </w:p>
+          <w:p>
+            <w:pPr>
+              <w:jc w:val="both"/>
+              <w:rPr>
+                <w:rFonts w:ascii="Times New Roman" w:hAnsi="Times New Roman" w:cs="Times New Roman"/>
+              </w:rPr>
+            </w:pPr>
+            <w:r>
+              <w:rPr>
+                <w:rFonts w:ascii="Times New Roman" w:hAnsi="Times New Roman" w:cs="Times New Roman"/>
+              </w:rPr>
+              <w:t>(1, 5, 6)</w:t>
+            </w:r>
+          </w:p>
+          <w:p>
+            <w:pPr>
+              <w:jc w:val="both"/>
+              <w:rPr>
+                <w:rFonts w:ascii="Times New Roman" w:hAnsi="Times New Roman" w:cs="Times New Roman"/>
+              </w:rPr>
+            </w:pPr>
+            <w:r>
+              <w:rPr>
+                <w:rFonts w:ascii="Times New Roman" w:hAnsi="Times New Roman" w:cs="Times New Roman"/>
+              </w:rPr>
+              <w:t>(5, 2, 3)</w:t>
+            </w:r>
+          </w:p>
+          <w:p>
+            <w:pPr>
+              <w:jc w:val="both"/>
+              <w:rPr>
+                <w:rFonts w:ascii="Times New Roman" w:hAnsi="Times New Roman" w:cs="Times New Roman"/>
+              </w:rPr>
+            </w:pPr>
+            <w:r>
+              <w:rPr>
+                <w:rFonts w:ascii="Times New Roman" w:hAnsi="Times New Roman" w:cs="Times New Roman"/>
+              </w:rPr>
+              <w:t>(7, 5, 5)</w:t>
+            </w:r>
+          </w:p>
+          <w:p>
+            <w:pPr>
+              <w:jc w:val="both"/>
+              <w:rPr>
+                <w:rFonts w:ascii="Times New Roman" w:hAnsi="Times New Roman" w:cs="Times New Roman"/>
+              </w:rPr>
+            </w:pPr>
+            <w:r>
+              <w:rPr>
+                <w:rFonts w:ascii="Times New Roman" w:hAnsi="Times New Roman" w:cs="Times New Roman"/>
+              </w:rPr>
+              <w:t>(5, 7, 3)</w:t>
+            </w:r>
+          </w:p>
+          <w:p>
+            <w:pPr>
+              <w:jc w:val="both"/>
+              <w:rPr>
+                <w:rFonts w:ascii="Times New Roman" w:hAnsi="Times New Roman" w:cs="Times New Roman"/>
+              </w:rPr>
+            </w:pPr>
+            <w:r>
+              <w:rPr>
+                <w:rFonts w:ascii="Times New Roman" w:hAnsi="Times New Roman" w:cs="Times New Roman"/>
+              </w:rPr>
+              <w:t>(1, 1, 8)</w:t>
+            </w:r>
+          </w:p>
+        </w:tc>
+        <w:tc>
+          <w:tcPr>
+            <w:tcW w:w="1230" w:type="dxa"/>
+          </w:tcPr>
+          <w:p>
+            <w:pPr>
+              <w:jc w:val="both"/>
+              <w:rPr>
+                <w:rFonts w:ascii="Times New Roman" w:hAnsi="Times New Roman" w:cs="Times New Roman"/>
+              </w:rPr>
+            </w:pPr>
+            <w:r>
+              <w:rPr>
+                <w:rFonts w:ascii="Times New Roman" w:hAnsi="Times New Roman" w:cs="Times New Roman"/>
+              </w:rPr>
+              <w:t>X=1</w:t>
+            </w:r>
+          </w:p>
+          <w:p>
+            <w:pPr>
+              <w:jc w:val="both"/>
+              <w:rPr>
+                <w:rFonts w:ascii="Times New Roman" w:hAnsi="Times New Roman" w:cs="Times New Roman"/>
+              </w:rPr>
+            </w:pPr>
+            <w:r>
+              <w:rPr>
+                <w:rFonts w:ascii="Times New Roman" w:hAnsi="Times New Roman" w:cs="Times New Roman"/>
+              </w:rPr>
+              <w:t>Y=2</w:t>
+            </w:r>
+          </w:p>
+        </w:tc>
+        <w:tc>
+          <w:tcPr>
+            <w:tcW w:w="2074" w:type="dxa"/>
+          </w:tcPr>
+          <w:p>
+            <w:pPr>
+              <w:jc w:val="both"/>
+              <w:rPr>
+                <w:rFonts w:ascii="Times New Roman" w:hAnsi="Times New Roman" w:cs="Times New Roman"/>
+              </w:rPr>
+            </w:pPr>
+            <w:r>
+              <w:rPr>
+                <w:rFonts w:ascii="Times New Roman" w:hAnsi="Times New Roman" w:cs="Times New Roman"/>
+              </w:rPr>
+              <w:t>Retorna true</w:t>
+            </w:r>
+            <w:r>
+              <w:rPr>
+                <w:rFonts w:ascii="Times New Roman" w:hAnsi="Times New Roman" w:cs="Times New Roman"/>
+              </w:rPr>
+              <w:t xml:space="preserve"> </w:t>
+            </w:r>
+          </w:p>
+        </w:tc>
+      </w:tr>
+      <w:tr>
+        <w:tc>
+          <w:tcPr>
+            <w:tcW w:w="1673" w:type="dxa"/>
+          </w:tcPr>
+          <w:p>
+            <w:pPr>
+              <w:jc w:val="both"/>
+              <w:rPr>
+                <w:rFonts w:ascii="Times New Roman" w:hAnsi="Times New Roman" w:cs="Times New Roman"/>
+              </w:rPr>
+            </w:pPr>
+            <w:proofErr w:type="spellStart"/>
+            <w:r>
+              <w:rPr>
+                <w:rFonts w:ascii="Times New Roman" w:hAnsi="Times New Roman" w:cs="Times New Roman"/>
+              </w:rPr>
+              <w:t>Graph</w:t>
+            </w:r>
+            <w:proofErr w:type="spellEnd"/>
+          </w:p>
+        </w:tc>
+        <w:tc>
+          <w:tcPr>
+            <w:tcW w:w="1739" w:type="dxa"/>
+          </w:tcPr>
+          <w:p>
+            <w:pPr>
+              <w:jc w:val="both"/>
+              <w:rPr>
+                <w:rFonts w:ascii="Times New Roman" w:hAnsi="Times New Roman" w:cs="Times New Roman"/>
+                <w:lang w:val="en-US"/>
+              </w:rPr>
+            </w:pPr>
+            <w:r>
+              <w:rPr>
+                <w:rFonts w:ascii="Times New Roman" w:hAnsi="Times New Roman" w:cs="Times New Roman"/>
+                <w:lang w:val="en-US"/>
+              </w:rPr>
+              <w:t>+</w:t>
+            </w:r>
+            <w:proofErr w:type="spellStart"/>
+            <w:proofErr w:type="gramStart"/>
+            <w:r>
+              <w:rPr>
+                <w:rFonts w:ascii="Times New Roman" w:hAnsi="Times New Roman" w:cs="Times New Roman"/>
+                <w:lang w:val="en-US"/>
+              </w:rPr>
+              <w:t>areAdjacent</w:t>
+            </w:r>
+            <w:proofErr w:type="spellEnd"/>
+            <w:r>
+              <w:rPr>
+                <w:rFonts w:ascii="Times New Roman" w:hAnsi="Times New Roman" w:cs="Times New Roman"/>
+                <w:lang w:val="en-US"/>
+              </w:rPr>
+              <w:t>(</w:t>
+            </w:r>
+            <w:proofErr w:type="gramEnd"/>
+            <w:r>
+              <w:rPr>
+                <w:rFonts w:ascii="Times New Roman" w:hAnsi="Times New Roman" w:cs="Times New Roman"/>
+                <w:lang w:val="en-US"/>
+              </w:rPr>
+              <w:t xml:space="preserve">Graph, Vertex, Vertex): </w:t>
+            </w:r>
+            <w:proofErr w:type="spellStart"/>
+            <w:r>
+              <w:rPr>
+                <w:rFonts w:ascii="Times New Roman" w:hAnsi="Times New Roman" w:cs="Times New Roman"/>
+                <w:lang w:val="en-US"/>
+              </w:rPr>
+              <w:t>boolean</w:t>
+            </w:r>
+            <w:proofErr w:type="spellEnd"/>
+          </w:p>
+        </w:tc>
+        <w:tc>
+          <w:tcPr>
+            <w:tcW w:w="2112" w:type="dxa"/>
+          </w:tcPr>
+          <w:p>
+            <w:pPr>
+              <w:jc w:val="both"/>
+              <w:rPr>
+                <w:rFonts w:ascii="Times New Roman" w:hAnsi="Times New Roman" w:cs="Times New Roman"/>
+              </w:rPr>
+            </w:pPr>
+            <w:r>
+              <w:rPr>
+                <w:rFonts w:ascii="Times New Roman" w:hAnsi="Times New Roman" w:cs="Times New Roman"/>
+              </w:rPr>
+              <w:t>El mismo que el anterior</w:t>
+            </w:r>
+          </w:p>
+        </w:tc>
+        <w:tc>
+          <w:tcPr>
+            <w:tcW w:w="1230" w:type="dxa"/>
+          </w:tcPr>
+          <w:p>
+            <w:pPr>
+              <w:jc w:val="both"/>
+              <w:rPr>
+                <w:rFonts w:ascii="Times New Roman" w:hAnsi="Times New Roman" w:cs="Times New Roman"/>
+              </w:rPr>
+            </w:pPr>
+            <w:r>
+              <w:rPr>
+                <w:rFonts w:ascii="Times New Roman" w:hAnsi="Times New Roman" w:cs="Times New Roman"/>
+              </w:rPr>
+              <w:t>X=2</w:t>
+            </w:r>
+          </w:p>
+          <w:p>
+            <w:pPr>
+              <w:jc w:val="both"/>
+              <w:rPr>
+                <w:rFonts w:ascii="Times New Roman" w:hAnsi="Times New Roman" w:cs="Times New Roman"/>
+              </w:rPr>
+            </w:pPr>
+            <w:r>
+              <w:rPr>
+                <w:rFonts w:ascii="Times New Roman" w:hAnsi="Times New Roman" w:cs="Times New Roman"/>
+              </w:rPr>
+              <w:t>Y=1</w:t>
+            </w:r>
+          </w:p>
+        </w:tc>
+        <w:tc>
+          <w:tcPr>
+            <w:tcW w:w="2074" w:type="dxa"/>
+          </w:tcPr>
+          <w:p>
+            <w:pPr>
+              <w:jc w:val="both"/>
+              <w:rPr>
+                <w:rFonts w:ascii="Times New Roman" w:hAnsi="Times New Roman" w:cs="Times New Roman"/>
+              </w:rPr>
+            </w:pPr>
+            <w:r>
+              <w:rPr>
+                <w:rFonts w:ascii="Times New Roman" w:hAnsi="Times New Roman" w:cs="Times New Roman"/>
+              </w:rPr>
+              <w:t xml:space="preserve">Retorna </w:t>
+            </w:r>
+            <w:r>
+              <w:rPr>
+                <w:rFonts w:ascii="Times New Roman" w:hAnsi="Times New Roman" w:cs="Times New Roman"/>
+              </w:rPr>
+              <w:t>false</w:t>
+            </w:r>
+          </w:p>
+        </w:tc>
+      </w:tr>
+      <w:tr>
+        <w:tc>
+          <w:tcPr>
+            <w:tcW w:w="1673" w:type="dxa"/>
+          </w:tcPr>
+          <w:p>
+            <w:pPr>
+              <w:jc w:val="both"/>
+              <w:rPr>
+                <w:rFonts w:ascii="Times New Roman" w:hAnsi="Times New Roman" w:cs="Times New Roman"/>
+              </w:rPr>
+            </w:pPr>
+            <w:proofErr w:type="spellStart"/>
+            <w:r>
+              <w:rPr>
+                <w:rFonts w:ascii="Times New Roman" w:hAnsi="Times New Roman" w:cs="Times New Roman"/>
+              </w:rPr>
+              <w:t>Graph</w:t>
+            </w:r>
+            <w:proofErr w:type="spellEnd"/>
+          </w:p>
+        </w:tc>
+        <w:tc>
+          <w:tcPr>
+            <w:tcW w:w="1739" w:type="dxa"/>
+          </w:tcPr>
+          <w:p>
+            <w:pPr>
+              <w:jc w:val="both"/>
+              <w:rPr>
+                <w:rFonts w:ascii="Times New Roman" w:hAnsi="Times New Roman" w:cs="Times New Roman"/>
+                <w:lang w:val="en-US"/>
+              </w:rPr>
+            </w:pPr>
+            <w:r>
+              <w:rPr>
+                <w:rFonts w:ascii="Times New Roman" w:hAnsi="Times New Roman" w:cs="Times New Roman"/>
+                <w:lang w:val="en-US"/>
+              </w:rPr>
+              <w:t>+</w:t>
+            </w:r>
+            <w:proofErr w:type="spellStart"/>
+            <w:proofErr w:type="gramStart"/>
+            <w:r>
+              <w:rPr>
+                <w:rFonts w:ascii="Times New Roman" w:hAnsi="Times New Roman" w:cs="Times New Roman"/>
+                <w:lang w:val="en-US"/>
+              </w:rPr>
+              <w:t>areAdjacent</w:t>
+            </w:r>
+            <w:proofErr w:type="spellEnd"/>
+            <w:r>
+              <w:rPr>
+                <w:rFonts w:ascii="Times New Roman" w:hAnsi="Times New Roman" w:cs="Times New Roman"/>
+                <w:lang w:val="en-US"/>
+              </w:rPr>
+              <w:t>(</w:t>
+            </w:r>
+            <w:proofErr w:type="gramEnd"/>
+            <w:r>
+              <w:rPr>
+                <w:rFonts w:ascii="Times New Roman" w:hAnsi="Times New Roman" w:cs="Times New Roman"/>
+                <w:lang w:val="en-US"/>
+              </w:rPr>
+              <w:t xml:space="preserve">Graph, Vertex, Vertex): </w:t>
+            </w:r>
+            <w:proofErr w:type="spellStart"/>
+            <w:r>
+              <w:rPr>
+                <w:rFonts w:ascii="Times New Roman" w:hAnsi="Times New Roman" w:cs="Times New Roman"/>
+                <w:lang w:val="en-US"/>
+              </w:rPr>
+              <w:t>boolean</w:t>
+            </w:r>
+            <w:proofErr w:type="spellEnd"/>
+          </w:p>
+        </w:tc>
+        <w:tc>
+          <w:tcPr>
+            <w:tcW w:w="2112" w:type="dxa"/>
+          </w:tcPr>
+          <w:p>
+            <w:pPr>
+              <w:jc w:val="both"/>
+              <w:rPr>
+                <w:rFonts w:ascii="Times New Roman" w:hAnsi="Times New Roman" w:cs="Times New Roman"/>
+              </w:rPr>
+            </w:pPr>
+            <w:r>
+              <w:rPr>
+                <w:rFonts w:ascii="Times New Roman" w:hAnsi="Times New Roman" w:cs="Times New Roman"/>
+              </w:rPr>
+              <w:t>El mismo que el anterior</w:t>
+            </w:r>
+          </w:p>
+        </w:tc>
+        <w:tc>
+          <w:tcPr>
+            <w:tcW w:w="1230" w:type="dxa"/>
+          </w:tcPr>
+          <w:p>
+            <w:pPr>
+              <w:jc w:val="both"/>
+              <w:rPr>
+                <w:rFonts w:ascii="Times New Roman" w:hAnsi="Times New Roman" w:cs="Times New Roman"/>
+              </w:rPr>
+            </w:pPr>
+            <w:r>
+              <w:rPr>
+                <w:rFonts w:ascii="Times New Roman" w:hAnsi="Times New Roman" w:cs="Times New Roman"/>
+              </w:rPr>
+              <w:t>X=1</w:t>
+            </w:r>
+          </w:p>
+          <w:p>
+            <w:pPr>
+              <w:jc w:val="both"/>
+              <w:rPr>
+                <w:rFonts w:ascii="Times New Roman" w:hAnsi="Times New Roman" w:cs="Times New Roman"/>
+              </w:rPr>
+            </w:pPr>
+            <w:r>
+              <w:rPr>
+                <w:rFonts w:ascii="Times New Roman" w:hAnsi="Times New Roman" w:cs="Times New Roman"/>
+              </w:rPr>
+              <w:t>Y=1</w:t>
+            </w:r>
+          </w:p>
+        </w:tc>
+        <w:tc>
+          <w:tcPr>
+            <w:tcW w:w="2074" w:type="dxa"/>
+          </w:tcPr>
+          <w:p>
+            <w:pPr>
+              <w:jc w:val="both"/>
+              <w:rPr>
+                <w:rFonts w:ascii="Times New Roman" w:hAnsi="Times New Roman" w:cs="Times New Roman"/>
+              </w:rPr>
+            </w:pPr>
+            <w:r>
+              <w:rPr>
+                <w:rFonts w:ascii="Times New Roman" w:hAnsi="Times New Roman" w:cs="Times New Roman"/>
+              </w:rPr>
+              <w:t xml:space="preserve">Retorna </w:t>
+            </w:r>
+            <w:r>
+              <w:rPr>
+                <w:rFonts w:ascii="Times New Roman" w:hAnsi="Times New Roman" w:cs="Times New Roman"/>
+              </w:rPr>
+              <w:t>true</w:t>
+            </w:r>
+          </w:p>
+        </w:tc>
+      </w:tr>
+    </w:tbl>
+    <w:p>
+      <w:pPr>
+        <w:rPr>
+          <w:rFonts w:ascii="Times New Roman" w:hAnsi="Times New Roman" w:cs="Times New Roman"/>
+          <w:sz w:val="24"/>
+        </w:rPr>
+      </w:pPr>
+    </w:p>
+    <w:p>
+      <w:pPr>
+        <w:rPr>
+          <w:rFonts w:ascii="Times New Roman" w:hAnsi="Times New Roman" w:cs="Times New Roman"/>
           <w:i/>
           <w:sz w:val="24"/>
         </w:rPr>
       </w:pPr>
+      <w:bookmarkStart w:id="1" w:name="_GoBack"/>
+      <w:bookmarkEnd w:id="1"/>
       <w:r>
         <w:rPr>
           <w:rFonts w:ascii="Times New Roman" w:hAnsi="Times New Roman" w:cs="Times New Roman"/>
@@ -5671,7 +7359,7 @@
               <w:rPr>
                 <w:rFonts w:ascii="Times New Roman" w:hAnsi="Times New Roman" w:cs="Times New Roman"/>
               </w:rPr>
-              <w:t>Prueba 5</w:t>
+              <w:t>Prueba 7</w:t>
             </w:r>
             <w:r>
               <w:rPr>
@@ -6187,7 +7875,7 @@
               <w:rPr>
                 <w:rFonts w:ascii="Times New Roman" w:hAnsi="Times New Roman" w:cs="Times New Roman"/>
               </w:rPr>
-              <w:t>Prueba 6</w:t>
+              <w:t>Prueba 8</w:t>
             </w:r>
             <w:r>
               <w:rPr>
@@ -6675,7 +8363,7 @@
               <w:rPr>
                 <w:rFonts w:ascii="Times New Roman" w:hAnsi="Times New Roman" w:cs="Times New Roman"/>
               </w:rPr>
-              <w:t>Prueba 7</w:t>
+              <w:t>Prueba 9</w:t>
             </w:r>
             <w:r>
               <w:rPr>

</xml_diff>

<commit_message>
Terminados diseños de casos de pruebas
</commit_message>
<xml_diff>
--- a/Método de la ingeniería/Primera Entrega.docx
+++ b/Método de la ingeniería/Primera Entrega.docx
@@ -382,14 +382,7 @@
           <w:rFonts w:ascii="Times New Roman" w:hAnsi="Times New Roman" w:cs="Times New Roman"/>
           <w:sz w:val="24"/>
         </w:rPr>
-        <w:t>Sarah Winchester era una</w:t>
-      </w:r>
-      <w:r>
-        <w:rPr>
-          <w:rFonts w:ascii="Times New Roman" w:hAnsi="Times New Roman" w:cs="Times New Roman"/>
-          <w:sz w:val="24"/>
-        </w:rPr>
-        <w:t xml:space="preserve"> anciana millonaria heredera del imperio Winchester, una de las empresas más importantes de fabricación de rifles en Estados Unidos, después de que su marido William </w:t>
+        <w:t xml:space="preserve">Sarah Winchester era una anciana millonaria heredera del imperio Winchester, una de las empresas más importantes de fabricación de rifles en Estados Unidos, después de que su marido William </w:t>
       </w:r>
       <w:proofErr w:type="spellStart"/>
       <w:r>
@@ -625,8 +618,8 @@
         <w:lastRenderedPageBreak/>
         <w:drawing>
           <wp:inline distT="0" distB="0" distL="0" distR="0">
-            <wp:extent cx="1201003" cy="803934"/>
-            <wp:effectExtent l="0" t="0" r="0" b="0"/>
+            <wp:extent cx="1858488" cy="1244045"/>
+            <wp:effectExtent l="0" t="0" r="8890" b="0"/>
             <wp:docPr id="2" name="Imagen 2" descr="Resultado de imagen para mansion winchester"/>
             <wp:cNvGraphicFramePr>
               <a:graphicFrameLocks xmlns:a="http://schemas.openxmlformats.org/drawingml/2006/main" noChangeAspect="1"/>
@@ -656,7 +649,7 @@
                   <pic:spPr bwMode="auto">
                     <a:xfrm>
                       <a:off x="0" y="0"/>
-                      <a:ext cx="1262529" cy="845119"/>
+                      <a:ext cx="1972137" cy="1320120"/>
                     </a:xfrm>
                     <a:prstGeom prst="rect">
                       <a:avLst/>
@@ -672,6 +665,8 @@
           </wp:inline>
         </w:drawing>
       </w:r>
+      <w:bookmarkStart w:id="1" w:name="_GoBack"/>
+      <w:bookmarkEnd w:id="1"/>
     </w:p>
     <w:p>
       <w:pPr>
@@ -1250,6 +1245,7 @@
               <w:rPr>
                 <w:rFonts w:ascii="Times New Roman" w:hAnsi="Times New Roman" w:cs="Times New Roman"/>
               </w:rPr>
+              <w:lastRenderedPageBreak/>
               <w:t>Graph</w:t>
             </w:r>
             <w:proofErr w:type="spellEnd"/>
@@ -1409,7 +1405,6 @@
               <w:rPr>
                 <w:rFonts w:ascii="Times New Roman" w:hAnsi="Times New Roman" w:cs="Times New Roman"/>
               </w:rPr>
-              <w:lastRenderedPageBreak/>
               <w:t>Graph</w:t>
             </w:r>
             <w:proofErr w:type="spellEnd"/>
@@ -1501,13 +1496,7 @@
               <w:rPr>
                 <w:rFonts w:ascii="Times New Roman" w:hAnsi="Times New Roman" w:cs="Times New Roman"/>
               </w:rPr>
-              <w:t xml:space="preserve">Existe un grafo </w:t>
-            </w:r>
-            <w:r>
-              <w:rPr>
-                <w:rFonts w:ascii="Times New Roman" w:hAnsi="Times New Roman" w:cs="Times New Roman"/>
-              </w:rPr>
-              <w:t>con los siguientes vértices:</w:t>
+              <w:t>Existe un grafo con los siguientes vértices:</w:t>
             </w:r>
           </w:p>
           <w:p>
@@ -1540,13 +1529,7 @@
               <w:rPr>
                 <w:rFonts w:ascii="Times New Roman" w:hAnsi="Times New Roman" w:cs="Times New Roman"/>
               </w:rPr>
-              <w:t xml:space="preserve">Un vértice </w:t>
-            </w:r>
-            <w:r>
-              <w:rPr>
-                <w:rFonts w:ascii="Times New Roman" w:hAnsi="Times New Roman" w:cs="Times New Roman"/>
-              </w:rPr>
-              <w:t>con valor 3</w:t>
+              <w:t>Un vértice con valor 3</w:t>
             </w:r>
           </w:p>
         </w:tc>
@@ -1711,13 +1694,7 @@
               <w:rPr>
                 <w:rFonts w:ascii="Times New Roman" w:hAnsi="Times New Roman" w:cs="Times New Roman"/>
               </w:rPr>
-              <w:t xml:space="preserve">Un vértice </w:t>
-            </w:r>
-            <w:r>
-              <w:rPr>
-                <w:rFonts w:ascii="Times New Roman" w:hAnsi="Times New Roman" w:cs="Times New Roman"/>
-              </w:rPr>
-              <w:t>con valor 4</w:t>
+              <w:t>Un vértice con valor 4</w:t>
             </w:r>
           </w:p>
         </w:tc>
@@ -1736,19 +1713,7 @@
               <w:rPr>
                 <w:rFonts w:ascii="Times New Roman" w:hAnsi="Times New Roman" w:cs="Times New Roman"/>
               </w:rPr>
-              <w:t>El grafo tiene 3</w:t>
-            </w:r>
-            <w:r>
-              <w:rPr>
-                <w:rFonts w:ascii="Times New Roman" w:hAnsi="Times New Roman" w:cs="Times New Roman"/>
-              </w:rPr>
-              <w:t xml:space="preserve"> vértices</w:t>
-            </w:r>
-            <w:r>
-              <w:rPr>
-                <w:rFonts w:ascii="Times New Roman" w:hAnsi="Times New Roman" w:cs="Times New Roman"/>
-              </w:rPr>
-              <w:t xml:space="preserve"> (1, 2, 4). No se añadió el nuevo vértice.</w:t>
+              <w:t>El grafo tiene 3 vértices (1, 2, 4). No se añadió el nuevo vértice.</w:t>
             </w:r>
           </w:p>
         </w:tc>
@@ -2209,13 +2174,7 @@
               <w:rPr>
                 <w:rFonts w:ascii="Times New Roman" w:hAnsi="Times New Roman" w:cs="Times New Roman"/>
               </w:rPr>
-              <w:t xml:space="preserve">no </w:t>
-            </w:r>
-            <w:r>
-              <w:rPr>
-                <w:rFonts w:ascii="Times New Roman" w:hAnsi="Times New Roman" w:cs="Times New Roman"/>
-              </w:rPr>
-              <w:t xml:space="preserve">dirigido </w:t>
+              <w:t xml:space="preserve">no dirigido </w:t>
             </w:r>
             <w:r>
               <w:rPr>
@@ -2479,33 +2438,21 @@
               <w:rPr>
                 <w:rFonts w:ascii="Times New Roman" w:hAnsi="Times New Roman" w:cs="Times New Roman"/>
               </w:rPr>
-              <w:t>Y=</w:t>
-            </w:r>
-            <w:r>
-              <w:rPr>
-                <w:rFonts w:ascii="Times New Roman" w:hAnsi="Times New Roman" w:cs="Times New Roman"/>
-              </w:rPr>
-              <w:t xml:space="preserve"> 5</w:t>
-            </w:r>
-          </w:p>
-          <w:p>
-            <w:pPr>
-              <w:jc w:val="both"/>
-              <w:rPr>
-                <w:rFonts w:ascii="Times New Roman" w:hAnsi="Times New Roman" w:cs="Times New Roman"/>
-              </w:rPr>
-            </w:pPr>
-            <w:r>
-              <w:rPr>
-                <w:rFonts w:ascii="Times New Roman" w:hAnsi="Times New Roman" w:cs="Times New Roman"/>
-              </w:rPr>
-              <w:t>W=</w:t>
-            </w:r>
-            <w:r>
-              <w:rPr>
-                <w:rFonts w:ascii="Times New Roman" w:hAnsi="Times New Roman" w:cs="Times New Roman"/>
-              </w:rPr>
-              <w:t xml:space="preserve"> 8</w:t>
+              <w:t>Y= 5</w:t>
+            </w:r>
+          </w:p>
+          <w:p>
+            <w:pPr>
+              <w:jc w:val="both"/>
+              <w:rPr>
+                <w:rFonts w:ascii="Times New Roman" w:hAnsi="Times New Roman" w:cs="Times New Roman"/>
+              </w:rPr>
+            </w:pPr>
+            <w:r>
+              <w:rPr>
+                <w:rFonts w:ascii="Times New Roman" w:hAnsi="Times New Roman" w:cs="Times New Roman"/>
+              </w:rPr>
+              <w:t>W= 8</w:t>
             </w:r>
           </w:p>
         </w:tc>
@@ -2955,33 +2902,21 @@
               <w:rPr>
                 <w:rFonts w:ascii="Times New Roman" w:hAnsi="Times New Roman" w:cs="Times New Roman"/>
               </w:rPr>
-              <w:t>Y=</w:t>
-            </w:r>
-            <w:r>
-              <w:rPr>
-                <w:rFonts w:ascii="Times New Roman" w:hAnsi="Times New Roman" w:cs="Times New Roman"/>
-              </w:rPr>
-              <w:t xml:space="preserve"> 7</w:t>
-            </w:r>
-          </w:p>
-          <w:p>
-            <w:pPr>
-              <w:jc w:val="both"/>
-              <w:rPr>
-                <w:rFonts w:ascii="Times New Roman" w:hAnsi="Times New Roman" w:cs="Times New Roman"/>
-              </w:rPr>
-            </w:pPr>
-            <w:r>
-              <w:rPr>
-                <w:rFonts w:ascii="Times New Roman" w:hAnsi="Times New Roman" w:cs="Times New Roman"/>
-              </w:rPr>
-              <w:t>W=</w:t>
-            </w:r>
-            <w:r>
-              <w:rPr>
-                <w:rFonts w:ascii="Times New Roman" w:hAnsi="Times New Roman" w:cs="Times New Roman"/>
-              </w:rPr>
-              <w:t xml:space="preserve"> 3</w:t>
+              <w:t>Y= 7</w:t>
+            </w:r>
+          </w:p>
+          <w:p>
+            <w:pPr>
+              <w:jc w:val="both"/>
+              <w:rPr>
+                <w:rFonts w:ascii="Times New Roman" w:hAnsi="Times New Roman" w:cs="Times New Roman"/>
+              </w:rPr>
+            </w:pPr>
+            <w:r>
+              <w:rPr>
+                <w:rFonts w:ascii="Times New Roman" w:hAnsi="Times New Roman" w:cs="Times New Roman"/>
+              </w:rPr>
+              <w:t>W= 3</w:t>
             </w:r>
           </w:p>
         </w:tc>
@@ -3195,6 +3130,7 @@
               <w:rPr>
                 <w:rFonts w:ascii="Times New Roman" w:hAnsi="Times New Roman" w:cs="Times New Roman"/>
               </w:rPr>
+              <w:lastRenderedPageBreak/>
               <w:t>Graph</w:t>
             </w:r>
             <w:proofErr w:type="spellEnd"/>
@@ -3429,7 +3365,6 @@
               <w:rPr>
                 <w:rFonts w:ascii="Times New Roman" w:hAnsi="Times New Roman" w:cs="Times New Roman"/>
               </w:rPr>
-              <w:lastRenderedPageBreak/>
               <w:t>El valor del vértice es 2</w:t>
             </w:r>
           </w:p>
@@ -4541,6 +4476,7 @@
               <w:rPr>
                 <w:rFonts w:ascii="Times New Roman" w:hAnsi="Times New Roman" w:cs="Times New Roman"/>
               </w:rPr>
+              <w:lastRenderedPageBreak/>
               <w:t>Graph</w:t>
             </w:r>
             <w:proofErr w:type="spellEnd"/>
@@ -4761,7 +4697,6 @@
               <w:rPr>
                 <w:rFonts w:ascii="Times New Roman" w:hAnsi="Times New Roman" w:cs="Times New Roman"/>
               </w:rPr>
-              <w:lastRenderedPageBreak/>
               <w:t>1,2,3,4</w:t>
             </w:r>
           </w:p>
@@ -4854,7 +4789,6 @@
                 <w:rFonts w:ascii="Times New Roman" w:hAnsi="Times New Roman" w:cs="Times New Roman"/>
                 <w:lang w:val="en-US"/>
               </w:rPr>
-              <w:lastRenderedPageBreak/>
               <w:t>X=1</w:t>
             </w:r>
           </w:p>
@@ -4896,14 +4830,7 @@
               <w:rPr>
                 <w:rFonts w:ascii="Times New Roman" w:hAnsi="Times New Roman" w:cs="Times New Roman"/>
               </w:rPr>
-              <w:t xml:space="preserve">e una arista que conecte de 1 a 2, ni de 2 a 1. </w:t>
-            </w:r>
-            <w:r>
-              <w:rPr>
-                <w:rFonts w:ascii="Times New Roman" w:hAnsi="Times New Roman" w:cs="Times New Roman"/>
-              </w:rPr>
-              <w:lastRenderedPageBreak/>
-              <w:t xml:space="preserve">Existen los vértices 1 y 2. </w:t>
+              <w:t xml:space="preserve">e una arista que conecte de 1 a 2, ni de 2 a 1. Existen los vértices 1 y 2. </w:t>
             </w:r>
           </w:p>
         </w:tc>
@@ -4925,7 +4852,6 @@
               <w:rPr>
                 <w:rFonts w:ascii="Times New Roman" w:hAnsi="Times New Roman" w:cs="Times New Roman"/>
               </w:rPr>
-              <w:lastRenderedPageBreak/>
               <w:t>Graph</w:t>
             </w:r>
             <w:proofErr w:type="spellEnd"/>
@@ -4940,11 +4866,13 @@
               <w:jc w:val="both"/>
               <w:rPr>
                 <w:rFonts w:ascii="Times New Roman" w:hAnsi="Times New Roman" w:cs="Times New Roman"/>
-              </w:rPr>
-            </w:pPr>
-            <w:r>
-              <w:rPr>
-                <w:rFonts w:ascii="Times New Roman" w:hAnsi="Times New Roman" w:cs="Times New Roman"/>
+                <w:lang w:val="en-US"/>
+              </w:rPr>
+            </w:pPr>
+            <w:r>
+              <w:rPr>
+                <w:rFonts w:ascii="Times New Roman" w:hAnsi="Times New Roman" w:cs="Times New Roman"/>
+                <w:lang w:val="en-US"/>
               </w:rPr>
               <w:t>+</w:t>
             </w:r>
@@ -4953,6 +4881,7 @@
             <w:r>
               <w:rPr>
                 <w:rFonts w:ascii="Times New Roman" w:hAnsi="Times New Roman" w:cs="Times New Roman"/>
+                <w:lang w:val="en-US"/>
               </w:rPr>
               <w:t>removeEdge</w:t>
             </w:r>
@@ -4960,60 +4889,18 @@
             <w:r>
               <w:rPr>
                 <w:rFonts w:ascii="Times New Roman" w:hAnsi="Times New Roman" w:cs="Times New Roman"/>
+                <w:lang w:val="en-US"/>
               </w:rPr>
               <w:t>(</w:t>
             </w:r>
-            <w:proofErr w:type="spellStart"/>
             <w:proofErr w:type="gramEnd"/>
             <w:r>
               <w:rPr>
                 <w:rFonts w:ascii="Times New Roman" w:hAnsi="Times New Roman" w:cs="Times New Roman"/>
-              </w:rPr>
-              <w:t>Graph</w:t>
-            </w:r>
-            <w:proofErr w:type="spellEnd"/>
-            <w:r>
-              <w:rPr>
-                <w:rFonts w:ascii="Times New Roman" w:hAnsi="Times New Roman" w:cs="Times New Roman"/>
-              </w:rPr>
-              <w:t xml:space="preserve">, </w:t>
-            </w:r>
-            <w:proofErr w:type="spellStart"/>
-            <w:r>
-              <w:rPr>
-                <w:rFonts w:ascii="Times New Roman" w:hAnsi="Times New Roman" w:cs="Times New Roman"/>
-              </w:rPr>
-              <w:t>Vertex</w:t>
-            </w:r>
-            <w:proofErr w:type="spellEnd"/>
-            <w:r>
-              <w:rPr>
-                <w:rFonts w:ascii="Times New Roman" w:hAnsi="Times New Roman" w:cs="Times New Roman"/>
-              </w:rPr>
-              <w:t xml:space="preserve">, </w:t>
-            </w:r>
-            <w:proofErr w:type="spellStart"/>
-            <w:r>
-              <w:rPr>
-                <w:rFonts w:ascii="Times New Roman" w:hAnsi="Times New Roman" w:cs="Times New Roman"/>
-              </w:rPr>
-              <w:t>Vertex</w:t>
-            </w:r>
-            <w:proofErr w:type="spellEnd"/>
-            <w:r>
-              <w:rPr>
-                <w:rFonts w:ascii="Times New Roman" w:hAnsi="Times New Roman" w:cs="Times New Roman"/>
-              </w:rPr>
-              <w:t xml:space="preserve">): </w:t>
-            </w:r>
-            <w:proofErr w:type="spellStart"/>
-            <w:r>
-              <w:rPr>
-                <w:rFonts w:ascii="Times New Roman" w:hAnsi="Times New Roman" w:cs="Times New Roman"/>
-              </w:rPr>
-              <w:t>void</w:t>
-            </w:r>
-            <w:proofErr w:type="spellEnd"/>
+                <w:lang w:val="en-US"/>
+              </w:rPr>
+              <w:t>Graph, Vertex, Vertex): void</w:t>
+            </w:r>
           </w:p>
         </w:tc>
         <w:tc>
@@ -5089,19 +4976,7 @@
               <w:rPr>
                 <w:rFonts w:ascii="Times New Roman" w:hAnsi="Times New Roman" w:cs="Times New Roman"/>
               </w:rPr>
-              <w:t>e</w:t>
-            </w:r>
-            <w:r>
-              <w:rPr>
-                <w:rFonts w:ascii="Times New Roman" w:hAnsi="Times New Roman" w:cs="Times New Roman"/>
-              </w:rPr>
-              <w:t xml:space="preserve"> una arista que conecte de 3 a 4 ni de 4 a 3</w:t>
-            </w:r>
-            <w:r>
-              <w:rPr>
-                <w:rFonts w:ascii="Times New Roman" w:hAnsi="Times New Roman" w:cs="Times New Roman"/>
-              </w:rPr>
-              <w:t>. Existen los vértices 1 y 2.</w:t>
+              <w:t>e una arista que conecte de 3 a 4 ni de 4 a 3. Existen los vértices 1 y 2.</w:t>
             </w:r>
           </w:p>
         </w:tc>
@@ -6002,6 +5877,7 @@
               <w:rPr>
                 <w:rFonts w:ascii="Times New Roman" w:hAnsi="Times New Roman" w:cs="Times New Roman"/>
               </w:rPr>
+              <w:lastRenderedPageBreak/>
               <w:t>Graph</w:t>
             </w:r>
             <w:proofErr w:type="spellEnd"/>
@@ -6175,7 +6051,6 @@
               <w:rPr>
                 <w:rFonts w:ascii="Times New Roman" w:hAnsi="Times New Roman" w:cs="Times New Roman"/>
               </w:rPr>
-              <w:lastRenderedPageBreak/>
               <w:t>Prueba 6</w:t>
             </w:r>
             <w:r>
@@ -6202,13 +6077,7 @@
               <w:rPr>
                 <w:rFonts w:ascii="Times New Roman" w:hAnsi="Times New Roman" w:cs="Times New Roman"/>
               </w:rPr>
-              <w:t xml:space="preserve"> </w:t>
-            </w:r>
-            <w:r>
-              <w:rPr>
-                <w:rFonts w:ascii="Times New Roman" w:hAnsi="Times New Roman" w:cs="Times New Roman"/>
-              </w:rPr>
-              <w:t xml:space="preserve">retorna true si dos </w:t>
+              <w:t xml:space="preserve"> retorna true si dos </w:t>
             </w:r>
             <w:proofErr w:type="spellStart"/>
             <w:r>
@@ -6980,13 +6849,7 @@
               <w:rPr>
                 <w:rFonts w:ascii="Times New Roman" w:hAnsi="Times New Roman" w:cs="Times New Roman"/>
               </w:rPr>
-              <w:t>Retorna true</w:t>
-            </w:r>
-            <w:r>
-              <w:rPr>
-                <w:rFonts w:ascii="Times New Roman" w:hAnsi="Times New Roman" w:cs="Times New Roman"/>
-              </w:rPr>
-              <w:t xml:space="preserve"> </w:t>
+              <w:t xml:space="preserve">Retorna true </w:t>
             </w:r>
           </w:p>
         </w:tc>
@@ -7135,13 +6998,7 @@
               <w:rPr>
                 <w:rFonts w:ascii="Times New Roman" w:hAnsi="Times New Roman" w:cs="Times New Roman"/>
               </w:rPr>
-              <w:t xml:space="preserve">Retorna </w:t>
-            </w:r>
-            <w:r>
-              <w:rPr>
-                <w:rFonts w:ascii="Times New Roman" w:hAnsi="Times New Roman" w:cs="Times New Roman"/>
-              </w:rPr>
-              <w:t>false</w:t>
+              <w:t>Retorna false</w:t>
             </w:r>
           </w:p>
         </w:tc>
@@ -7290,13 +7147,7 @@
               <w:rPr>
                 <w:rFonts w:ascii="Times New Roman" w:hAnsi="Times New Roman" w:cs="Times New Roman"/>
               </w:rPr>
-              <w:t xml:space="preserve">Retorna </w:t>
-            </w:r>
-            <w:r>
-              <w:rPr>
-                <w:rFonts w:ascii="Times New Roman" w:hAnsi="Times New Roman" w:cs="Times New Roman"/>
-              </w:rPr>
-              <w:t>true</w:t>
+              <w:t>Retorna true</w:t>
             </w:r>
           </w:p>
         </w:tc>
@@ -7318,8 +7169,6 @@
           <w:sz w:val="24"/>
         </w:rPr>
       </w:pPr>
-      <w:bookmarkStart w:id="1" w:name="_GoBack"/>
-      <w:bookmarkEnd w:id="1"/>
       <w:r>
         <w:rPr>
           <w:rFonts w:ascii="Times New Roman" w:hAnsi="Times New Roman" w:cs="Times New Roman"/>
@@ -7336,11 +7185,11 @@
         <w:tblLook w:val="04A0" w:firstRow="1" w:lastRow="0" w:firstColumn="1" w:lastColumn="0" w:noHBand="0" w:noVBand="1"/>
       </w:tblPr>
       <w:tblGrid>
-        <w:gridCol w:w="1673"/>
-        <w:gridCol w:w="1739"/>
-        <w:gridCol w:w="2112"/>
-        <w:gridCol w:w="1230"/>
-        <w:gridCol w:w="2074"/>
+        <w:gridCol w:w="1550"/>
+        <w:gridCol w:w="1677"/>
+        <w:gridCol w:w="2357"/>
+        <w:gridCol w:w="1185"/>
+        <w:gridCol w:w="2059"/>
       </w:tblGrid>
       <w:tr>
         <w:tc>
@@ -7407,7 +7256,7 @@
       <w:tr>
         <w:tc>
           <w:tcPr>
-            <w:tcW w:w="1673" w:type="dxa"/>
+            <w:tcW w:w="1550" w:type="dxa"/>
           </w:tcPr>
           <w:p>
             <w:pPr>
@@ -7426,7 +7275,7 @@
         </w:tc>
         <w:tc>
           <w:tcPr>
-            <w:tcW w:w="1739" w:type="dxa"/>
+            <w:tcW w:w="1677" w:type="dxa"/>
           </w:tcPr>
           <w:p>
             <w:pPr>
@@ -7445,7 +7294,7 @@
         </w:tc>
         <w:tc>
           <w:tcPr>
-            <w:tcW w:w="2112" w:type="dxa"/>
+            <w:tcW w:w="2357" w:type="dxa"/>
           </w:tcPr>
           <w:p>
             <w:pPr>
@@ -7464,7 +7313,7 @@
         </w:tc>
         <w:tc>
           <w:tcPr>
-            <w:tcW w:w="1230" w:type="dxa"/>
+            <w:tcW w:w="1185" w:type="dxa"/>
           </w:tcPr>
           <w:p>
             <w:pPr>
@@ -7483,7 +7332,7 @@
         </w:tc>
         <w:tc>
           <w:tcPr>
-            <w:tcW w:w="2074" w:type="dxa"/>
+            <w:tcW w:w="2059" w:type="dxa"/>
           </w:tcPr>
           <w:p>
             <w:pPr>
@@ -7504,335 +7353,454 @@
       <w:tr>
         <w:tc>
           <w:tcPr>
-            <w:tcW w:w="1673" w:type="dxa"/>
-          </w:tcPr>
-          <w:p>
-            <w:pPr>
-              <w:jc w:val="both"/>
-              <w:rPr>
-                <w:rFonts w:ascii="Times New Roman" w:hAnsi="Times New Roman" w:cs="Times New Roman"/>
-              </w:rPr>
-            </w:pPr>
-          </w:p>
-        </w:tc>
-        <w:tc>
-          <w:tcPr>
-            <w:tcW w:w="1739" w:type="dxa"/>
-          </w:tcPr>
-          <w:p>
-            <w:pPr>
-              <w:jc w:val="both"/>
-              <w:rPr>
-                <w:rFonts w:ascii="Times New Roman" w:hAnsi="Times New Roman" w:cs="Times New Roman"/>
-              </w:rPr>
-            </w:pPr>
-          </w:p>
-        </w:tc>
-        <w:tc>
-          <w:tcPr>
-            <w:tcW w:w="2112" w:type="dxa"/>
-          </w:tcPr>
-          <w:p>
-            <w:pPr>
-              <w:jc w:val="both"/>
-              <w:rPr>
-                <w:rFonts w:ascii="Times New Roman" w:hAnsi="Times New Roman" w:cs="Times New Roman"/>
-              </w:rPr>
-            </w:pPr>
-          </w:p>
-        </w:tc>
-        <w:tc>
-          <w:tcPr>
-            <w:tcW w:w="1230" w:type="dxa"/>
-          </w:tcPr>
-          <w:p>
-            <w:pPr>
-              <w:jc w:val="both"/>
-              <w:rPr>
-                <w:rFonts w:ascii="Times New Roman" w:hAnsi="Times New Roman" w:cs="Times New Roman"/>
-              </w:rPr>
-            </w:pPr>
-          </w:p>
-        </w:tc>
-        <w:tc>
-          <w:tcPr>
-            <w:tcW w:w="2074" w:type="dxa"/>
-          </w:tcPr>
-          <w:p>
-            <w:pPr>
-              <w:jc w:val="both"/>
-              <w:rPr>
-                <w:rFonts w:ascii="Times New Roman" w:hAnsi="Times New Roman" w:cs="Times New Roman"/>
-              </w:rPr>
-            </w:pPr>
+            <w:tcW w:w="1550" w:type="dxa"/>
+          </w:tcPr>
+          <w:p>
+            <w:pPr>
+              <w:jc w:val="both"/>
+              <w:rPr>
+                <w:rFonts w:ascii="Times New Roman" w:hAnsi="Times New Roman" w:cs="Times New Roman"/>
+              </w:rPr>
+            </w:pPr>
+            <w:proofErr w:type="spellStart"/>
+            <w:r>
+              <w:rPr>
+                <w:rFonts w:ascii="Times New Roman" w:hAnsi="Times New Roman" w:cs="Times New Roman"/>
+              </w:rPr>
+              <w:lastRenderedPageBreak/>
+              <w:t>Graph</w:t>
+            </w:r>
+            <w:proofErr w:type="spellEnd"/>
+          </w:p>
+        </w:tc>
+        <w:tc>
+          <w:tcPr>
+            <w:tcW w:w="1677" w:type="dxa"/>
+          </w:tcPr>
+          <w:p>
+            <w:pPr>
+              <w:jc w:val="both"/>
+              <w:rPr>
+                <w:rFonts w:ascii="Times New Roman" w:hAnsi="Times New Roman" w:cs="Times New Roman"/>
+              </w:rPr>
+            </w:pPr>
+            <w:r>
+              <w:rPr>
+                <w:rFonts w:ascii="Times New Roman" w:hAnsi="Times New Roman" w:cs="Times New Roman"/>
+              </w:rPr>
+              <w:t>+</w:t>
+            </w:r>
+            <w:proofErr w:type="spellStart"/>
+            <w:proofErr w:type="gramStart"/>
+            <w:r>
+              <w:rPr>
+                <w:rFonts w:ascii="Times New Roman" w:hAnsi="Times New Roman" w:cs="Times New Roman"/>
+              </w:rPr>
+              <w:t>bfs</w:t>
+            </w:r>
+            <w:proofErr w:type="spellEnd"/>
+            <w:r>
+              <w:rPr>
+                <w:rFonts w:ascii="Times New Roman" w:hAnsi="Times New Roman" w:cs="Times New Roman"/>
+              </w:rPr>
+              <w:t>(</w:t>
+            </w:r>
+            <w:proofErr w:type="spellStart"/>
+            <w:proofErr w:type="gramEnd"/>
+            <w:r>
+              <w:rPr>
+                <w:rFonts w:ascii="Times New Roman" w:hAnsi="Times New Roman" w:cs="Times New Roman"/>
+              </w:rPr>
+              <w:t>Graph</w:t>
+            </w:r>
+            <w:proofErr w:type="spellEnd"/>
+            <w:r>
+              <w:rPr>
+                <w:rFonts w:ascii="Times New Roman" w:hAnsi="Times New Roman" w:cs="Times New Roman"/>
+              </w:rPr>
+              <w:t xml:space="preserve">, </w:t>
+            </w:r>
+            <w:proofErr w:type="spellStart"/>
+            <w:r>
+              <w:rPr>
+                <w:rFonts w:ascii="Times New Roman" w:hAnsi="Times New Roman" w:cs="Times New Roman"/>
+              </w:rPr>
+              <w:t>Vertex</w:t>
+            </w:r>
+            <w:proofErr w:type="spellEnd"/>
+            <w:r>
+              <w:rPr>
+                <w:rFonts w:ascii="Times New Roman" w:hAnsi="Times New Roman" w:cs="Times New Roman"/>
+              </w:rPr>
+              <w:t xml:space="preserve">): </w:t>
+            </w:r>
+            <w:proofErr w:type="spellStart"/>
+            <w:r>
+              <w:rPr>
+                <w:rFonts w:ascii="Times New Roman" w:hAnsi="Times New Roman" w:cs="Times New Roman"/>
+              </w:rPr>
+              <w:t>void</w:t>
+            </w:r>
+            <w:proofErr w:type="spellEnd"/>
+          </w:p>
+        </w:tc>
+        <w:tc>
+          <w:tcPr>
+            <w:tcW w:w="2357" w:type="dxa"/>
+          </w:tcPr>
+          <w:p>
+            <w:pPr>
+              <w:jc w:val="both"/>
+              <w:rPr>
+                <w:rFonts w:ascii="Times New Roman" w:hAnsi="Times New Roman" w:cs="Times New Roman"/>
+              </w:rPr>
+            </w:pPr>
+            <w:r>
+              <w:rPr>
+                <w:rFonts w:ascii="Times New Roman" w:hAnsi="Times New Roman" w:cs="Times New Roman"/>
+              </w:rPr>
+              <w:t>Se tiene el siguiente grafo:</w:t>
+            </w:r>
+          </w:p>
+          <w:p>
+            <w:pPr>
+              <w:jc w:val="both"/>
+              <w:rPr>
+                <w:rFonts w:ascii="Times New Roman" w:hAnsi="Times New Roman" w:cs="Times New Roman"/>
+              </w:rPr>
+            </w:pPr>
+            <w:r>
+              <w:rPr>
+                <w:noProof/>
+              </w:rPr>
+              <w:drawing>
+                <wp:inline distT="0" distB="0" distL="0" distR="0" wp14:anchorId="1C954D71" wp14:editId="4BA35B74">
+                  <wp:extent cx="1359724" cy="492512"/>
+                  <wp:effectExtent l="0" t="0" r="0" b="3175"/>
+                  <wp:docPr id="1" name="Imagen 1"/>
+                  <wp:cNvGraphicFramePr>
+                    <a:graphicFrameLocks xmlns:a="http://schemas.openxmlformats.org/drawingml/2006/main" noChangeAspect="1"/>
+                  </wp:cNvGraphicFramePr>
+                  <a:graphic xmlns:a="http://schemas.openxmlformats.org/drawingml/2006/main">
+                    <a:graphicData uri="http://schemas.openxmlformats.org/drawingml/2006/picture">
+                      <pic:pic xmlns:pic="http://schemas.openxmlformats.org/drawingml/2006/picture">
+                        <pic:nvPicPr>
+                          <pic:cNvPr id="1" name=""/>
+                          <pic:cNvPicPr/>
+                        </pic:nvPicPr>
+                        <pic:blipFill rotWithShape="1">
+                          <a:blip r:embed="rId6"/>
+                          <a:srcRect l="35972" t="54956" r="39796" b="29432"/>
+                          <a:stretch/>
+                        </pic:blipFill>
+                        <pic:spPr bwMode="auto">
+                          <a:xfrm>
+                            <a:off x="0" y="0"/>
+                            <a:ext cx="1359916" cy="492581"/>
+                          </a:xfrm>
+                          <a:prstGeom prst="rect">
+                            <a:avLst/>
+                          </a:prstGeom>
+                          <a:ln>
+                            <a:noFill/>
+                          </a:ln>
+                          <a:extLst>
+                            <a:ext uri="{53640926-AAD7-44D8-BBD7-CCE9431645EC}">
+                              <a14:shadowObscured xmlns:a14="http://schemas.microsoft.com/office/drawing/2010/main"/>
+                            </a:ext>
+                          </a:extLst>
+                        </pic:spPr>
+                      </pic:pic>
+                    </a:graphicData>
+                  </a:graphic>
+                </wp:inline>
+              </w:drawing>
+            </w:r>
+          </w:p>
+        </w:tc>
+        <w:tc>
+          <w:tcPr>
+            <w:tcW w:w="1185" w:type="dxa"/>
+          </w:tcPr>
+          <w:p>
+            <w:pPr>
+              <w:jc w:val="both"/>
+              <w:rPr>
+                <w:rFonts w:ascii="Times New Roman" w:hAnsi="Times New Roman" w:cs="Times New Roman"/>
+              </w:rPr>
+            </w:pPr>
+            <w:r>
+              <w:rPr>
+                <w:rFonts w:ascii="Times New Roman" w:hAnsi="Times New Roman" w:cs="Times New Roman"/>
+              </w:rPr>
+              <w:t>El valor del vértice es u</w:t>
+            </w:r>
+          </w:p>
+        </w:tc>
+        <w:tc>
+          <w:tcPr>
+            <w:tcW w:w="2059" w:type="dxa"/>
+          </w:tcPr>
+          <w:p>
+            <w:pPr>
+              <w:jc w:val="both"/>
+              <w:rPr>
+                <w:rFonts w:ascii="Times New Roman" w:hAnsi="Times New Roman" w:cs="Times New Roman"/>
+              </w:rPr>
+            </w:pPr>
+            <w:r>
+              <w:rPr>
+                <w:rFonts w:ascii="Times New Roman" w:hAnsi="Times New Roman" w:cs="Times New Roman"/>
+              </w:rPr>
+              <w:t>El árbol de predecesores queda como se sigue con u como raíz:</w:t>
+            </w:r>
+          </w:p>
+          <w:p>
+            <w:pPr>
+              <w:jc w:val="both"/>
+              <w:rPr>
+                <w:rFonts w:ascii="Times New Roman" w:hAnsi="Times New Roman" w:cs="Times New Roman"/>
+              </w:rPr>
+            </w:pPr>
+            <w:r>
+              <w:rPr>
+                <w:rFonts w:ascii="Times New Roman" w:hAnsi="Times New Roman" w:cs="Times New Roman"/>
+                <w:noProof/>
+              </w:rPr>
+              <w:drawing>
+                <wp:inline distT="0" distB="0" distL="0" distR="0">
+                  <wp:extent cx="1110343" cy="488236"/>
+                  <wp:effectExtent l="0" t="0" r="0" b="7620"/>
+                  <wp:docPr id="4" name="Imagen 4" descr="Imagen que contiene objeto&#10;&#10;Descripción generada con confianza alta"/>
+                  <wp:cNvGraphicFramePr>
+                    <a:graphicFrameLocks xmlns:a="http://schemas.openxmlformats.org/drawingml/2006/main" noChangeAspect="1"/>
+                  </wp:cNvGraphicFramePr>
+                  <a:graphic xmlns:a="http://schemas.openxmlformats.org/drawingml/2006/main">
+                    <a:graphicData uri="http://schemas.openxmlformats.org/drawingml/2006/picture">
+                      <pic:pic xmlns:pic="http://schemas.openxmlformats.org/drawingml/2006/picture">
+                        <pic:nvPicPr>
+                          <pic:cNvPr id="4" name="Sin título.png"/>
+                          <pic:cNvPicPr/>
+                        </pic:nvPicPr>
+                        <pic:blipFill>
+                          <a:blip r:embed="rId7">
+                            <a:extLst>
+                              <a:ext uri="{28A0092B-C50C-407E-A947-70E740481C1C}">
+                                <a14:useLocalDpi xmlns:a14="http://schemas.microsoft.com/office/drawing/2010/main" val="0"/>
+                              </a:ext>
+                            </a:extLst>
+                          </a:blip>
+                          <a:stretch>
+                            <a:fillRect/>
+                          </a:stretch>
+                        </pic:blipFill>
+                        <pic:spPr>
+                          <a:xfrm>
+                            <a:off x="0" y="0"/>
+                            <a:ext cx="1131374" cy="497484"/>
+                          </a:xfrm>
+                          <a:prstGeom prst="rect">
+                            <a:avLst/>
+                          </a:prstGeom>
+                        </pic:spPr>
+                      </pic:pic>
+                    </a:graphicData>
+                  </a:graphic>
+                </wp:inline>
+              </w:drawing>
+            </w:r>
           </w:p>
         </w:tc>
       </w:tr>
       <w:tr>
         <w:tc>
           <w:tcPr>
-            <w:tcW w:w="1673" w:type="dxa"/>
-          </w:tcPr>
-          <w:p>
-            <w:pPr>
-              <w:jc w:val="both"/>
-              <w:rPr>
-                <w:rFonts w:ascii="Times New Roman" w:hAnsi="Times New Roman" w:cs="Times New Roman"/>
-              </w:rPr>
-            </w:pPr>
-          </w:p>
-        </w:tc>
-        <w:tc>
-          <w:tcPr>
-            <w:tcW w:w="1739" w:type="dxa"/>
-          </w:tcPr>
-          <w:p>
-            <w:pPr>
-              <w:jc w:val="both"/>
-              <w:rPr>
-                <w:rFonts w:ascii="Times New Roman" w:hAnsi="Times New Roman" w:cs="Times New Roman"/>
-              </w:rPr>
-            </w:pPr>
-          </w:p>
-        </w:tc>
-        <w:tc>
-          <w:tcPr>
-            <w:tcW w:w="2112" w:type="dxa"/>
-          </w:tcPr>
-          <w:p>
-            <w:pPr>
-              <w:jc w:val="both"/>
-              <w:rPr>
-                <w:rFonts w:ascii="Times New Roman" w:hAnsi="Times New Roman" w:cs="Times New Roman"/>
-              </w:rPr>
-            </w:pPr>
-          </w:p>
-        </w:tc>
-        <w:tc>
-          <w:tcPr>
-            <w:tcW w:w="1230" w:type="dxa"/>
-          </w:tcPr>
-          <w:p>
-            <w:pPr>
-              <w:jc w:val="both"/>
-              <w:rPr>
-                <w:rFonts w:ascii="Times New Roman" w:hAnsi="Times New Roman" w:cs="Times New Roman"/>
-              </w:rPr>
-            </w:pPr>
-          </w:p>
-        </w:tc>
-        <w:tc>
-          <w:tcPr>
-            <w:tcW w:w="2074" w:type="dxa"/>
-          </w:tcPr>
-          <w:p>
-            <w:pPr>
-              <w:jc w:val="both"/>
-              <w:rPr>
-                <w:rFonts w:ascii="Times New Roman" w:hAnsi="Times New Roman" w:cs="Times New Roman"/>
-              </w:rPr>
-            </w:pPr>
-          </w:p>
-        </w:tc>
-      </w:tr>
-      <w:tr>
-        <w:tc>
-          <w:tcPr>
-            <w:tcW w:w="1673" w:type="dxa"/>
-          </w:tcPr>
-          <w:p>
-            <w:pPr>
-              <w:jc w:val="both"/>
-              <w:rPr>
-                <w:rFonts w:ascii="Times New Roman" w:hAnsi="Times New Roman" w:cs="Times New Roman"/>
-              </w:rPr>
-            </w:pPr>
-          </w:p>
-        </w:tc>
-        <w:tc>
-          <w:tcPr>
-            <w:tcW w:w="1739" w:type="dxa"/>
-          </w:tcPr>
-          <w:p>
-            <w:pPr>
-              <w:jc w:val="both"/>
-              <w:rPr>
-                <w:rFonts w:ascii="Times New Roman" w:hAnsi="Times New Roman" w:cs="Times New Roman"/>
-              </w:rPr>
-            </w:pPr>
-          </w:p>
-        </w:tc>
-        <w:tc>
-          <w:tcPr>
-            <w:tcW w:w="2112" w:type="dxa"/>
-          </w:tcPr>
-          <w:p>
-            <w:pPr>
-              <w:jc w:val="both"/>
-              <w:rPr>
-                <w:rFonts w:ascii="Times New Roman" w:hAnsi="Times New Roman" w:cs="Times New Roman"/>
-              </w:rPr>
-            </w:pPr>
-          </w:p>
-        </w:tc>
-        <w:tc>
-          <w:tcPr>
-            <w:tcW w:w="1230" w:type="dxa"/>
-          </w:tcPr>
-          <w:p>
-            <w:pPr>
-              <w:jc w:val="both"/>
-              <w:rPr>
-                <w:rFonts w:ascii="Times New Roman" w:hAnsi="Times New Roman" w:cs="Times New Roman"/>
-              </w:rPr>
-            </w:pPr>
-          </w:p>
-        </w:tc>
-        <w:tc>
-          <w:tcPr>
-            <w:tcW w:w="2074" w:type="dxa"/>
-          </w:tcPr>
-          <w:p>
-            <w:pPr>
-              <w:jc w:val="both"/>
-              <w:rPr>
-                <w:rFonts w:ascii="Times New Roman" w:hAnsi="Times New Roman" w:cs="Times New Roman"/>
-              </w:rPr>
-            </w:pPr>
-          </w:p>
-        </w:tc>
-      </w:tr>
-      <w:tr>
-        <w:tc>
-          <w:tcPr>
-            <w:tcW w:w="1673" w:type="dxa"/>
-          </w:tcPr>
-          <w:p>
-            <w:pPr>
-              <w:jc w:val="both"/>
-              <w:rPr>
-                <w:rFonts w:ascii="Times New Roman" w:hAnsi="Times New Roman" w:cs="Times New Roman"/>
-              </w:rPr>
-            </w:pPr>
-          </w:p>
-        </w:tc>
-        <w:tc>
-          <w:tcPr>
-            <w:tcW w:w="1739" w:type="dxa"/>
-          </w:tcPr>
-          <w:p>
-            <w:pPr>
-              <w:jc w:val="both"/>
-              <w:rPr>
-                <w:rFonts w:ascii="Times New Roman" w:hAnsi="Times New Roman" w:cs="Times New Roman"/>
-              </w:rPr>
-            </w:pPr>
-          </w:p>
-        </w:tc>
-        <w:tc>
-          <w:tcPr>
-            <w:tcW w:w="2112" w:type="dxa"/>
-          </w:tcPr>
-          <w:p>
-            <w:pPr>
-              <w:jc w:val="both"/>
-              <w:rPr>
-                <w:rFonts w:ascii="Times New Roman" w:hAnsi="Times New Roman" w:cs="Times New Roman"/>
-              </w:rPr>
-            </w:pPr>
-          </w:p>
-        </w:tc>
-        <w:tc>
-          <w:tcPr>
-            <w:tcW w:w="1230" w:type="dxa"/>
-          </w:tcPr>
-          <w:p>
-            <w:pPr>
-              <w:jc w:val="both"/>
-              <w:rPr>
-                <w:rFonts w:ascii="Times New Roman" w:hAnsi="Times New Roman" w:cs="Times New Roman"/>
-              </w:rPr>
-            </w:pPr>
-          </w:p>
-        </w:tc>
-        <w:tc>
-          <w:tcPr>
-            <w:tcW w:w="2074" w:type="dxa"/>
-          </w:tcPr>
-          <w:p>
-            <w:pPr>
-              <w:jc w:val="both"/>
-              <w:rPr>
-                <w:rFonts w:ascii="Times New Roman" w:hAnsi="Times New Roman" w:cs="Times New Roman"/>
-              </w:rPr>
-            </w:pPr>
-          </w:p>
-        </w:tc>
-      </w:tr>
-      <w:tr>
-        <w:tc>
-          <w:tcPr>
-            <w:tcW w:w="1673" w:type="dxa"/>
-          </w:tcPr>
-          <w:p>
-            <w:pPr>
-              <w:jc w:val="both"/>
-              <w:rPr>
-                <w:rFonts w:ascii="Times New Roman" w:hAnsi="Times New Roman" w:cs="Times New Roman"/>
-              </w:rPr>
-            </w:pPr>
-          </w:p>
-        </w:tc>
-        <w:tc>
-          <w:tcPr>
-            <w:tcW w:w="1739" w:type="dxa"/>
-          </w:tcPr>
-          <w:p>
-            <w:pPr>
-              <w:jc w:val="both"/>
-              <w:rPr>
-                <w:rFonts w:ascii="Times New Roman" w:hAnsi="Times New Roman" w:cs="Times New Roman"/>
-              </w:rPr>
-            </w:pPr>
-          </w:p>
-        </w:tc>
-        <w:tc>
-          <w:tcPr>
-            <w:tcW w:w="2112" w:type="dxa"/>
-          </w:tcPr>
-          <w:p>
-            <w:pPr>
-              <w:jc w:val="both"/>
-              <w:rPr>
-                <w:rFonts w:ascii="Times New Roman" w:hAnsi="Times New Roman" w:cs="Times New Roman"/>
-              </w:rPr>
-            </w:pPr>
-          </w:p>
-        </w:tc>
-        <w:tc>
-          <w:tcPr>
-            <w:tcW w:w="1230" w:type="dxa"/>
-          </w:tcPr>
-          <w:p>
-            <w:pPr>
-              <w:jc w:val="both"/>
-              <w:rPr>
-                <w:rFonts w:ascii="Times New Roman" w:hAnsi="Times New Roman" w:cs="Times New Roman"/>
-              </w:rPr>
-            </w:pPr>
-          </w:p>
-        </w:tc>
-        <w:tc>
-          <w:tcPr>
-            <w:tcW w:w="2074" w:type="dxa"/>
-          </w:tcPr>
-          <w:p>
-            <w:pPr>
-              <w:jc w:val="both"/>
-              <w:rPr>
-                <w:rFonts w:ascii="Times New Roman" w:hAnsi="Times New Roman" w:cs="Times New Roman"/>
-              </w:rPr>
-            </w:pPr>
+            <w:tcW w:w="1550" w:type="dxa"/>
+          </w:tcPr>
+          <w:p>
+            <w:pPr>
+              <w:jc w:val="both"/>
+              <w:rPr>
+                <w:rFonts w:ascii="Times New Roman" w:hAnsi="Times New Roman" w:cs="Times New Roman"/>
+              </w:rPr>
+            </w:pPr>
+            <w:proofErr w:type="spellStart"/>
+            <w:r>
+              <w:rPr>
+                <w:rFonts w:ascii="Times New Roman" w:hAnsi="Times New Roman" w:cs="Times New Roman"/>
+              </w:rPr>
+              <w:t>Graph</w:t>
+            </w:r>
+            <w:proofErr w:type="spellEnd"/>
+          </w:p>
+        </w:tc>
+        <w:tc>
+          <w:tcPr>
+            <w:tcW w:w="1677" w:type="dxa"/>
+          </w:tcPr>
+          <w:p>
+            <w:pPr>
+              <w:jc w:val="both"/>
+              <w:rPr>
+                <w:rFonts w:ascii="Times New Roman" w:hAnsi="Times New Roman" w:cs="Times New Roman"/>
+              </w:rPr>
+            </w:pPr>
+            <w:r>
+              <w:rPr>
+                <w:rFonts w:ascii="Times New Roman" w:hAnsi="Times New Roman" w:cs="Times New Roman"/>
+              </w:rPr>
+              <w:t>+</w:t>
+            </w:r>
+            <w:proofErr w:type="spellStart"/>
+            <w:proofErr w:type="gramStart"/>
+            <w:r>
+              <w:rPr>
+                <w:rFonts w:ascii="Times New Roman" w:hAnsi="Times New Roman" w:cs="Times New Roman"/>
+              </w:rPr>
+              <w:t>bfs</w:t>
+            </w:r>
+            <w:proofErr w:type="spellEnd"/>
+            <w:r>
+              <w:rPr>
+                <w:rFonts w:ascii="Times New Roman" w:hAnsi="Times New Roman" w:cs="Times New Roman"/>
+              </w:rPr>
+              <w:t>(</w:t>
+            </w:r>
+            <w:proofErr w:type="spellStart"/>
+            <w:proofErr w:type="gramEnd"/>
+            <w:r>
+              <w:rPr>
+                <w:rFonts w:ascii="Times New Roman" w:hAnsi="Times New Roman" w:cs="Times New Roman"/>
+              </w:rPr>
+              <w:t>Graph</w:t>
+            </w:r>
+            <w:proofErr w:type="spellEnd"/>
+            <w:r>
+              <w:rPr>
+                <w:rFonts w:ascii="Times New Roman" w:hAnsi="Times New Roman" w:cs="Times New Roman"/>
+              </w:rPr>
+              <w:t xml:space="preserve">, </w:t>
+            </w:r>
+            <w:proofErr w:type="spellStart"/>
+            <w:r>
+              <w:rPr>
+                <w:rFonts w:ascii="Times New Roman" w:hAnsi="Times New Roman" w:cs="Times New Roman"/>
+              </w:rPr>
+              <w:t>Vertex</w:t>
+            </w:r>
+            <w:proofErr w:type="spellEnd"/>
+            <w:r>
+              <w:rPr>
+                <w:rFonts w:ascii="Times New Roman" w:hAnsi="Times New Roman" w:cs="Times New Roman"/>
+              </w:rPr>
+              <w:t xml:space="preserve">): </w:t>
+            </w:r>
+            <w:proofErr w:type="spellStart"/>
+            <w:r>
+              <w:rPr>
+                <w:rFonts w:ascii="Times New Roman" w:hAnsi="Times New Roman" w:cs="Times New Roman"/>
+              </w:rPr>
+              <w:t>void</w:t>
+            </w:r>
+            <w:proofErr w:type="spellEnd"/>
+          </w:p>
+        </w:tc>
+        <w:tc>
+          <w:tcPr>
+            <w:tcW w:w="2357" w:type="dxa"/>
+          </w:tcPr>
+          <w:p>
+            <w:pPr>
+              <w:jc w:val="both"/>
+              <w:rPr>
+                <w:rFonts w:ascii="Times New Roman" w:hAnsi="Times New Roman" w:cs="Times New Roman"/>
+              </w:rPr>
+            </w:pPr>
+            <w:r>
+              <w:rPr>
+                <w:noProof/>
+              </w:rPr>
+              <w:drawing>
+                <wp:inline distT="0" distB="0" distL="0" distR="0" wp14:anchorId="42B8569D" wp14:editId="3F6789D0">
+                  <wp:extent cx="1204957" cy="813173"/>
+                  <wp:effectExtent l="0" t="0" r="0" b="6350"/>
+                  <wp:docPr id="3" name="Imagen 3"/>
+                  <wp:cNvGraphicFramePr>
+                    <a:graphicFrameLocks xmlns:a="http://schemas.openxmlformats.org/drawingml/2006/main" noChangeAspect="1"/>
+                  </wp:cNvGraphicFramePr>
+                  <a:graphic xmlns:a="http://schemas.openxmlformats.org/drawingml/2006/main">
+                    <a:graphicData uri="http://schemas.openxmlformats.org/drawingml/2006/picture">
+                      <pic:pic xmlns:pic="http://schemas.openxmlformats.org/drawingml/2006/picture">
+                        <pic:nvPicPr>
+                          <pic:cNvPr id="1" name=""/>
+                          <pic:cNvPicPr/>
+                        </pic:nvPicPr>
+                        <pic:blipFill rotWithShape="1">
+                          <a:blip r:embed="rId8"/>
+                          <a:srcRect l="37246" t="51567" r="41281" b="22658"/>
+                          <a:stretch/>
+                        </pic:blipFill>
+                        <pic:spPr bwMode="auto">
+                          <a:xfrm>
+                            <a:off x="0" y="0"/>
+                            <a:ext cx="1205099" cy="813269"/>
+                          </a:xfrm>
+                          <a:prstGeom prst="rect">
+                            <a:avLst/>
+                          </a:prstGeom>
+                          <a:ln>
+                            <a:noFill/>
+                          </a:ln>
+                          <a:extLst>
+                            <a:ext uri="{53640926-AAD7-44D8-BBD7-CCE9431645EC}">
+                              <a14:shadowObscured xmlns:a14="http://schemas.microsoft.com/office/drawing/2010/main"/>
+                            </a:ext>
+                          </a:extLst>
+                        </pic:spPr>
+                      </pic:pic>
+                    </a:graphicData>
+                  </a:graphic>
+                </wp:inline>
+              </w:drawing>
+            </w:r>
+          </w:p>
+        </w:tc>
+        <w:tc>
+          <w:tcPr>
+            <w:tcW w:w="1185" w:type="dxa"/>
+          </w:tcPr>
+          <w:p>
+            <w:pPr>
+              <w:jc w:val="both"/>
+              <w:rPr>
+                <w:rFonts w:ascii="Times New Roman" w:hAnsi="Times New Roman" w:cs="Times New Roman"/>
+              </w:rPr>
+            </w:pPr>
+            <w:r>
+              <w:rPr>
+                <w:rFonts w:ascii="Times New Roman" w:hAnsi="Times New Roman" w:cs="Times New Roman"/>
+              </w:rPr>
+              <w:t>El valor del vértice es 3</w:t>
+            </w:r>
+          </w:p>
+        </w:tc>
+        <w:tc>
+          <w:tcPr>
+            <w:tcW w:w="2059" w:type="dxa"/>
+          </w:tcPr>
+          <w:p>
+            <w:pPr>
+              <w:jc w:val="both"/>
+              <w:rPr>
+                <w:rFonts w:ascii="Times New Roman" w:hAnsi="Times New Roman" w:cs="Times New Roman"/>
+              </w:rPr>
+            </w:pPr>
+            <w:r>
+              <w:rPr>
+                <w:rFonts w:ascii="Times New Roman" w:hAnsi="Times New Roman" w:cs="Times New Roman"/>
+              </w:rPr>
+              <w:t>La raíz es 3, su hijo izquierdo es 2 y su hijo derecho es 4. El hijo izquierdo de 2 es 1 y el derecho es 5</w:t>
+            </w:r>
           </w:p>
         </w:tc>
       </w:tr>
@@ -7852,11 +7820,11 @@
         <w:tblLook w:val="04A0" w:firstRow="1" w:lastRow="0" w:firstColumn="1" w:lastColumn="0" w:noHBand="0" w:noVBand="1"/>
       </w:tblPr>
       <w:tblGrid>
-        <w:gridCol w:w="1673"/>
-        <w:gridCol w:w="1739"/>
-        <w:gridCol w:w="2112"/>
-        <w:gridCol w:w="1230"/>
-        <w:gridCol w:w="2074"/>
+        <w:gridCol w:w="866"/>
+        <w:gridCol w:w="1618"/>
+        <w:gridCol w:w="4068"/>
+        <w:gridCol w:w="1072"/>
+        <w:gridCol w:w="1204"/>
       </w:tblGrid>
       <w:tr>
         <w:tc>
@@ -7895,7 +7863,7 @@
       <w:tr>
         <w:tc>
           <w:tcPr>
-            <w:tcW w:w="1673" w:type="dxa"/>
+            <w:tcW w:w="866" w:type="dxa"/>
           </w:tcPr>
           <w:p>
             <w:pPr>
@@ -7914,7 +7882,7 @@
         </w:tc>
         <w:tc>
           <w:tcPr>
-            <w:tcW w:w="1739" w:type="dxa"/>
+            <w:tcW w:w="1618" w:type="dxa"/>
           </w:tcPr>
           <w:p>
             <w:pPr>
@@ -7933,7 +7901,7 @@
         </w:tc>
         <w:tc>
           <w:tcPr>
-            <w:tcW w:w="2112" w:type="dxa"/>
+            <w:tcW w:w="4068" w:type="dxa"/>
           </w:tcPr>
           <w:p>
             <w:pPr>
@@ -7952,7 +7920,7 @@
         </w:tc>
         <w:tc>
           <w:tcPr>
-            <w:tcW w:w="1230" w:type="dxa"/>
+            <w:tcW w:w="1072" w:type="dxa"/>
           </w:tcPr>
           <w:p>
             <w:pPr>
@@ -7971,7 +7939,7 @@
         </w:tc>
         <w:tc>
           <w:tcPr>
-            <w:tcW w:w="2074" w:type="dxa"/>
+            <w:tcW w:w="1204" w:type="dxa"/>
           </w:tcPr>
           <w:p>
             <w:pPr>
@@ -7992,335 +7960,507 @@
       <w:tr>
         <w:tc>
           <w:tcPr>
-            <w:tcW w:w="1673" w:type="dxa"/>
-          </w:tcPr>
-          <w:p>
-            <w:pPr>
-              <w:jc w:val="both"/>
-              <w:rPr>
-                <w:rFonts w:ascii="Times New Roman" w:hAnsi="Times New Roman" w:cs="Times New Roman"/>
-              </w:rPr>
-            </w:pPr>
-          </w:p>
-        </w:tc>
-        <w:tc>
-          <w:tcPr>
-            <w:tcW w:w="1739" w:type="dxa"/>
-          </w:tcPr>
-          <w:p>
-            <w:pPr>
-              <w:jc w:val="both"/>
-              <w:rPr>
-                <w:rFonts w:ascii="Times New Roman" w:hAnsi="Times New Roman" w:cs="Times New Roman"/>
-              </w:rPr>
-            </w:pPr>
-          </w:p>
-        </w:tc>
-        <w:tc>
-          <w:tcPr>
-            <w:tcW w:w="2112" w:type="dxa"/>
-          </w:tcPr>
-          <w:p>
-            <w:pPr>
-              <w:jc w:val="both"/>
-              <w:rPr>
-                <w:rFonts w:ascii="Times New Roman" w:hAnsi="Times New Roman" w:cs="Times New Roman"/>
-              </w:rPr>
-            </w:pPr>
-          </w:p>
-        </w:tc>
-        <w:tc>
-          <w:tcPr>
-            <w:tcW w:w="1230" w:type="dxa"/>
-          </w:tcPr>
-          <w:p>
-            <w:pPr>
-              <w:jc w:val="both"/>
-              <w:rPr>
-                <w:rFonts w:ascii="Times New Roman" w:hAnsi="Times New Roman" w:cs="Times New Roman"/>
-              </w:rPr>
-            </w:pPr>
-          </w:p>
-        </w:tc>
-        <w:tc>
-          <w:tcPr>
-            <w:tcW w:w="2074" w:type="dxa"/>
-          </w:tcPr>
-          <w:p>
-            <w:pPr>
-              <w:jc w:val="both"/>
-              <w:rPr>
-                <w:rFonts w:ascii="Times New Roman" w:hAnsi="Times New Roman" w:cs="Times New Roman"/>
-              </w:rPr>
-            </w:pPr>
+            <w:tcW w:w="866" w:type="dxa"/>
+          </w:tcPr>
+          <w:p>
+            <w:pPr>
+              <w:jc w:val="both"/>
+              <w:rPr>
+                <w:rFonts w:ascii="Times New Roman" w:hAnsi="Times New Roman" w:cs="Times New Roman"/>
+              </w:rPr>
+            </w:pPr>
+            <w:proofErr w:type="spellStart"/>
+            <w:r>
+              <w:rPr>
+                <w:rFonts w:ascii="Times New Roman" w:hAnsi="Times New Roman" w:cs="Times New Roman"/>
+              </w:rPr>
+              <w:t>Graph</w:t>
+            </w:r>
+            <w:proofErr w:type="spellEnd"/>
+          </w:p>
+        </w:tc>
+        <w:tc>
+          <w:tcPr>
+            <w:tcW w:w="1618" w:type="dxa"/>
+          </w:tcPr>
+          <w:p>
+            <w:pPr>
+              <w:jc w:val="both"/>
+              <w:rPr>
+                <w:rFonts w:ascii="Times New Roman" w:hAnsi="Times New Roman" w:cs="Times New Roman"/>
+              </w:rPr>
+            </w:pPr>
+            <w:proofErr w:type="gramStart"/>
+            <w:r>
+              <w:rPr>
+                <w:rFonts w:ascii="Times New Roman" w:hAnsi="Times New Roman" w:cs="Times New Roman"/>
+              </w:rPr>
+              <w:t>Dijkstra(</w:t>
+            </w:r>
+            <w:proofErr w:type="spellStart"/>
+            <w:proofErr w:type="gramEnd"/>
+            <w:r>
+              <w:rPr>
+                <w:rFonts w:ascii="Times New Roman" w:hAnsi="Times New Roman" w:cs="Times New Roman"/>
+              </w:rPr>
+              <w:t>Graph</w:t>
+            </w:r>
+            <w:proofErr w:type="spellEnd"/>
+            <w:r>
+              <w:rPr>
+                <w:rFonts w:ascii="Times New Roman" w:hAnsi="Times New Roman" w:cs="Times New Roman"/>
+              </w:rPr>
+              <w:t xml:space="preserve">, </w:t>
+            </w:r>
+            <w:proofErr w:type="spellStart"/>
+            <w:r>
+              <w:rPr>
+                <w:rFonts w:ascii="Times New Roman" w:hAnsi="Times New Roman" w:cs="Times New Roman"/>
+              </w:rPr>
+              <w:t>Vertex</w:t>
+            </w:r>
+            <w:proofErr w:type="spellEnd"/>
+            <w:r>
+              <w:rPr>
+                <w:rFonts w:ascii="Times New Roman" w:hAnsi="Times New Roman" w:cs="Times New Roman"/>
+              </w:rPr>
+              <w:t xml:space="preserve">): </w:t>
+            </w:r>
+            <w:proofErr w:type="spellStart"/>
+            <w:r>
+              <w:rPr>
+                <w:rFonts w:ascii="Times New Roman" w:hAnsi="Times New Roman" w:cs="Times New Roman"/>
+              </w:rPr>
+              <w:t>void</w:t>
+            </w:r>
+            <w:proofErr w:type="spellEnd"/>
+          </w:p>
+        </w:tc>
+        <w:tc>
+          <w:tcPr>
+            <w:tcW w:w="4068" w:type="dxa"/>
+          </w:tcPr>
+          <w:p>
+            <w:pPr>
+              <w:jc w:val="both"/>
+              <w:rPr>
+                <w:rFonts w:ascii="Times New Roman" w:hAnsi="Times New Roman" w:cs="Times New Roman"/>
+              </w:rPr>
+            </w:pPr>
+            <w:r>
+              <w:rPr>
+                <w:noProof/>
+              </w:rPr>
+              <w:drawing>
+                <wp:inline distT="0" distB="0" distL="0" distR="0" wp14:anchorId="6D28BC10" wp14:editId="08176374">
+                  <wp:extent cx="2446316" cy="1056903"/>
+                  <wp:effectExtent l="0" t="0" r="0" b="0"/>
+                  <wp:docPr id="5" name="Imagen 5"/>
+                  <wp:cNvGraphicFramePr>
+                    <a:graphicFrameLocks xmlns:a="http://schemas.openxmlformats.org/drawingml/2006/main" noChangeAspect="1"/>
+                  </wp:cNvGraphicFramePr>
+                  <a:graphic xmlns:a="http://schemas.openxmlformats.org/drawingml/2006/main">
+                    <a:graphicData uri="http://schemas.openxmlformats.org/drawingml/2006/picture">
+                      <pic:pic xmlns:pic="http://schemas.openxmlformats.org/drawingml/2006/picture">
+                        <pic:nvPicPr>
+                          <pic:cNvPr id="1" name=""/>
+                          <pic:cNvPicPr/>
+                        </pic:nvPicPr>
+                        <pic:blipFill rotWithShape="1">
+                          <a:blip r:embed="rId9"/>
+                          <a:srcRect l="19891" t="50620" r="36508" b="15874"/>
+                          <a:stretch/>
+                        </pic:blipFill>
+                        <pic:spPr bwMode="auto">
+                          <a:xfrm>
+                            <a:off x="0" y="0"/>
+                            <a:ext cx="2446990" cy="1057194"/>
+                          </a:xfrm>
+                          <a:prstGeom prst="rect">
+                            <a:avLst/>
+                          </a:prstGeom>
+                          <a:ln>
+                            <a:noFill/>
+                          </a:ln>
+                          <a:extLst>
+                            <a:ext uri="{53640926-AAD7-44D8-BBD7-CCE9431645EC}">
+                              <a14:shadowObscured xmlns:a14="http://schemas.microsoft.com/office/drawing/2010/main"/>
+                            </a:ext>
+                          </a:extLst>
+                        </pic:spPr>
+                      </pic:pic>
+                    </a:graphicData>
+                  </a:graphic>
+                </wp:inline>
+              </w:drawing>
+            </w:r>
+          </w:p>
+          <w:p>
+            <w:pPr>
+              <w:jc w:val="both"/>
+              <w:rPr>
+                <w:rFonts w:ascii="Times New Roman" w:hAnsi="Times New Roman" w:cs="Times New Roman"/>
+              </w:rPr>
+            </w:pPr>
+            <w:r>
+              <w:rPr>
+                <w:rFonts w:ascii="Times New Roman" w:hAnsi="Times New Roman" w:cs="Times New Roman"/>
+                <w:sz w:val="20"/>
+              </w:rPr>
+              <w:t>Tomado del libro de Matemática discreta y sus aplicaciones.</w:t>
+            </w:r>
+          </w:p>
+        </w:tc>
+        <w:tc>
+          <w:tcPr>
+            <w:tcW w:w="1072" w:type="dxa"/>
+          </w:tcPr>
+          <w:p>
+            <w:pPr>
+              <w:jc w:val="both"/>
+              <w:rPr>
+                <w:rFonts w:ascii="Times New Roman" w:hAnsi="Times New Roman" w:cs="Times New Roman"/>
+              </w:rPr>
+            </w:pPr>
+            <w:r>
+              <w:rPr>
+                <w:rFonts w:ascii="Times New Roman" w:hAnsi="Times New Roman" w:cs="Times New Roman"/>
+              </w:rPr>
+              <w:t>El vértice tiene valor Dallas</w:t>
+            </w:r>
+          </w:p>
+        </w:tc>
+        <w:tc>
+          <w:tcPr>
+            <w:tcW w:w="1204" w:type="dxa"/>
+          </w:tcPr>
+          <w:p>
+            <w:pPr>
+              <w:jc w:val="both"/>
+              <w:rPr>
+                <w:rFonts w:ascii="Times New Roman" w:hAnsi="Times New Roman" w:cs="Times New Roman"/>
+              </w:rPr>
+            </w:pPr>
+            <w:r>
+              <w:rPr>
+                <w:rFonts w:ascii="Times New Roman" w:hAnsi="Times New Roman" w:cs="Times New Roman"/>
+              </w:rPr>
+              <w:t>El camino entre Dallas y Boston es:</w:t>
+            </w:r>
+          </w:p>
+          <w:p>
+            <w:pPr>
+              <w:jc w:val="both"/>
+              <w:rPr>
+                <w:rFonts w:ascii="Times New Roman" w:hAnsi="Times New Roman" w:cs="Times New Roman"/>
+              </w:rPr>
+            </w:pPr>
+            <w:r>
+              <w:rPr>
+                <w:rFonts w:ascii="Times New Roman" w:hAnsi="Times New Roman" w:cs="Times New Roman"/>
+              </w:rPr>
+              <w:t>Dallas- Nueva York- Boston</w:t>
+            </w:r>
           </w:p>
         </w:tc>
       </w:tr>
       <w:tr>
         <w:tc>
           <w:tcPr>
-            <w:tcW w:w="1673" w:type="dxa"/>
-          </w:tcPr>
-          <w:p>
-            <w:pPr>
-              <w:jc w:val="both"/>
-              <w:rPr>
-                <w:rFonts w:ascii="Times New Roman" w:hAnsi="Times New Roman" w:cs="Times New Roman"/>
-              </w:rPr>
-            </w:pPr>
-          </w:p>
-        </w:tc>
-        <w:tc>
-          <w:tcPr>
-            <w:tcW w:w="1739" w:type="dxa"/>
-          </w:tcPr>
-          <w:p>
-            <w:pPr>
-              <w:jc w:val="both"/>
-              <w:rPr>
-                <w:rFonts w:ascii="Times New Roman" w:hAnsi="Times New Roman" w:cs="Times New Roman"/>
-              </w:rPr>
-            </w:pPr>
-          </w:p>
-        </w:tc>
-        <w:tc>
-          <w:tcPr>
-            <w:tcW w:w="2112" w:type="dxa"/>
-          </w:tcPr>
-          <w:p>
-            <w:pPr>
-              <w:jc w:val="both"/>
-              <w:rPr>
-                <w:rFonts w:ascii="Times New Roman" w:hAnsi="Times New Roman" w:cs="Times New Roman"/>
-              </w:rPr>
-            </w:pPr>
-          </w:p>
-        </w:tc>
-        <w:tc>
-          <w:tcPr>
-            <w:tcW w:w="1230" w:type="dxa"/>
-          </w:tcPr>
-          <w:p>
-            <w:pPr>
-              <w:jc w:val="both"/>
-              <w:rPr>
-                <w:rFonts w:ascii="Times New Roman" w:hAnsi="Times New Roman" w:cs="Times New Roman"/>
-              </w:rPr>
-            </w:pPr>
-          </w:p>
-        </w:tc>
-        <w:tc>
-          <w:tcPr>
-            <w:tcW w:w="2074" w:type="dxa"/>
-          </w:tcPr>
-          <w:p>
-            <w:pPr>
-              <w:jc w:val="both"/>
-              <w:rPr>
-                <w:rFonts w:ascii="Times New Roman" w:hAnsi="Times New Roman" w:cs="Times New Roman"/>
-              </w:rPr>
-            </w:pPr>
+            <w:tcW w:w="866" w:type="dxa"/>
+          </w:tcPr>
+          <w:p>
+            <w:pPr>
+              <w:jc w:val="both"/>
+              <w:rPr>
+                <w:rFonts w:ascii="Times New Roman" w:hAnsi="Times New Roman" w:cs="Times New Roman"/>
+              </w:rPr>
+            </w:pPr>
+            <w:proofErr w:type="spellStart"/>
+            <w:r>
+              <w:rPr>
+                <w:rFonts w:ascii="Times New Roman" w:hAnsi="Times New Roman" w:cs="Times New Roman"/>
+              </w:rPr>
+              <w:t>Graph</w:t>
+            </w:r>
+            <w:proofErr w:type="spellEnd"/>
+          </w:p>
+        </w:tc>
+        <w:tc>
+          <w:tcPr>
+            <w:tcW w:w="1618" w:type="dxa"/>
+          </w:tcPr>
+          <w:p>
+            <w:pPr>
+              <w:jc w:val="both"/>
+              <w:rPr>
+                <w:rFonts w:ascii="Times New Roman" w:hAnsi="Times New Roman" w:cs="Times New Roman"/>
+              </w:rPr>
+            </w:pPr>
+            <w:proofErr w:type="gramStart"/>
+            <w:r>
+              <w:rPr>
+                <w:rFonts w:ascii="Times New Roman" w:hAnsi="Times New Roman" w:cs="Times New Roman"/>
+              </w:rPr>
+              <w:t>Dijkstra(</w:t>
+            </w:r>
+            <w:proofErr w:type="spellStart"/>
+            <w:proofErr w:type="gramEnd"/>
+            <w:r>
+              <w:rPr>
+                <w:rFonts w:ascii="Times New Roman" w:hAnsi="Times New Roman" w:cs="Times New Roman"/>
+              </w:rPr>
+              <w:t>Graph</w:t>
+            </w:r>
+            <w:proofErr w:type="spellEnd"/>
+            <w:r>
+              <w:rPr>
+                <w:rFonts w:ascii="Times New Roman" w:hAnsi="Times New Roman" w:cs="Times New Roman"/>
+              </w:rPr>
+              <w:t xml:space="preserve">, </w:t>
+            </w:r>
+            <w:proofErr w:type="spellStart"/>
+            <w:r>
+              <w:rPr>
+                <w:rFonts w:ascii="Times New Roman" w:hAnsi="Times New Roman" w:cs="Times New Roman"/>
+              </w:rPr>
+              <w:t>Vertex</w:t>
+            </w:r>
+            <w:proofErr w:type="spellEnd"/>
+            <w:r>
+              <w:rPr>
+                <w:rFonts w:ascii="Times New Roman" w:hAnsi="Times New Roman" w:cs="Times New Roman"/>
+              </w:rPr>
+              <w:t xml:space="preserve">): </w:t>
+            </w:r>
+            <w:proofErr w:type="spellStart"/>
+            <w:r>
+              <w:rPr>
+                <w:rFonts w:ascii="Times New Roman" w:hAnsi="Times New Roman" w:cs="Times New Roman"/>
+              </w:rPr>
+              <w:t>void</w:t>
+            </w:r>
+            <w:proofErr w:type="spellEnd"/>
+          </w:p>
+        </w:tc>
+        <w:tc>
+          <w:tcPr>
+            <w:tcW w:w="4068" w:type="dxa"/>
+          </w:tcPr>
+          <w:p>
+            <w:pPr>
+              <w:jc w:val="both"/>
+              <w:rPr>
+                <w:rFonts w:ascii="Times New Roman" w:hAnsi="Times New Roman" w:cs="Times New Roman"/>
+              </w:rPr>
+            </w:pPr>
+            <w:r>
+              <w:rPr>
+                <w:rFonts w:ascii="Times New Roman" w:hAnsi="Times New Roman" w:cs="Times New Roman"/>
+              </w:rPr>
+              <w:t>El mismo que el anterior</w:t>
+            </w:r>
+          </w:p>
+        </w:tc>
+        <w:tc>
+          <w:tcPr>
+            <w:tcW w:w="1072" w:type="dxa"/>
+          </w:tcPr>
+          <w:p>
+            <w:pPr>
+              <w:jc w:val="both"/>
+              <w:rPr>
+                <w:rFonts w:ascii="Times New Roman" w:hAnsi="Times New Roman" w:cs="Times New Roman"/>
+              </w:rPr>
+            </w:pPr>
+            <w:r>
+              <w:rPr>
+                <w:rFonts w:ascii="Times New Roman" w:hAnsi="Times New Roman" w:cs="Times New Roman"/>
+              </w:rPr>
+              <w:t xml:space="preserve">El vértice </w:t>
+            </w:r>
+            <w:r>
+              <w:rPr>
+                <w:rFonts w:ascii="Times New Roman" w:hAnsi="Times New Roman" w:cs="Times New Roman"/>
+              </w:rPr>
+              <w:t>tiene valor San Francisco</w:t>
+            </w:r>
+          </w:p>
+        </w:tc>
+        <w:tc>
+          <w:tcPr>
+            <w:tcW w:w="1204" w:type="dxa"/>
+          </w:tcPr>
+          <w:p>
+            <w:pPr>
+              <w:jc w:val="both"/>
+              <w:rPr>
+                <w:rFonts w:ascii="Times New Roman" w:hAnsi="Times New Roman" w:cs="Times New Roman"/>
+              </w:rPr>
+            </w:pPr>
+            <w:r>
+              <w:rPr>
+                <w:rFonts w:ascii="Times New Roman" w:hAnsi="Times New Roman" w:cs="Times New Roman"/>
+              </w:rPr>
+              <w:t>El camino mínimo entre San Francisco y Dallas es:</w:t>
+            </w:r>
+          </w:p>
+          <w:p>
+            <w:pPr>
+              <w:jc w:val="both"/>
+              <w:rPr>
+                <w:rFonts w:ascii="Times New Roman" w:hAnsi="Times New Roman" w:cs="Times New Roman"/>
+              </w:rPr>
+            </w:pPr>
+            <w:r>
+              <w:rPr>
+                <w:rFonts w:ascii="Times New Roman" w:hAnsi="Times New Roman" w:cs="Times New Roman"/>
+              </w:rPr>
+              <w:t>San Francisco- Los Ángeles- Dallas</w:t>
+            </w:r>
           </w:p>
         </w:tc>
       </w:tr>
       <w:tr>
         <w:tc>
           <w:tcPr>
-            <w:tcW w:w="1673" w:type="dxa"/>
-          </w:tcPr>
-          <w:p>
-            <w:pPr>
-              <w:jc w:val="both"/>
-              <w:rPr>
-                <w:rFonts w:ascii="Times New Roman" w:hAnsi="Times New Roman" w:cs="Times New Roman"/>
-              </w:rPr>
-            </w:pPr>
-          </w:p>
-        </w:tc>
-        <w:tc>
-          <w:tcPr>
-            <w:tcW w:w="1739" w:type="dxa"/>
-          </w:tcPr>
-          <w:p>
-            <w:pPr>
-              <w:jc w:val="both"/>
-              <w:rPr>
-                <w:rFonts w:ascii="Times New Roman" w:hAnsi="Times New Roman" w:cs="Times New Roman"/>
-              </w:rPr>
-            </w:pPr>
-          </w:p>
-        </w:tc>
-        <w:tc>
-          <w:tcPr>
-            <w:tcW w:w="2112" w:type="dxa"/>
-          </w:tcPr>
-          <w:p>
-            <w:pPr>
-              <w:jc w:val="both"/>
-              <w:rPr>
-                <w:rFonts w:ascii="Times New Roman" w:hAnsi="Times New Roman" w:cs="Times New Roman"/>
-              </w:rPr>
-            </w:pPr>
-          </w:p>
-        </w:tc>
-        <w:tc>
-          <w:tcPr>
-            <w:tcW w:w="1230" w:type="dxa"/>
-          </w:tcPr>
-          <w:p>
-            <w:pPr>
-              <w:jc w:val="both"/>
-              <w:rPr>
-                <w:rFonts w:ascii="Times New Roman" w:hAnsi="Times New Roman" w:cs="Times New Roman"/>
-              </w:rPr>
-            </w:pPr>
-          </w:p>
-        </w:tc>
-        <w:tc>
-          <w:tcPr>
-            <w:tcW w:w="2074" w:type="dxa"/>
-          </w:tcPr>
-          <w:p>
-            <w:pPr>
-              <w:jc w:val="both"/>
-              <w:rPr>
-                <w:rFonts w:ascii="Times New Roman" w:hAnsi="Times New Roman" w:cs="Times New Roman"/>
-              </w:rPr>
-            </w:pPr>
-          </w:p>
-        </w:tc>
-      </w:tr>
-      <w:tr>
-        <w:tc>
-          <w:tcPr>
-            <w:tcW w:w="1673" w:type="dxa"/>
-          </w:tcPr>
-          <w:p>
-            <w:pPr>
-              <w:jc w:val="both"/>
-              <w:rPr>
-                <w:rFonts w:ascii="Times New Roman" w:hAnsi="Times New Roman" w:cs="Times New Roman"/>
-              </w:rPr>
-            </w:pPr>
-          </w:p>
-        </w:tc>
-        <w:tc>
-          <w:tcPr>
-            <w:tcW w:w="1739" w:type="dxa"/>
-          </w:tcPr>
-          <w:p>
-            <w:pPr>
-              <w:jc w:val="both"/>
-              <w:rPr>
-                <w:rFonts w:ascii="Times New Roman" w:hAnsi="Times New Roman" w:cs="Times New Roman"/>
-              </w:rPr>
-            </w:pPr>
-          </w:p>
-        </w:tc>
-        <w:tc>
-          <w:tcPr>
-            <w:tcW w:w="2112" w:type="dxa"/>
-          </w:tcPr>
-          <w:p>
-            <w:pPr>
-              <w:jc w:val="both"/>
-              <w:rPr>
-                <w:rFonts w:ascii="Times New Roman" w:hAnsi="Times New Roman" w:cs="Times New Roman"/>
-              </w:rPr>
-            </w:pPr>
-          </w:p>
-        </w:tc>
-        <w:tc>
-          <w:tcPr>
-            <w:tcW w:w="1230" w:type="dxa"/>
-          </w:tcPr>
-          <w:p>
-            <w:pPr>
-              <w:jc w:val="both"/>
-              <w:rPr>
-                <w:rFonts w:ascii="Times New Roman" w:hAnsi="Times New Roman" w:cs="Times New Roman"/>
-              </w:rPr>
-            </w:pPr>
-          </w:p>
-        </w:tc>
-        <w:tc>
-          <w:tcPr>
-            <w:tcW w:w="2074" w:type="dxa"/>
-          </w:tcPr>
-          <w:p>
-            <w:pPr>
-              <w:jc w:val="both"/>
-              <w:rPr>
-                <w:rFonts w:ascii="Times New Roman" w:hAnsi="Times New Roman" w:cs="Times New Roman"/>
-              </w:rPr>
-            </w:pPr>
-          </w:p>
-        </w:tc>
-      </w:tr>
-      <w:tr>
-        <w:tc>
-          <w:tcPr>
-            <w:tcW w:w="1673" w:type="dxa"/>
-          </w:tcPr>
-          <w:p>
-            <w:pPr>
-              <w:jc w:val="both"/>
-              <w:rPr>
-                <w:rFonts w:ascii="Times New Roman" w:hAnsi="Times New Roman" w:cs="Times New Roman"/>
-              </w:rPr>
-            </w:pPr>
-          </w:p>
-        </w:tc>
-        <w:tc>
-          <w:tcPr>
-            <w:tcW w:w="1739" w:type="dxa"/>
-          </w:tcPr>
-          <w:p>
-            <w:pPr>
-              <w:jc w:val="both"/>
-              <w:rPr>
-                <w:rFonts w:ascii="Times New Roman" w:hAnsi="Times New Roman" w:cs="Times New Roman"/>
-              </w:rPr>
-            </w:pPr>
-          </w:p>
-        </w:tc>
-        <w:tc>
-          <w:tcPr>
-            <w:tcW w:w="2112" w:type="dxa"/>
-          </w:tcPr>
-          <w:p>
-            <w:pPr>
-              <w:jc w:val="both"/>
-              <w:rPr>
-                <w:rFonts w:ascii="Times New Roman" w:hAnsi="Times New Roman" w:cs="Times New Roman"/>
-              </w:rPr>
-            </w:pPr>
-          </w:p>
-        </w:tc>
-        <w:tc>
-          <w:tcPr>
-            <w:tcW w:w="1230" w:type="dxa"/>
-          </w:tcPr>
-          <w:p>
-            <w:pPr>
-              <w:jc w:val="both"/>
-              <w:rPr>
-                <w:rFonts w:ascii="Times New Roman" w:hAnsi="Times New Roman" w:cs="Times New Roman"/>
-              </w:rPr>
-            </w:pPr>
-          </w:p>
-        </w:tc>
-        <w:tc>
-          <w:tcPr>
-            <w:tcW w:w="2074" w:type="dxa"/>
-          </w:tcPr>
-          <w:p>
-            <w:pPr>
-              <w:jc w:val="both"/>
-              <w:rPr>
-                <w:rFonts w:ascii="Times New Roman" w:hAnsi="Times New Roman" w:cs="Times New Roman"/>
-              </w:rPr>
-            </w:pPr>
+            <w:tcW w:w="866" w:type="dxa"/>
+          </w:tcPr>
+          <w:p>
+            <w:pPr>
+              <w:jc w:val="both"/>
+              <w:rPr>
+                <w:rFonts w:ascii="Times New Roman" w:hAnsi="Times New Roman" w:cs="Times New Roman"/>
+              </w:rPr>
+            </w:pPr>
+            <w:proofErr w:type="spellStart"/>
+            <w:r>
+              <w:rPr>
+                <w:rFonts w:ascii="Times New Roman" w:hAnsi="Times New Roman" w:cs="Times New Roman"/>
+              </w:rPr>
+              <w:t>Graph</w:t>
+            </w:r>
+            <w:proofErr w:type="spellEnd"/>
+          </w:p>
+        </w:tc>
+        <w:tc>
+          <w:tcPr>
+            <w:tcW w:w="1618" w:type="dxa"/>
+          </w:tcPr>
+          <w:p>
+            <w:pPr>
+              <w:jc w:val="both"/>
+              <w:rPr>
+                <w:rFonts w:ascii="Times New Roman" w:hAnsi="Times New Roman" w:cs="Times New Roman"/>
+              </w:rPr>
+            </w:pPr>
+            <w:proofErr w:type="gramStart"/>
+            <w:r>
+              <w:rPr>
+                <w:rFonts w:ascii="Times New Roman" w:hAnsi="Times New Roman" w:cs="Times New Roman"/>
+              </w:rPr>
+              <w:t>Dijkstra(</w:t>
+            </w:r>
+            <w:proofErr w:type="spellStart"/>
+            <w:proofErr w:type="gramEnd"/>
+            <w:r>
+              <w:rPr>
+                <w:rFonts w:ascii="Times New Roman" w:hAnsi="Times New Roman" w:cs="Times New Roman"/>
+              </w:rPr>
+              <w:t>Graph</w:t>
+            </w:r>
+            <w:proofErr w:type="spellEnd"/>
+            <w:r>
+              <w:rPr>
+                <w:rFonts w:ascii="Times New Roman" w:hAnsi="Times New Roman" w:cs="Times New Roman"/>
+              </w:rPr>
+              <w:t xml:space="preserve">, </w:t>
+            </w:r>
+            <w:proofErr w:type="spellStart"/>
+            <w:r>
+              <w:rPr>
+                <w:rFonts w:ascii="Times New Roman" w:hAnsi="Times New Roman" w:cs="Times New Roman"/>
+              </w:rPr>
+              <w:t>Vertex</w:t>
+            </w:r>
+            <w:proofErr w:type="spellEnd"/>
+            <w:r>
+              <w:rPr>
+                <w:rFonts w:ascii="Times New Roman" w:hAnsi="Times New Roman" w:cs="Times New Roman"/>
+              </w:rPr>
+              <w:t xml:space="preserve">): </w:t>
+            </w:r>
+            <w:proofErr w:type="spellStart"/>
+            <w:r>
+              <w:rPr>
+                <w:rFonts w:ascii="Times New Roman" w:hAnsi="Times New Roman" w:cs="Times New Roman"/>
+              </w:rPr>
+              <w:t>void</w:t>
+            </w:r>
+            <w:proofErr w:type="spellEnd"/>
+          </w:p>
+        </w:tc>
+        <w:tc>
+          <w:tcPr>
+            <w:tcW w:w="4068" w:type="dxa"/>
+          </w:tcPr>
+          <w:p>
+            <w:pPr>
+              <w:jc w:val="both"/>
+              <w:rPr>
+                <w:rFonts w:ascii="Times New Roman" w:hAnsi="Times New Roman" w:cs="Times New Roman"/>
+              </w:rPr>
+            </w:pPr>
+            <w:r>
+              <w:rPr>
+                <w:rFonts w:ascii="Times New Roman" w:hAnsi="Times New Roman" w:cs="Times New Roman"/>
+              </w:rPr>
+              <w:t>El mismo que el anterior</w:t>
+            </w:r>
+          </w:p>
+        </w:tc>
+        <w:tc>
+          <w:tcPr>
+            <w:tcW w:w="1072" w:type="dxa"/>
+          </w:tcPr>
+          <w:p>
+            <w:pPr>
+              <w:jc w:val="both"/>
+              <w:rPr>
+                <w:rFonts w:ascii="Times New Roman" w:hAnsi="Times New Roman" w:cs="Times New Roman"/>
+              </w:rPr>
+            </w:pPr>
+            <w:r>
+              <w:rPr>
+                <w:rFonts w:ascii="Times New Roman" w:hAnsi="Times New Roman" w:cs="Times New Roman"/>
+              </w:rPr>
+              <w:t xml:space="preserve">El vértice </w:t>
+            </w:r>
+            <w:r>
+              <w:rPr>
+                <w:rFonts w:ascii="Times New Roman" w:hAnsi="Times New Roman" w:cs="Times New Roman"/>
+              </w:rPr>
+              <w:t>tiene valor Chicago</w:t>
+            </w:r>
+          </w:p>
+        </w:tc>
+        <w:tc>
+          <w:tcPr>
+            <w:tcW w:w="1204" w:type="dxa"/>
+          </w:tcPr>
+          <w:p>
+            <w:pPr>
+              <w:jc w:val="both"/>
+              <w:rPr>
+                <w:rFonts w:ascii="Times New Roman" w:hAnsi="Times New Roman" w:cs="Times New Roman"/>
+              </w:rPr>
+            </w:pPr>
+            <w:r>
+              <w:rPr>
+                <w:rFonts w:ascii="Times New Roman" w:hAnsi="Times New Roman" w:cs="Times New Roman"/>
+              </w:rPr>
+              <w:t>El camino mínimo entre chicago y Los Ángeles es la arista que los conecta.</w:t>
+            </w:r>
           </w:p>
         </w:tc>
       </w:tr>
@@ -8340,10 +8480,10 @@
         <w:tblLook w:val="04A0" w:firstRow="1" w:lastRow="0" w:firstColumn="1" w:lastColumn="0" w:noHBand="0" w:noVBand="1"/>
       </w:tblPr>
       <w:tblGrid>
-        <w:gridCol w:w="1673"/>
-        <w:gridCol w:w="1739"/>
-        <w:gridCol w:w="2112"/>
-        <w:gridCol w:w="1230"/>
+        <w:gridCol w:w="846"/>
+        <w:gridCol w:w="1701"/>
+        <w:gridCol w:w="2268"/>
+        <w:gridCol w:w="1939"/>
         <w:gridCol w:w="2074"/>
       </w:tblGrid>
       <w:tr>
@@ -8383,7 +8523,7 @@
       <w:tr>
         <w:tc>
           <w:tcPr>
-            <w:tcW w:w="1673" w:type="dxa"/>
+            <w:tcW w:w="846" w:type="dxa"/>
           </w:tcPr>
           <w:p>
             <w:pPr>
@@ -8402,7 +8542,7 @@
         </w:tc>
         <w:tc>
           <w:tcPr>
-            <w:tcW w:w="1739" w:type="dxa"/>
+            <w:tcW w:w="1701" w:type="dxa"/>
           </w:tcPr>
           <w:p>
             <w:pPr>
@@ -8421,7 +8561,7 @@
         </w:tc>
         <w:tc>
           <w:tcPr>
-            <w:tcW w:w="2112" w:type="dxa"/>
+            <w:tcW w:w="2268" w:type="dxa"/>
           </w:tcPr>
           <w:p>
             <w:pPr>
@@ -8440,7 +8580,7 @@
         </w:tc>
         <w:tc>
           <w:tcPr>
-            <w:tcW w:w="1230" w:type="dxa"/>
+            <w:tcW w:w="1939" w:type="dxa"/>
           </w:tcPr>
           <w:p>
             <w:pPr>
@@ -8480,54 +8620,174 @@
       <w:tr>
         <w:tc>
           <w:tcPr>
-            <w:tcW w:w="1673" w:type="dxa"/>
-          </w:tcPr>
-          <w:p>
-            <w:pPr>
-              <w:jc w:val="both"/>
-              <w:rPr>
-                <w:rFonts w:ascii="Times New Roman" w:hAnsi="Times New Roman" w:cs="Times New Roman"/>
-              </w:rPr>
-            </w:pPr>
-          </w:p>
-        </w:tc>
-        <w:tc>
-          <w:tcPr>
-            <w:tcW w:w="1739" w:type="dxa"/>
-          </w:tcPr>
-          <w:p>
-            <w:pPr>
-              <w:jc w:val="both"/>
-              <w:rPr>
-                <w:rFonts w:ascii="Times New Roman" w:hAnsi="Times New Roman" w:cs="Times New Roman"/>
-              </w:rPr>
-            </w:pPr>
-          </w:p>
-        </w:tc>
-        <w:tc>
-          <w:tcPr>
-            <w:tcW w:w="2112" w:type="dxa"/>
-          </w:tcPr>
-          <w:p>
-            <w:pPr>
-              <w:jc w:val="both"/>
-              <w:rPr>
-                <w:rFonts w:ascii="Times New Roman" w:hAnsi="Times New Roman" w:cs="Times New Roman"/>
-              </w:rPr>
-            </w:pPr>
-          </w:p>
-        </w:tc>
-        <w:tc>
-          <w:tcPr>
-            <w:tcW w:w="1230" w:type="dxa"/>
-          </w:tcPr>
-          <w:p>
-            <w:pPr>
-              <w:jc w:val="both"/>
-              <w:rPr>
-                <w:rFonts w:ascii="Times New Roman" w:hAnsi="Times New Roman" w:cs="Times New Roman"/>
-              </w:rPr>
-            </w:pPr>
+            <w:tcW w:w="846" w:type="dxa"/>
+          </w:tcPr>
+          <w:p>
+            <w:pPr>
+              <w:jc w:val="both"/>
+              <w:rPr>
+                <w:rFonts w:ascii="Times New Roman" w:hAnsi="Times New Roman" w:cs="Times New Roman"/>
+              </w:rPr>
+            </w:pPr>
+            <w:proofErr w:type="spellStart"/>
+            <w:r>
+              <w:rPr>
+                <w:rFonts w:ascii="Times New Roman" w:hAnsi="Times New Roman" w:cs="Times New Roman"/>
+              </w:rPr>
+              <w:lastRenderedPageBreak/>
+              <w:t>Graph</w:t>
+            </w:r>
+            <w:proofErr w:type="spellEnd"/>
+          </w:p>
+        </w:tc>
+        <w:tc>
+          <w:tcPr>
+            <w:tcW w:w="1701" w:type="dxa"/>
+          </w:tcPr>
+          <w:p>
+            <w:pPr>
+              <w:jc w:val="both"/>
+              <w:rPr>
+                <w:rFonts w:ascii="Times New Roman" w:hAnsi="Times New Roman" w:cs="Times New Roman"/>
+              </w:rPr>
+            </w:pPr>
+            <w:r>
+              <w:rPr>
+                <w:rFonts w:ascii="Times New Roman" w:hAnsi="Times New Roman" w:cs="Times New Roman"/>
+              </w:rPr>
+              <w:t>+</w:t>
+            </w:r>
+            <w:proofErr w:type="spellStart"/>
+            <w:proofErr w:type="gramStart"/>
+            <w:r>
+              <w:rPr>
+                <w:rFonts w:ascii="Times New Roman" w:hAnsi="Times New Roman" w:cs="Times New Roman"/>
+              </w:rPr>
+              <w:t>prim</w:t>
+            </w:r>
+            <w:proofErr w:type="spellEnd"/>
+            <w:r>
+              <w:rPr>
+                <w:rFonts w:ascii="Times New Roman" w:hAnsi="Times New Roman" w:cs="Times New Roman"/>
+              </w:rPr>
+              <w:t>(</w:t>
+            </w:r>
+            <w:proofErr w:type="spellStart"/>
+            <w:proofErr w:type="gramEnd"/>
+            <w:r>
+              <w:rPr>
+                <w:rFonts w:ascii="Times New Roman" w:hAnsi="Times New Roman" w:cs="Times New Roman"/>
+              </w:rPr>
+              <w:t>Graph</w:t>
+            </w:r>
+            <w:proofErr w:type="spellEnd"/>
+            <w:r>
+              <w:rPr>
+                <w:rFonts w:ascii="Times New Roman" w:hAnsi="Times New Roman" w:cs="Times New Roman"/>
+              </w:rPr>
+              <w:t xml:space="preserve">, </w:t>
+            </w:r>
+            <w:proofErr w:type="spellStart"/>
+            <w:r>
+              <w:rPr>
+                <w:rFonts w:ascii="Times New Roman" w:hAnsi="Times New Roman" w:cs="Times New Roman"/>
+              </w:rPr>
+              <w:t>Vertex</w:t>
+            </w:r>
+            <w:proofErr w:type="spellEnd"/>
+            <w:r>
+              <w:rPr>
+                <w:rFonts w:ascii="Times New Roman" w:hAnsi="Times New Roman" w:cs="Times New Roman"/>
+              </w:rPr>
+              <w:t xml:space="preserve">): </w:t>
+            </w:r>
+            <w:proofErr w:type="spellStart"/>
+            <w:r>
+              <w:rPr>
+                <w:rFonts w:ascii="Times New Roman" w:hAnsi="Times New Roman" w:cs="Times New Roman"/>
+              </w:rPr>
+              <w:t>void</w:t>
+            </w:r>
+            <w:proofErr w:type="spellEnd"/>
+          </w:p>
+        </w:tc>
+        <w:tc>
+          <w:tcPr>
+            <w:tcW w:w="2268" w:type="dxa"/>
+          </w:tcPr>
+          <w:p>
+            <w:pPr>
+              <w:jc w:val="both"/>
+              <w:rPr>
+                <w:rFonts w:ascii="Times New Roman" w:hAnsi="Times New Roman" w:cs="Times New Roman"/>
+              </w:rPr>
+            </w:pPr>
+            <w:r>
+              <w:rPr>
+                <w:noProof/>
+              </w:rPr>
+              <w:drawing>
+                <wp:inline distT="0" distB="0" distL="0" distR="0" wp14:anchorId="5818D766" wp14:editId="456022D3">
+                  <wp:extent cx="1116281" cy="928827"/>
+                  <wp:effectExtent l="0" t="0" r="8255" b="5080"/>
+                  <wp:docPr id="6" name="Imagen 6"/>
+                  <wp:cNvGraphicFramePr>
+                    <a:graphicFrameLocks xmlns:a="http://schemas.openxmlformats.org/drawingml/2006/main" noChangeAspect="1"/>
+                  </wp:cNvGraphicFramePr>
+                  <a:graphic xmlns:a="http://schemas.openxmlformats.org/drawingml/2006/main">
+                    <a:graphicData uri="http://schemas.openxmlformats.org/drawingml/2006/picture">
+                      <pic:pic xmlns:pic="http://schemas.openxmlformats.org/drawingml/2006/picture">
+                        <pic:nvPicPr>
+                          <pic:cNvPr id="1" name=""/>
+                          <pic:cNvPicPr/>
+                        </pic:nvPicPr>
+                        <pic:blipFill rotWithShape="1">
+                          <a:blip r:embed="rId10"/>
+                          <a:srcRect l="12907" t="29734" r="71963" b="47874"/>
+                          <a:stretch/>
+                        </pic:blipFill>
+                        <pic:spPr bwMode="auto">
+                          <a:xfrm>
+                            <a:off x="0" y="0"/>
+                            <a:ext cx="1119510" cy="931514"/>
+                          </a:xfrm>
+                          <a:prstGeom prst="rect">
+                            <a:avLst/>
+                          </a:prstGeom>
+                          <a:ln>
+                            <a:noFill/>
+                          </a:ln>
+                          <a:extLst>
+                            <a:ext uri="{53640926-AAD7-44D8-BBD7-CCE9431645EC}">
+                              <a14:shadowObscured xmlns:a14="http://schemas.microsoft.com/office/drawing/2010/main"/>
+                            </a:ext>
+                          </a:extLst>
+                        </pic:spPr>
+                      </pic:pic>
+                    </a:graphicData>
+                  </a:graphic>
+                </wp:inline>
+              </w:drawing>
+            </w:r>
+          </w:p>
+        </w:tc>
+        <w:tc>
+          <w:tcPr>
+            <w:tcW w:w="1939" w:type="dxa"/>
+          </w:tcPr>
+          <w:p>
+            <w:pPr>
+              <w:jc w:val="both"/>
+              <w:rPr>
+                <w:rFonts w:ascii="Times New Roman" w:hAnsi="Times New Roman" w:cs="Times New Roman"/>
+              </w:rPr>
+            </w:pPr>
+            <w:r>
+              <w:rPr>
+                <w:rFonts w:ascii="Times New Roman" w:hAnsi="Times New Roman" w:cs="Times New Roman"/>
+              </w:rPr>
+              <w:t>El valor del vértice es D</w:t>
+            </w:r>
           </w:p>
         </w:tc>
         <w:tc>
@@ -8541,274 +8801,75 @@
                 <w:rFonts w:ascii="Times New Roman" w:hAnsi="Times New Roman" w:cs="Times New Roman"/>
               </w:rPr>
             </w:pPr>
-          </w:p>
-        </w:tc>
-      </w:tr>
-      <w:tr>
-        <w:tc>
-          <w:tcPr>
-            <w:tcW w:w="1673" w:type="dxa"/>
-          </w:tcPr>
-          <w:p>
-            <w:pPr>
-              <w:jc w:val="both"/>
-              <w:rPr>
-                <w:rFonts w:ascii="Times New Roman" w:hAnsi="Times New Roman" w:cs="Times New Roman"/>
-              </w:rPr>
-            </w:pPr>
-          </w:p>
-        </w:tc>
-        <w:tc>
-          <w:tcPr>
-            <w:tcW w:w="1739" w:type="dxa"/>
-          </w:tcPr>
-          <w:p>
-            <w:pPr>
-              <w:jc w:val="both"/>
-              <w:rPr>
-                <w:rFonts w:ascii="Times New Roman" w:hAnsi="Times New Roman" w:cs="Times New Roman"/>
-              </w:rPr>
-            </w:pPr>
-          </w:p>
-        </w:tc>
-        <w:tc>
-          <w:tcPr>
-            <w:tcW w:w="2112" w:type="dxa"/>
-          </w:tcPr>
-          <w:p>
-            <w:pPr>
-              <w:jc w:val="both"/>
-              <w:rPr>
-                <w:rFonts w:ascii="Times New Roman" w:hAnsi="Times New Roman" w:cs="Times New Roman"/>
-              </w:rPr>
-            </w:pPr>
-          </w:p>
-        </w:tc>
-        <w:tc>
-          <w:tcPr>
-            <w:tcW w:w="1230" w:type="dxa"/>
-          </w:tcPr>
-          <w:p>
-            <w:pPr>
-              <w:jc w:val="both"/>
-              <w:rPr>
-                <w:rFonts w:ascii="Times New Roman" w:hAnsi="Times New Roman" w:cs="Times New Roman"/>
-              </w:rPr>
-            </w:pPr>
-          </w:p>
-        </w:tc>
-        <w:tc>
-          <w:tcPr>
-            <w:tcW w:w="2074" w:type="dxa"/>
-          </w:tcPr>
-          <w:p>
-            <w:pPr>
-              <w:jc w:val="both"/>
-              <w:rPr>
-                <w:rFonts w:ascii="Times New Roman" w:hAnsi="Times New Roman" w:cs="Times New Roman"/>
-              </w:rPr>
-            </w:pPr>
-          </w:p>
-        </w:tc>
-      </w:tr>
-      <w:tr>
-        <w:tc>
-          <w:tcPr>
-            <w:tcW w:w="1673" w:type="dxa"/>
-          </w:tcPr>
-          <w:p>
-            <w:pPr>
-              <w:jc w:val="both"/>
-              <w:rPr>
-                <w:rFonts w:ascii="Times New Roman" w:hAnsi="Times New Roman" w:cs="Times New Roman"/>
-              </w:rPr>
-            </w:pPr>
-          </w:p>
-        </w:tc>
-        <w:tc>
-          <w:tcPr>
-            <w:tcW w:w="1739" w:type="dxa"/>
-          </w:tcPr>
-          <w:p>
-            <w:pPr>
-              <w:jc w:val="both"/>
-              <w:rPr>
-                <w:rFonts w:ascii="Times New Roman" w:hAnsi="Times New Roman" w:cs="Times New Roman"/>
-              </w:rPr>
-            </w:pPr>
-          </w:p>
-        </w:tc>
-        <w:tc>
-          <w:tcPr>
-            <w:tcW w:w="2112" w:type="dxa"/>
-          </w:tcPr>
-          <w:p>
-            <w:pPr>
-              <w:jc w:val="both"/>
-              <w:rPr>
-                <w:rFonts w:ascii="Times New Roman" w:hAnsi="Times New Roman" w:cs="Times New Roman"/>
-              </w:rPr>
-            </w:pPr>
-          </w:p>
-        </w:tc>
-        <w:tc>
-          <w:tcPr>
-            <w:tcW w:w="1230" w:type="dxa"/>
-          </w:tcPr>
-          <w:p>
-            <w:pPr>
-              <w:jc w:val="both"/>
-              <w:rPr>
-                <w:rFonts w:ascii="Times New Roman" w:hAnsi="Times New Roman" w:cs="Times New Roman"/>
-              </w:rPr>
-            </w:pPr>
-          </w:p>
-        </w:tc>
-        <w:tc>
-          <w:tcPr>
-            <w:tcW w:w="2074" w:type="dxa"/>
-          </w:tcPr>
-          <w:p>
-            <w:pPr>
-              <w:jc w:val="both"/>
-              <w:rPr>
-                <w:rFonts w:ascii="Times New Roman" w:hAnsi="Times New Roman" w:cs="Times New Roman"/>
-              </w:rPr>
-            </w:pPr>
-          </w:p>
-        </w:tc>
-      </w:tr>
-      <w:tr>
-        <w:tc>
-          <w:tcPr>
-            <w:tcW w:w="1673" w:type="dxa"/>
-          </w:tcPr>
-          <w:p>
-            <w:pPr>
-              <w:jc w:val="both"/>
-              <w:rPr>
-                <w:rFonts w:ascii="Times New Roman" w:hAnsi="Times New Roman" w:cs="Times New Roman"/>
-              </w:rPr>
-            </w:pPr>
-          </w:p>
-        </w:tc>
-        <w:tc>
-          <w:tcPr>
-            <w:tcW w:w="1739" w:type="dxa"/>
-          </w:tcPr>
-          <w:p>
-            <w:pPr>
-              <w:jc w:val="both"/>
-              <w:rPr>
-                <w:rFonts w:ascii="Times New Roman" w:hAnsi="Times New Roman" w:cs="Times New Roman"/>
-              </w:rPr>
-            </w:pPr>
-          </w:p>
-        </w:tc>
-        <w:tc>
-          <w:tcPr>
-            <w:tcW w:w="2112" w:type="dxa"/>
-          </w:tcPr>
-          <w:p>
-            <w:pPr>
-              <w:jc w:val="both"/>
-              <w:rPr>
-                <w:rFonts w:ascii="Times New Roman" w:hAnsi="Times New Roman" w:cs="Times New Roman"/>
-              </w:rPr>
-            </w:pPr>
-          </w:p>
-        </w:tc>
-        <w:tc>
-          <w:tcPr>
-            <w:tcW w:w="1230" w:type="dxa"/>
-          </w:tcPr>
-          <w:p>
-            <w:pPr>
-              <w:jc w:val="both"/>
-              <w:rPr>
-                <w:rFonts w:ascii="Times New Roman" w:hAnsi="Times New Roman" w:cs="Times New Roman"/>
-              </w:rPr>
-            </w:pPr>
-          </w:p>
-        </w:tc>
-        <w:tc>
-          <w:tcPr>
-            <w:tcW w:w="2074" w:type="dxa"/>
-          </w:tcPr>
-          <w:p>
-            <w:pPr>
-              <w:jc w:val="both"/>
-              <w:rPr>
-                <w:rFonts w:ascii="Times New Roman" w:hAnsi="Times New Roman" w:cs="Times New Roman"/>
-              </w:rPr>
-            </w:pPr>
-          </w:p>
-        </w:tc>
-      </w:tr>
-      <w:tr>
-        <w:tc>
-          <w:tcPr>
-            <w:tcW w:w="1673" w:type="dxa"/>
-          </w:tcPr>
-          <w:p>
-            <w:pPr>
-              <w:jc w:val="both"/>
-              <w:rPr>
-                <w:rFonts w:ascii="Times New Roman" w:hAnsi="Times New Roman" w:cs="Times New Roman"/>
-              </w:rPr>
-            </w:pPr>
-          </w:p>
-        </w:tc>
-        <w:tc>
-          <w:tcPr>
-            <w:tcW w:w="1739" w:type="dxa"/>
-          </w:tcPr>
-          <w:p>
-            <w:pPr>
-              <w:jc w:val="both"/>
-              <w:rPr>
-                <w:rFonts w:ascii="Times New Roman" w:hAnsi="Times New Roman" w:cs="Times New Roman"/>
-              </w:rPr>
-            </w:pPr>
-          </w:p>
-        </w:tc>
-        <w:tc>
-          <w:tcPr>
-            <w:tcW w:w="2112" w:type="dxa"/>
-          </w:tcPr>
-          <w:p>
-            <w:pPr>
-              <w:jc w:val="both"/>
-              <w:rPr>
-                <w:rFonts w:ascii="Times New Roman" w:hAnsi="Times New Roman" w:cs="Times New Roman"/>
-              </w:rPr>
-            </w:pPr>
-          </w:p>
-        </w:tc>
-        <w:tc>
-          <w:tcPr>
-            <w:tcW w:w="1230" w:type="dxa"/>
-          </w:tcPr>
-          <w:p>
-            <w:pPr>
-              <w:jc w:val="both"/>
-              <w:rPr>
-                <w:rFonts w:ascii="Times New Roman" w:hAnsi="Times New Roman" w:cs="Times New Roman"/>
-              </w:rPr>
-            </w:pPr>
-          </w:p>
-        </w:tc>
-        <w:tc>
-          <w:tcPr>
-            <w:tcW w:w="2074" w:type="dxa"/>
-          </w:tcPr>
-          <w:p>
-            <w:pPr>
-              <w:jc w:val="both"/>
-              <w:rPr>
-                <w:rFonts w:ascii="Times New Roman" w:hAnsi="Times New Roman" w:cs="Times New Roman"/>
-              </w:rPr>
-            </w:pPr>
+            <w:r>
+              <w:rPr>
+                <w:rFonts w:ascii="Times New Roman" w:hAnsi="Times New Roman" w:cs="Times New Roman"/>
+              </w:rPr>
+              <w:t>El grafo resultante es el siguiente:</w:t>
+            </w:r>
+          </w:p>
+          <w:p>
+            <w:pPr>
+              <w:jc w:val="both"/>
+              <w:rPr>
+                <w:rFonts w:ascii="Times New Roman" w:hAnsi="Times New Roman" w:cs="Times New Roman"/>
+              </w:rPr>
+            </w:pPr>
+          </w:p>
+          <w:p>
+            <w:pPr>
+              <w:jc w:val="both"/>
+              <w:rPr>
+                <w:rFonts w:ascii="Times New Roman" w:hAnsi="Times New Roman" w:cs="Times New Roman"/>
+              </w:rPr>
+            </w:pPr>
+            <w:r>
+              <w:rPr>
+                <w:noProof/>
+              </w:rPr>
+              <w:drawing>
+                <wp:inline distT="0" distB="0" distL="0" distR="0" wp14:anchorId="279C138B" wp14:editId="29A68E12">
+                  <wp:extent cx="1122218" cy="848439"/>
+                  <wp:effectExtent l="0" t="0" r="1905" b="8890"/>
+                  <wp:docPr id="7" name="Imagen 7"/>
+                  <wp:cNvGraphicFramePr>
+                    <a:graphicFrameLocks xmlns:a="http://schemas.openxmlformats.org/drawingml/2006/main" noChangeAspect="1"/>
+                  </wp:cNvGraphicFramePr>
+                  <a:graphic xmlns:a="http://schemas.openxmlformats.org/drawingml/2006/main">
+                    <a:graphicData uri="http://schemas.openxmlformats.org/drawingml/2006/picture">
+                      <pic:pic xmlns:pic="http://schemas.openxmlformats.org/drawingml/2006/picture">
+                        <pic:nvPicPr>
+                          <pic:cNvPr id="1" name=""/>
+                          <pic:cNvPicPr/>
+                        </pic:nvPicPr>
+                        <pic:blipFill rotWithShape="1">
+                          <a:blip r:embed="rId11"/>
+                          <a:srcRect l="12907" t="44231" r="71845" b="35266"/>
+                          <a:stretch/>
+                        </pic:blipFill>
+                        <pic:spPr bwMode="auto">
+                          <a:xfrm>
+                            <a:off x="0" y="0"/>
+                            <a:ext cx="1139999" cy="861882"/>
+                          </a:xfrm>
+                          <a:prstGeom prst="rect">
+                            <a:avLst/>
+                          </a:prstGeom>
+                          <a:ln>
+                            <a:noFill/>
+                          </a:ln>
+                          <a:extLst>
+                            <a:ext uri="{53640926-AAD7-44D8-BBD7-CCE9431645EC}">
+                              <a14:shadowObscured xmlns:a14="http://schemas.microsoft.com/office/drawing/2010/main"/>
+                            </a:ext>
+                          </a:extLst>
+                        </pic:spPr>
+                      </pic:pic>
+                    </a:graphicData>
+                  </a:graphic>
+                </wp:inline>
+              </w:drawing>
+            </w:r>
           </w:p>
         </w:tc>
       </w:tr>
@@ -8845,7 +8906,7 @@
           <w:sz w:val="24"/>
         </w:rPr>
       </w:pPr>
-      <w:hyperlink r:id="rId6" w:history="1">
+      <w:hyperlink r:id="rId12" w:history="1">
         <w:r>
           <w:rPr>
             <w:rStyle w:val="Hipervnculo"/>
@@ -8871,7 +8932,7 @@
           <w:sz w:val="24"/>
         </w:rPr>
       </w:pPr>
-      <w:hyperlink r:id="rId7" w:history="1">
+      <w:hyperlink r:id="rId13" w:history="1">
         <w:r>
           <w:rPr>
             <w:rStyle w:val="Hipervnculo"/>
@@ -8897,7 +8958,7 @@
           <w:sz w:val="24"/>
         </w:rPr>
       </w:pPr>
-      <w:hyperlink r:id="rId8" w:history="1">
+      <w:hyperlink r:id="rId14" w:history="1">
         <w:r>
           <w:rPr>
             <w:rStyle w:val="Hipervnculo"/>
@@ -8919,10 +8980,26 @@
       <w:pPr>
         <w:rPr>
           <w:rFonts w:ascii="Times New Roman" w:hAnsi="Times New Roman" w:cs="Times New Roman"/>
-          <w:b/>
           <w:sz w:val="24"/>
         </w:rPr>
       </w:pPr>
+      <w:hyperlink r:id="rId15" w:history="1">
+        <w:r>
+          <w:rPr>
+            <w:rStyle w:val="Hipervnculo"/>
+            <w:rFonts w:ascii="Times New Roman" w:hAnsi="Times New Roman" w:cs="Times New Roman"/>
+            <w:sz w:val="24"/>
+          </w:rPr>
+          <w:t>https://sites.google.com/site/complejidadalgoritmicaes/prim</w:t>
+        </w:r>
+      </w:hyperlink>
+      <w:r>
+        <w:rPr>
+          <w:rFonts w:ascii="Times New Roman" w:hAnsi="Times New Roman" w:cs="Times New Roman"/>
+          <w:sz w:val="24"/>
+        </w:rPr>
+        <w:t xml:space="preserve"> </w:t>
+      </w:r>
     </w:p>
     <w:sectPr>
       <w:pgSz w:w="12240" w:h="15840"/>

</xml_diff>

<commit_message>
Terminados escenarios pruebas unitarias
</commit_message>
<xml_diff>
--- a/Método de la ingeniería/Primera Entrega.docx
+++ b/Método de la ingeniería/Primera Entrega.docx
@@ -8464,7 +8464,19 @@
               <w:rPr>
                 <w:rFonts w:ascii="Times New Roman" w:hAnsi="Times New Roman" w:cs="Times New Roman"/>
               </w:rPr>
-              <w:t xml:space="preserve">Existe un grafo </w:t>
+              <w:t>Existe un grafo</w:t>
+            </w:r>
+            <w:r>
+              <w:rPr>
+                <w:rFonts w:ascii="Times New Roman" w:hAnsi="Times New Roman" w:cs="Times New Roman"/>
+              </w:rPr>
+              <w:t xml:space="preserve"> no</w:t>
+            </w:r>
+            <w:r>
+              <w:rPr>
+                <w:rFonts w:ascii="Times New Roman" w:hAnsi="Times New Roman" w:cs="Times New Roman"/>
+              </w:rPr>
+              <w:t xml:space="preserve"> </w:t>
             </w:r>
             <w:r>
               <w:rPr>
@@ -13929,6 +13941,7 @@
                 <w:rFonts w:ascii="Times New Roman" w:hAnsi="Times New Roman" w:cs="Times New Roman"/>
               </w:rPr>
             </w:pPr>
+            <w:bookmarkStart w:id="1" w:name="_GoBack"/>
             <w:r>
               <w:rPr>
                 <w:noProof/>
@@ -13956,7 +13969,7 @@
                         <pic:spPr bwMode="auto">
                           <a:xfrm>
                             <a:off x="0" y="0"/>
-                            <a:ext cx="2446990" cy="1057194"/>
+                            <a:ext cx="2446316" cy="1056903"/>
                           </a:xfrm>
                           <a:prstGeom prst="rect">
                             <a:avLst/>
@@ -13976,6 +13989,7 @@
                 </wp:inline>
               </w:drawing>
             </w:r>
+            <w:bookmarkEnd w:id="1"/>
           </w:p>
           <w:p>
             <w:pPr>
@@ -14783,17 +14797,7 @@
           <w:sz w:val="24"/>
           <w:szCs w:val="24"/>
         </w:rPr>
-        <w:t xml:space="preserve">Anónimo. (Desconocido). </w:t>
-      </w:r>
-      <w:bookmarkStart w:id="1" w:name="_GoBack"/>
-      <w:bookmarkEnd w:id="1"/>
-      <w:r>
-        <w:rPr>
-          <w:rFonts w:ascii="Times New Roman" w:hAnsi="Times New Roman" w:cs="Times New Roman"/>
-          <w:sz w:val="24"/>
-          <w:szCs w:val="24"/>
-        </w:rPr>
-        <w:t xml:space="preserve">“Algoritmo de Prim”. Tomado de: </w:t>
+        <w:t xml:space="preserve">Anónimo. (Desconocido). “Algoritmo de Prim”. Tomado de: </w:t>
       </w:r>
       <w:hyperlink r:id="rId17" w:history="1">
         <w:r>
@@ -16093,7 +16097,7 @@
 </file>
 
 <file path=customXml/itemProps1.xml><?xml version="1.0" encoding="utf-8"?>
-<ds:datastoreItem xmlns:ds="http://schemas.openxmlformats.org/officeDocument/2006/customXml" ds:itemID="{737EF571-6B9F-4FC2-BB52-7179C2098357}">
+<ds:datastoreItem xmlns:ds="http://schemas.openxmlformats.org/officeDocument/2006/customXml" ds:itemID="{E92E8CDC-F663-440F-9290-0F91696CCBA7}">
   <ds:schemaRefs>
     <ds:schemaRef ds:uri="http://schemas.openxmlformats.org/officeDocument/2006/bibliography"/>
   </ds:schemaRefs>

</xml_diff>